<commit_message>
andres: ejercicios parte 1
</commit_message>
<xml_diff>
--- a/GRUPO06_PARCIAL1/Parcial1-Parte1/PARCIAL-1.1_G06_2021_XPATH.docx
+++ b/GRUPO06_PARCIAL1/Parcial1-Parte1/PARCIAL-1.1_G06_2021_XPATH.docx
@@ -339,13 +339,6 @@
                 <w:szCs w:val="22"/>
               </w:rPr>
               <w:br/>
-            </w:r>
-            <w:r>
-              <w:rPr>
-                <w:rFonts w:ascii="Arial" w:eastAsia="Arial" w:hAnsi="Arial" w:cs="Arial"/>
-                <w:sz w:val="22"/>
-                <w:szCs w:val="22"/>
-              </w:rPr>
               <w:t>TPI-115</w:t>
             </w:r>
             <w:r>
@@ -621,15 +614,7 @@
                 <w:sz w:val="24"/>
                 <w:szCs w:val="24"/>
               </w:rPr>
-              <w:t xml:space="preserve"> es necesario para la aplicación de los lenguajes</w:t>
-            </w:r>
-            <w:r>
-              <w:rPr>
-                <w:rFonts w:ascii="Bookman Old Style" w:eastAsia="Bookman Old Style" w:hAnsi="Bookman Old Style" w:cs="Bookman Old Style"/>
-                <w:sz w:val="24"/>
-                <w:szCs w:val="24"/>
-              </w:rPr>
-              <w:t xml:space="preserve"> XSLT/XSL-FO para la transformación de documentos XML a otros formatos de despliegue o de impresión.</w:t>
+              <w:t xml:space="preserve"> es necesario para la aplicación de los lenguajes XSLT/XSL-FO para la transformación de documentos XML a otros formatos de despliegue o de impresión.</w:t>
             </w:r>
           </w:p>
         </w:tc>
@@ -735,15 +720,7 @@
           <w:sz w:val="24"/>
           <w:szCs w:val="24"/>
         </w:rPr>
-        <w:t xml:space="preserve"> ubicado en la carpeta correspondiente a la parte</w:t>
-      </w:r>
-      <w:r>
-        <w:rPr>
-          <w:rFonts w:ascii="Bookman Old Style" w:eastAsia="Bookman Old Style" w:hAnsi="Bookman Old Style" w:cs="Bookman Old Style"/>
-          <w:sz w:val="24"/>
-          <w:szCs w:val="24"/>
-        </w:rPr>
-        <w:t xml:space="preserve"> i. </w:t>
+        <w:t xml:space="preserve"> ubicado en la carpeta correspondiente a la parte i. </w:t>
       </w:r>
     </w:p>
     <w:p>
@@ -816,15 +793,7 @@
           <w:sz w:val="24"/>
           <w:szCs w:val="24"/>
         </w:rPr>
-        <w:t>Los ejercicios o requerimientos de información se presentan en la sigui</w:t>
-      </w:r>
-      <w:r>
-        <w:rPr>
-          <w:rFonts w:ascii="Bookman Old Style" w:eastAsia="Bookman Old Style" w:hAnsi="Bookman Old Style" w:cs="Bookman Old Style"/>
-          <w:sz w:val="24"/>
-          <w:szCs w:val="24"/>
-        </w:rPr>
-        <w:t>ente página, desarróllese aplicando los conocimientos y habilidades adquiridas, apoyándose en las herramientas que considere más adecuadas de acuerdo a su criterio y experiencia.</w:t>
+        <w:t>Los ejercicios o requerimientos de información se presentan en la siguiente página, desarróllese aplicando los conocimientos y habilidades adquiridas, apoyándose en las herramientas que considere más adecuadas de acuerdo a su criterio y experiencia.</w:t>
       </w:r>
     </w:p>
     <w:p>
@@ -865,16 +834,7 @@
           <w:szCs w:val="24"/>
           <w:highlight w:val="yellow"/>
         </w:rPr>
-        <w:t>ya que el resultado lo presenta ya expandido en un n</w:t>
-      </w:r>
-      <w:r>
-        <w:rPr>
-          <w:rFonts w:ascii="Bookman Old Style" w:eastAsia="Bookman Old Style" w:hAnsi="Bookman Old Style" w:cs="Bookman Old Style"/>
-          <w:sz w:val="24"/>
-          <w:szCs w:val="24"/>
-          <w:highlight w:val="yellow"/>
-        </w:rPr>
-        <w:t xml:space="preserve">uevo documento, por lo cual solo deberá copiar el resultado obtenido en </w:t>
+        <w:t xml:space="preserve">ya que el resultado lo presenta ya expandido en un nuevo documento, por lo cual solo deberá copiar el resultado obtenido en </w:t>
       </w:r>
       <w:proofErr w:type="spellStart"/>
       <w:r>
@@ -1127,15 +1087,7 @@
           <w:sz w:val="24"/>
           <w:szCs w:val="24"/>
         </w:rPr>
-        <w:t>: obtener todos los elementos factura del documento (incluyendo su contenido, es decir, elementos y atr</w:t>
-      </w:r>
-      <w:r>
-        <w:rPr>
-          <w:rFonts w:ascii="Bookman Old Style" w:eastAsia="Bookman Old Style" w:hAnsi="Bookman Old Style" w:cs="Bookman Old Style"/>
-          <w:sz w:val="24"/>
-          <w:szCs w:val="24"/>
-        </w:rPr>
-        <w:t xml:space="preserve">ibutos que estén dentro de elementos factura) </w:t>
+        <w:t xml:space="preserve">: obtener todos los elementos factura del documento (incluyendo su contenido, es decir, elementos y atributos que estén dentro de elementos factura) </w:t>
       </w:r>
     </w:p>
     <w:p>
@@ -2034,8 +1986,36 @@
           <w:sz w:val="24"/>
           <w:szCs w:val="24"/>
         </w:rPr>
-        <w:t>Expres</w:t>
-      </w:r>
+        <w:t>Expresión/Ruta</w:t>
+      </w:r>
+      <w:r>
+        <w:rPr>
+          <w:rFonts w:ascii="Bookman Old Style" w:eastAsia="Bookman Old Style" w:hAnsi="Bookman Old Style" w:cs="Bookman Old Style"/>
+          <w:sz w:val="24"/>
+          <w:szCs w:val="24"/>
+        </w:rPr>
+        <w:t>:</w:t>
+      </w:r>
+    </w:p>
+    <w:p>
+      <w:pPr>
+        <w:jc w:val="both"/>
+        <w:rPr>
+          <w:rFonts w:ascii="Bookman Old Style" w:eastAsia="Bookman Old Style" w:hAnsi="Bookman Old Style" w:cs="Bookman Old Style"/>
+          <w:sz w:val="24"/>
+          <w:szCs w:val="24"/>
+        </w:rPr>
+      </w:pPr>
+    </w:p>
+    <w:p>
+      <w:pPr>
+        <w:jc w:val="both"/>
+        <w:rPr>
+          <w:rFonts w:ascii="Bookman Old Style" w:eastAsia="Bookman Old Style" w:hAnsi="Bookman Old Style" w:cs="Bookman Old Style"/>
+          <w:sz w:val="24"/>
+          <w:szCs w:val="24"/>
+        </w:rPr>
+      </w:pPr>
       <w:r>
         <w:rPr>
           <w:rFonts w:ascii="Bookman Old Style" w:eastAsia="Bookman Old Style" w:hAnsi="Bookman Old Style" w:cs="Bookman Old Style"/>
@@ -2043,7 +2023,7 @@
           <w:sz w:val="24"/>
           <w:szCs w:val="24"/>
         </w:rPr>
-        <w:t>ión/Ruta</w:t>
+        <w:t>Expresión/Ruta Alternativa</w:t>
       </w:r>
       <w:r>
         <w:rPr>
@@ -2080,7 +2060,7 @@
           <w:sz w:val="24"/>
           <w:szCs w:val="24"/>
         </w:rPr>
-        <w:t>Expresión/Ruta Alternativa</w:t>
+        <w:t>Resultado obtenido</w:t>
       </w:r>
       <w:r>
         <w:rPr>
@@ -2110,6 +2090,16 @@
           <w:szCs w:val="24"/>
         </w:rPr>
       </w:pPr>
+    </w:p>
+    <w:p>
+      <w:pPr>
+        <w:jc w:val="both"/>
+        <w:rPr>
+          <w:rFonts w:ascii="Bookman Old Style" w:eastAsia="Bookman Old Style" w:hAnsi="Bookman Old Style" w:cs="Bookman Old Style"/>
+          <w:sz w:val="24"/>
+          <w:szCs w:val="24"/>
+        </w:rPr>
+      </w:pPr>
       <w:r>
         <w:rPr>
           <w:rFonts w:ascii="Bookman Old Style" w:eastAsia="Bookman Old Style" w:hAnsi="Bookman Old Style" w:cs="Bookman Old Style"/>
@@ -2117,53 +2107,6 @@
           <w:sz w:val="24"/>
           <w:szCs w:val="24"/>
         </w:rPr>
-        <w:t>Resultado obtenido</w:t>
-      </w:r>
-      <w:r>
-        <w:rPr>
-          <w:rFonts w:ascii="Bookman Old Style" w:eastAsia="Bookman Old Style" w:hAnsi="Bookman Old Style" w:cs="Bookman Old Style"/>
-          <w:sz w:val="24"/>
-          <w:szCs w:val="24"/>
-        </w:rPr>
-        <w:t>:</w:t>
-      </w:r>
-    </w:p>
-    <w:p>
-      <w:pPr>
-        <w:jc w:val="both"/>
-        <w:rPr>
-          <w:rFonts w:ascii="Bookman Old Style" w:eastAsia="Bookman Old Style" w:hAnsi="Bookman Old Style" w:cs="Bookman Old Style"/>
-          <w:sz w:val="24"/>
-          <w:szCs w:val="24"/>
-        </w:rPr>
-      </w:pPr>
-    </w:p>
-    <w:p>
-      <w:pPr>
-        <w:jc w:val="both"/>
-        <w:rPr>
-          <w:rFonts w:ascii="Bookman Old Style" w:eastAsia="Bookman Old Style" w:hAnsi="Bookman Old Style" w:cs="Bookman Old Style"/>
-          <w:sz w:val="24"/>
-          <w:szCs w:val="24"/>
-        </w:rPr>
-      </w:pPr>
-    </w:p>
-    <w:p>
-      <w:pPr>
-        <w:jc w:val="both"/>
-        <w:rPr>
-          <w:rFonts w:ascii="Bookman Old Style" w:eastAsia="Bookman Old Style" w:hAnsi="Bookman Old Style" w:cs="Bookman Old Style"/>
-          <w:sz w:val="24"/>
-          <w:szCs w:val="24"/>
-        </w:rPr>
-      </w:pPr>
-      <w:r>
-        <w:rPr>
-          <w:rFonts w:ascii="Bookman Old Style" w:eastAsia="Bookman Old Style" w:hAnsi="Bookman Old Style" w:cs="Bookman Old Style"/>
-          <w:b/>
-          <w:sz w:val="24"/>
-          <w:szCs w:val="24"/>
-        </w:rPr>
         <w:t>I.7. Requerimiento de información</w:t>
       </w:r>
       <w:r>
@@ -2172,15 +2115,7 @@
           <w:sz w:val="24"/>
           <w:szCs w:val="24"/>
         </w:rPr>
-        <w:t>: obtener el promedio de los valores totales de las facturas que se encuentran en el registro, es decir, sumar los totales de cada factura y dividirlo por la can</w:t>
-      </w:r>
-      <w:r>
-        <w:rPr>
-          <w:rFonts w:ascii="Bookman Old Style" w:eastAsia="Bookman Old Style" w:hAnsi="Bookman Old Style" w:cs="Bookman Old Style"/>
-          <w:sz w:val="24"/>
-          <w:szCs w:val="24"/>
-        </w:rPr>
-        <w:t>tidad de facturas que se encuentran en el registro (</w:t>
+        <w:t>: obtener el promedio de los valores totales de las facturas que se encuentran en el registro, es decir, sumar los totales de cada factura y dividirlo por la cantidad de facturas que se encuentran en el registro (</w:t>
       </w:r>
       <w:r>
         <w:rPr>
@@ -2666,15 +2601,7 @@
           <w:sz w:val="24"/>
           <w:szCs w:val="24"/>
         </w:rPr>
-        <w:t>: obtener el nombre de los clientes que se identificaron con pasaporte de e</w:t>
-      </w:r>
-      <w:r>
-        <w:rPr>
-          <w:rFonts w:ascii="Bookman Old Style" w:eastAsia="Bookman Old Style" w:hAnsi="Bookman Old Style" w:cs="Bookman Old Style"/>
-          <w:sz w:val="24"/>
-          <w:szCs w:val="24"/>
-        </w:rPr>
-        <w:t>l salvador.</w:t>
+        <w:t>: obtener el nombre de los clientes que se identificaron con pasaporte de el salvador.</w:t>
       </w:r>
     </w:p>
     <w:p>
@@ -2901,6 +2828,78 @@
           <w:szCs w:val="24"/>
         </w:rPr>
       </w:pPr>
+      <w:r>
+        <w:rPr>
+          <w:rFonts w:ascii="Bookman Old Style" w:eastAsia="Bookman Old Style" w:hAnsi="Bookman Old Style" w:cs="Bookman Old Style"/>
+          <w:sz w:val="24"/>
+          <w:szCs w:val="24"/>
+        </w:rPr>
+        <w:t>/registro/factura/</w:t>
+      </w:r>
+      <w:proofErr w:type="gramStart"/>
+      <w:r>
+        <w:rPr>
+          <w:rFonts w:ascii="Bookman Old Style" w:eastAsia="Bookman Old Style" w:hAnsi="Bookman Old Style" w:cs="Bookman Old Style"/>
+          <w:sz w:val="24"/>
+          <w:szCs w:val="24"/>
+        </w:rPr>
+        <w:t>cliente[</w:t>
+      </w:r>
+      <w:proofErr w:type="gramEnd"/>
+      <w:r>
+        <w:rPr>
+          <w:rFonts w:ascii="Bookman Old Style" w:eastAsia="Bookman Old Style" w:hAnsi="Bookman Old Style" w:cs="Bookman Old Style"/>
+          <w:sz w:val="24"/>
+          <w:szCs w:val="24"/>
+        </w:rPr>
+        <w:t>documento[</w:t>
+      </w:r>
+      <w:proofErr w:type="spellStart"/>
+      <w:r>
+        <w:rPr>
+          <w:rFonts w:ascii="Bookman Old Style" w:eastAsia="Bookman Old Style" w:hAnsi="Bookman Old Style" w:cs="Bookman Old Style"/>
+          <w:sz w:val="24"/>
+          <w:szCs w:val="24"/>
+        </w:rPr>
+        <w:t>dui</w:t>
+      </w:r>
+      <w:proofErr w:type="spellEnd"/>
+      <w:r>
+        <w:rPr>
+          <w:rFonts w:ascii="Bookman Old Style" w:eastAsia="Bookman Old Style" w:hAnsi="Bookman Old Style" w:cs="Bookman Old Style"/>
+          <w:sz w:val="24"/>
+          <w:szCs w:val="24"/>
+        </w:rPr>
+        <w:t>]]/nombre/</w:t>
+      </w:r>
+      <w:proofErr w:type="spellStart"/>
+      <w:r>
+        <w:rPr>
+          <w:rFonts w:ascii="Bookman Old Style" w:eastAsia="Bookman Old Style" w:hAnsi="Bookman Old Style" w:cs="Bookman Old Style"/>
+          <w:sz w:val="24"/>
+          <w:szCs w:val="24"/>
+        </w:rPr>
+        <w:t>text</w:t>
+      </w:r>
+      <w:proofErr w:type="spellEnd"/>
+      <w:r>
+        <w:rPr>
+          <w:rFonts w:ascii="Bookman Old Style" w:eastAsia="Bookman Old Style" w:hAnsi="Bookman Old Style" w:cs="Bookman Old Style"/>
+          <w:sz w:val="24"/>
+          <w:szCs w:val="24"/>
+        </w:rPr>
+        <w:t>()</w:t>
+      </w:r>
+    </w:p>
+    <w:p>
+      <w:pPr>
+        <w:jc w:val="both"/>
+        <w:rPr>
+          <w:rFonts w:ascii="Bookman Old Style" w:eastAsia="Bookman Old Style" w:hAnsi="Bookman Old Style" w:cs="Bookman Old Style"/>
+          <w:sz w:val="24"/>
+          <w:szCs w:val="24"/>
+        </w:rPr>
+      </w:pPr>
     </w:p>
     <w:p>
       <w:pPr>
@@ -2938,6 +2937,62 @@
           <w:szCs w:val="24"/>
         </w:rPr>
       </w:pPr>
+      <w:r>
+        <w:rPr>
+          <w:rFonts w:ascii="Bookman Old Style" w:eastAsia="Bookman Old Style" w:hAnsi="Bookman Old Style" w:cs="Bookman Old Style"/>
+          <w:sz w:val="24"/>
+          <w:szCs w:val="24"/>
+        </w:rPr>
+        <w:t>//cliente[documento[</w:t>
+      </w:r>
+      <w:proofErr w:type="spellStart"/>
+      <w:r>
+        <w:rPr>
+          <w:rFonts w:ascii="Bookman Old Style" w:eastAsia="Bookman Old Style" w:hAnsi="Bookman Old Style" w:cs="Bookman Old Style"/>
+          <w:sz w:val="24"/>
+          <w:szCs w:val="24"/>
+        </w:rPr>
+        <w:t>dui</w:t>
+      </w:r>
+      <w:proofErr w:type="spellEnd"/>
+      <w:r>
+        <w:rPr>
+          <w:rFonts w:ascii="Bookman Old Style" w:eastAsia="Bookman Old Style" w:hAnsi="Bookman Old Style" w:cs="Bookman Old Style"/>
+          <w:sz w:val="24"/>
+          <w:szCs w:val="24"/>
+        </w:rPr>
+        <w:t>]]/nombre/</w:t>
+      </w:r>
+      <w:proofErr w:type="spellStart"/>
+      <w:proofErr w:type="gramStart"/>
+      <w:r>
+        <w:rPr>
+          <w:rFonts w:ascii="Bookman Old Style" w:eastAsia="Bookman Old Style" w:hAnsi="Bookman Old Style" w:cs="Bookman Old Style"/>
+          <w:sz w:val="24"/>
+          <w:szCs w:val="24"/>
+        </w:rPr>
+        <w:t>text</w:t>
+      </w:r>
+      <w:proofErr w:type="spellEnd"/>
+      <w:r>
+        <w:rPr>
+          <w:rFonts w:ascii="Bookman Old Style" w:eastAsia="Bookman Old Style" w:hAnsi="Bookman Old Style" w:cs="Bookman Old Style"/>
+          <w:sz w:val="24"/>
+          <w:szCs w:val="24"/>
+        </w:rPr>
+        <w:t>()</w:t>
+      </w:r>
+      <w:proofErr w:type="gramEnd"/>
+    </w:p>
+    <w:p>
+      <w:pPr>
+        <w:jc w:val="both"/>
+        <w:rPr>
+          <w:rFonts w:ascii="Bookman Old Style" w:eastAsia="Bookman Old Style" w:hAnsi="Bookman Old Style" w:cs="Bookman Old Style"/>
+          <w:sz w:val="24"/>
+          <w:szCs w:val="24"/>
+        </w:rPr>
+      </w:pPr>
     </w:p>
     <w:p>
       <w:pPr>
@@ -2975,6 +3030,52 @@
           <w:szCs w:val="24"/>
         </w:rPr>
       </w:pPr>
+      <w:r>
+        <w:rPr>
+          <w:rFonts w:ascii="Bookman Old Style" w:eastAsia="Bookman Old Style" w:hAnsi="Bookman Old Style" w:cs="Bookman Old Style"/>
+          <w:sz w:val="24"/>
+          <w:szCs w:val="24"/>
+        </w:rPr>
+        <w:t>María Vélez</w:t>
+      </w:r>
+    </w:p>
+    <w:p>
+      <w:pPr>
+        <w:jc w:val="both"/>
+        <w:rPr>
+          <w:rFonts w:ascii="Bookman Old Style" w:eastAsia="Bookman Old Style" w:hAnsi="Bookman Old Style" w:cs="Bookman Old Style"/>
+          <w:sz w:val="24"/>
+          <w:szCs w:val="24"/>
+        </w:rPr>
+      </w:pPr>
+      <w:proofErr w:type="spellStart"/>
+      <w:r>
+        <w:rPr>
+          <w:rFonts w:ascii="Bookman Old Style" w:eastAsia="Bookman Old Style" w:hAnsi="Bookman Old Style" w:cs="Bookman Old Style"/>
+          <w:sz w:val="24"/>
+          <w:szCs w:val="24"/>
+        </w:rPr>
+        <w:t>Jhon</w:t>
+      </w:r>
+      <w:proofErr w:type="spellEnd"/>
+      <w:r>
+        <w:rPr>
+          <w:rFonts w:ascii="Bookman Old Style" w:eastAsia="Bookman Old Style" w:hAnsi="Bookman Old Style" w:cs="Bookman Old Style"/>
+          <w:sz w:val="24"/>
+          <w:szCs w:val="24"/>
+        </w:rPr>
+        <w:t xml:space="preserve"> Smith</w:t>
+      </w:r>
+    </w:p>
+    <w:p>
+      <w:pPr>
+        <w:jc w:val="both"/>
+        <w:rPr>
+          <w:rFonts w:ascii="Bookman Old Style" w:eastAsia="Bookman Old Style" w:hAnsi="Bookman Old Style" w:cs="Bookman Old Style"/>
+          <w:sz w:val="24"/>
+          <w:szCs w:val="24"/>
+        </w:rPr>
+      </w:pPr>
     </w:p>
     <w:p>
       <w:pPr>
@@ -3052,6 +3153,135 @@
     </w:p>
     <w:p>
       <w:pPr>
+        <w:rPr>
+          <w:rFonts w:ascii="Bookman Old Style" w:eastAsia="Bookman Old Style" w:hAnsi="Bookman Old Style" w:cs="Bookman Old Style"/>
+          <w:sz w:val="24"/>
+          <w:szCs w:val="24"/>
+        </w:rPr>
+      </w:pPr>
+      <w:proofErr w:type="spellStart"/>
+      <w:proofErr w:type="gramStart"/>
+      <w:r>
+        <w:rPr>
+          <w:rFonts w:ascii="Bookman Old Style" w:eastAsia="Bookman Old Style" w:hAnsi="Bookman Old Style" w:cs="Bookman Old Style"/>
+          <w:sz w:val="24"/>
+          <w:szCs w:val="24"/>
+        </w:rPr>
+        <w:t>concat</w:t>
+      </w:r>
+      <w:proofErr w:type="spellEnd"/>
+      <w:proofErr w:type="gramEnd"/>
+      <w:r>
+        <w:rPr>
+          <w:rFonts w:ascii="Bookman Old Style" w:eastAsia="Bookman Old Style" w:hAnsi="Bookman Old Style" w:cs="Bookman Old Style"/>
+          <w:sz w:val="24"/>
+          <w:szCs w:val="24"/>
+        </w:rPr>
+        <w:t>('NOMBRE: ',//registro/factura/cliente/nombre/</w:t>
+      </w:r>
+      <w:proofErr w:type="spellStart"/>
+      <w:r>
+        <w:rPr>
+          <w:rFonts w:ascii="Bookman Old Style" w:eastAsia="Bookman Old Style" w:hAnsi="Bookman Old Style" w:cs="Bookman Old Style"/>
+          <w:sz w:val="24"/>
+          <w:szCs w:val="24"/>
+        </w:rPr>
+        <w:t>text</w:t>
+      </w:r>
+      <w:proofErr w:type="spellEnd"/>
+      <w:r>
+        <w:rPr>
+          <w:rFonts w:ascii="Bookman Old Style" w:eastAsia="Bookman Old Style" w:hAnsi="Bookman Old Style" w:cs="Bookman Old Style"/>
+          <w:sz w:val="24"/>
+          <w:szCs w:val="24"/>
+        </w:rPr>
+        <w:t>(),' NUMERO DE TELEFONO: ',//registro/factura/cliente/</w:t>
+      </w:r>
+      <w:proofErr w:type="spellStart"/>
+      <w:r>
+        <w:rPr>
+          <w:rFonts w:ascii="Bookman Old Style" w:eastAsia="Bookman Old Style" w:hAnsi="Bookman Old Style" w:cs="Bookman Old Style"/>
+          <w:sz w:val="24"/>
+          <w:szCs w:val="24"/>
+        </w:rPr>
+        <w:t>telefono</w:t>
+      </w:r>
+      <w:proofErr w:type="spellEnd"/>
+      <w:r>
+        <w:rPr>
+          <w:rFonts w:ascii="Bookman Old Style" w:eastAsia="Bookman Old Style" w:hAnsi="Bookman Old Style" w:cs="Bookman Old Style"/>
+          <w:sz w:val="24"/>
+          <w:szCs w:val="24"/>
+        </w:rPr>
+        <w:t>/</w:t>
+      </w:r>
+      <w:proofErr w:type="spellStart"/>
+      <w:r>
+        <w:rPr>
+          <w:rFonts w:ascii="Bookman Old Style" w:eastAsia="Bookman Old Style" w:hAnsi="Bookman Old Style" w:cs="Bookman Old Style"/>
+          <w:sz w:val="24"/>
+          <w:szCs w:val="24"/>
+        </w:rPr>
+        <w:t>text</w:t>
+      </w:r>
+      <w:proofErr w:type="spellEnd"/>
+      <w:r>
+        <w:rPr>
+          <w:rFonts w:ascii="Bookman Old Style" w:eastAsia="Bookman Old Style" w:hAnsi="Bookman Old Style" w:cs="Bookman Old Style"/>
+          <w:sz w:val="24"/>
+          <w:szCs w:val="24"/>
+        </w:rPr>
+        <w:t>(),' DIRECCION: ',//registro/factura/</w:t>
+      </w:r>
+      <w:proofErr w:type="spellStart"/>
+      <w:r>
+        <w:rPr>
+          <w:rFonts w:ascii="Bookman Old Style" w:eastAsia="Bookman Old Style" w:hAnsi="Bookman Old Style" w:cs="Bookman Old Style"/>
+          <w:sz w:val="24"/>
+          <w:szCs w:val="24"/>
+        </w:rPr>
+        <w:t>direccion</w:t>
+      </w:r>
+      <w:proofErr w:type="spellEnd"/>
+      <w:r>
+        <w:rPr>
+          <w:rFonts w:ascii="Bookman Old Style" w:eastAsia="Bookman Old Style" w:hAnsi="Bookman Old Style" w:cs="Bookman Old Style"/>
+          <w:sz w:val="24"/>
+          <w:szCs w:val="24"/>
+        </w:rPr>
+        <w:t>//</w:t>
+      </w:r>
+      <w:proofErr w:type="spellStart"/>
+      <w:r>
+        <w:rPr>
+          <w:rFonts w:ascii="Bookman Old Style" w:eastAsia="Bookman Old Style" w:hAnsi="Bookman Old Style" w:cs="Bookman Old Style"/>
+          <w:sz w:val="24"/>
+          <w:szCs w:val="24"/>
+        </w:rPr>
+        <w:t>text</w:t>
+      </w:r>
+      <w:proofErr w:type="spellEnd"/>
+      <w:r>
+        <w:rPr>
+          <w:rFonts w:ascii="Bookman Old Style" w:eastAsia="Bookman Old Style" w:hAnsi="Bookman Old Style" w:cs="Bookman Old Style"/>
+          <w:sz w:val="24"/>
+          <w:szCs w:val="24"/>
+        </w:rPr>
+        <w:t>())</w:t>
+      </w:r>
+    </w:p>
+    <w:p>
+      <w:pPr>
+        <w:jc w:val="both"/>
+        <w:rPr>
+          <w:rFonts w:ascii="Bookman Old Style" w:eastAsia="Bookman Old Style" w:hAnsi="Bookman Old Style" w:cs="Bookman Old Style"/>
+          <w:sz w:val="24"/>
+          <w:szCs w:val="24"/>
+        </w:rPr>
+      </w:pPr>
+    </w:p>
+    <w:p>
+      <w:pPr>
         <w:jc w:val="both"/>
         <w:rPr>
           <w:rFonts w:ascii="Bookman Old Style" w:eastAsia="Bookman Old Style" w:hAnsi="Bookman Old Style" w:cs="Bookman Old Style"/>
@@ -3133,29 +3363,24 @@
           <w:szCs w:val="24"/>
         </w:rPr>
       </w:pPr>
-    </w:p>
-    <w:p>
-      <w:pPr>
-        <w:jc w:val="both"/>
-        <w:rPr>
-          <w:rFonts w:ascii="Bookman Old Style" w:eastAsia="Bookman Old Style" w:hAnsi="Bookman Old Style" w:cs="Bookman Old Style"/>
-          <w:sz w:val="24"/>
-          <w:szCs w:val="24"/>
-        </w:rPr>
-      </w:pPr>
-    </w:p>
-    <w:p>
-      <w:pPr>
-        <w:jc w:val="both"/>
-        <w:rPr>
-          <w:rFonts w:ascii="Bookman Old Style" w:eastAsia="Bookman Old Style" w:hAnsi="Bookman Old Style" w:cs="Bookman Old Style"/>
-          <w:sz w:val="24"/>
-          <w:szCs w:val="24"/>
-        </w:rPr>
-      </w:pPr>
-      <w:r>
-        <w:br w:type="page"/>
-      </w:r>
+      <w:r>
+        <w:rPr>
+          <w:rFonts w:ascii="Bookman Old Style" w:eastAsia="Bookman Old Style" w:hAnsi="Bookman Old Style" w:cs="Bookman Old Style"/>
+          <w:sz w:val="24"/>
+          <w:szCs w:val="24"/>
+        </w:rPr>
+        <w:t>NOMBRE: María Vélez NUMERO DE TELEFONO: 24356789 DIRECCION: Prados del Bosque Num.23</w:t>
+      </w:r>
+    </w:p>
+    <w:p>
+      <w:pPr>
+        <w:jc w:val="both"/>
+        <w:rPr>
+          <w:rFonts w:ascii="Bookman Old Style" w:eastAsia="Bookman Old Style" w:hAnsi="Bookman Old Style" w:cs="Bookman Old Style"/>
+          <w:sz w:val="24"/>
+          <w:szCs w:val="24"/>
+        </w:rPr>
+      </w:pPr>
       <w:r>
         <w:rPr>
           <w:rFonts w:ascii="Bookman Old Style" w:eastAsia="Bookman Old Style" w:hAnsi="Bookman Old Style" w:cs="Bookman Old Style"/>
@@ -3172,15 +3397,7 @@
           <w:sz w:val="24"/>
           <w:szCs w:val="24"/>
         </w:rPr>
-        <w:t>: obtener los elementos factura cuyo</w:t>
-      </w:r>
-      <w:r>
-        <w:rPr>
-          <w:rFonts w:ascii="Bookman Old Style" w:eastAsia="Bookman Old Style" w:hAnsi="Bookman Old Style" w:cs="Bookman Old Style"/>
-          <w:sz w:val="24"/>
-          <w:szCs w:val="24"/>
-        </w:rPr>
-        <w:t xml:space="preserve"> tipo sea crédito (</w:t>
+        <w:t>: obtener los elementos factura cuyo tipo sea crédito (</w:t>
       </w:r>
       <w:r>
         <w:rPr>
@@ -3246,6 +3463,60 @@
           <w:szCs w:val="24"/>
         </w:rPr>
       </w:pPr>
+      <w:r>
+        <w:rPr>
+          <w:rFonts w:ascii="Bookman Old Style" w:eastAsia="Bookman Old Style" w:hAnsi="Bookman Old Style" w:cs="Bookman Old Style"/>
+          <w:sz w:val="24"/>
+          <w:szCs w:val="24"/>
+        </w:rPr>
+        <w:t>/registro/</w:t>
+      </w:r>
+      <w:proofErr w:type="gramStart"/>
+      <w:r>
+        <w:rPr>
+          <w:rFonts w:ascii="Bookman Old Style" w:eastAsia="Bookman Old Style" w:hAnsi="Bookman Old Style" w:cs="Bookman Old Style"/>
+          <w:sz w:val="24"/>
+          <w:szCs w:val="24"/>
+        </w:rPr>
+        <w:t>factura[</w:t>
+      </w:r>
+      <w:proofErr w:type="gramEnd"/>
+      <w:r>
+        <w:rPr>
+          <w:rFonts w:ascii="Bookman Old Style" w:eastAsia="Bookman Old Style" w:hAnsi="Bookman Old Style" w:cs="Bookman Old Style"/>
+          <w:sz w:val="24"/>
+          <w:szCs w:val="24"/>
+        </w:rPr>
+        <w:t>@tipo='</w:t>
+      </w:r>
+      <w:proofErr w:type="spellStart"/>
+      <w:r>
+        <w:rPr>
+          <w:rFonts w:ascii="Bookman Old Style" w:eastAsia="Bookman Old Style" w:hAnsi="Bookman Old Style" w:cs="Bookman Old Style"/>
+          <w:sz w:val="24"/>
+          <w:szCs w:val="24"/>
+        </w:rPr>
+        <w:t>credito</w:t>
+      </w:r>
+      <w:proofErr w:type="spellEnd"/>
+      <w:r>
+        <w:rPr>
+          <w:rFonts w:ascii="Bookman Old Style" w:eastAsia="Bookman Old Style" w:hAnsi="Bookman Old Style" w:cs="Bookman Old Style"/>
+          <w:sz w:val="24"/>
+          <w:szCs w:val="24"/>
+        </w:rPr>
+        <w:t>']</w:t>
+      </w:r>
+    </w:p>
+    <w:p>
+      <w:pPr>
+        <w:jc w:val="both"/>
+        <w:rPr>
+          <w:rFonts w:ascii="Bookman Old Style" w:eastAsia="Bookman Old Style" w:hAnsi="Bookman Old Style" w:cs="Bookman Old Style"/>
+          <w:sz w:val="24"/>
+          <w:szCs w:val="24"/>
+        </w:rPr>
+      </w:pPr>
     </w:p>
     <w:p>
       <w:pPr>
@@ -3283,6 +3554,68 @@
           <w:szCs w:val="24"/>
         </w:rPr>
       </w:pPr>
+      <w:r>
+        <w:rPr>
+          <w:rFonts w:ascii="Bookman Old Style" w:eastAsia="Bookman Old Style" w:hAnsi="Bookman Old Style" w:cs="Bookman Old Style"/>
+          <w:sz w:val="24"/>
+          <w:szCs w:val="24"/>
+        </w:rPr>
+        <w:t>/</w:t>
+      </w:r>
+      <w:r>
+        <w:rPr>
+          <w:rFonts w:ascii="Bookman Old Style" w:eastAsia="Bookman Old Style" w:hAnsi="Bookman Old Style" w:cs="Bookman Old Style"/>
+          <w:sz w:val="24"/>
+          <w:szCs w:val="24"/>
+        </w:rPr>
+        <w:t>/</w:t>
+      </w:r>
+      <w:proofErr w:type="gramStart"/>
+      <w:r>
+        <w:rPr>
+          <w:rFonts w:ascii="Bookman Old Style" w:eastAsia="Bookman Old Style" w:hAnsi="Bookman Old Style" w:cs="Bookman Old Style"/>
+          <w:sz w:val="24"/>
+          <w:szCs w:val="24"/>
+        </w:rPr>
+        <w:t>factura[</w:t>
+      </w:r>
+      <w:proofErr w:type="gramEnd"/>
+      <w:r>
+        <w:rPr>
+          <w:rFonts w:ascii="Bookman Old Style" w:eastAsia="Bookman Old Style" w:hAnsi="Bookman Old Style" w:cs="Bookman Old Style"/>
+          <w:sz w:val="24"/>
+          <w:szCs w:val="24"/>
+        </w:rPr>
+        <w:t>@tipo='</w:t>
+      </w:r>
+      <w:proofErr w:type="spellStart"/>
+      <w:r>
+        <w:rPr>
+          <w:rFonts w:ascii="Bookman Old Style" w:eastAsia="Bookman Old Style" w:hAnsi="Bookman Old Style" w:cs="Bookman Old Style"/>
+          <w:sz w:val="24"/>
+          <w:szCs w:val="24"/>
+        </w:rPr>
+        <w:t>credito</w:t>
+      </w:r>
+      <w:proofErr w:type="spellEnd"/>
+      <w:r>
+        <w:rPr>
+          <w:rFonts w:ascii="Bookman Old Style" w:eastAsia="Bookman Old Style" w:hAnsi="Bookman Old Style" w:cs="Bookman Old Style"/>
+          <w:sz w:val="24"/>
+          <w:szCs w:val="24"/>
+        </w:rPr>
+        <w:t>']</w:t>
+      </w:r>
+    </w:p>
+    <w:p>
+      <w:pPr>
+        <w:jc w:val="both"/>
+        <w:rPr>
+          <w:rFonts w:ascii="Bookman Old Style" w:eastAsia="Bookman Old Style" w:hAnsi="Bookman Old Style" w:cs="Bookman Old Style"/>
+          <w:sz w:val="24"/>
+          <w:szCs w:val="24"/>
+        </w:rPr>
+      </w:pPr>
     </w:p>
     <w:p>
       <w:pPr>
@@ -3320,6 +3653,3796 @@
           <w:szCs w:val="24"/>
         </w:rPr>
       </w:pPr>
+      <w:r>
+        <w:rPr>
+          <w:rFonts w:ascii="Bookman Old Style" w:eastAsia="Bookman Old Style" w:hAnsi="Bookman Old Style" w:cs="Bookman Old Style"/>
+          <w:sz w:val="24"/>
+          <w:szCs w:val="24"/>
+        </w:rPr>
+        <w:t>&lt;factura tipo="</w:t>
+      </w:r>
+      <w:proofErr w:type="spellStart"/>
+      <w:r>
+        <w:rPr>
+          <w:rFonts w:ascii="Bookman Old Style" w:eastAsia="Bookman Old Style" w:hAnsi="Bookman Old Style" w:cs="Bookman Old Style"/>
+          <w:sz w:val="24"/>
+          <w:szCs w:val="24"/>
+        </w:rPr>
+        <w:t>credito</w:t>
+      </w:r>
+      <w:proofErr w:type="spellEnd"/>
+      <w:r>
+        <w:rPr>
+          <w:rFonts w:ascii="Bookman Old Style" w:eastAsia="Bookman Old Style" w:hAnsi="Bookman Old Style" w:cs="Bookman Old Style"/>
+          <w:sz w:val="24"/>
+          <w:szCs w:val="24"/>
+        </w:rPr>
+        <w:t>"&gt;</w:t>
+      </w:r>
+    </w:p>
+    <w:p>
+      <w:pPr>
+        <w:jc w:val="both"/>
+        <w:rPr>
+          <w:rFonts w:ascii="Bookman Old Style" w:eastAsia="Bookman Old Style" w:hAnsi="Bookman Old Style" w:cs="Bookman Old Style"/>
+          <w:sz w:val="24"/>
+          <w:szCs w:val="24"/>
+        </w:rPr>
+      </w:pPr>
+      <w:r>
+        <w:rPr>
+          <w:rFonts w:ascii="Bookman Old Style" w:eastAsia="Bookman Old Style" w:hAnsi="Bookman Old Style" w:cs="Bookman Old Style"/>
+          <w:sz w:val="24"/>
+          <w:szCs w:val="24"/>
+        </w:rPr>
+        <w:t xml:space="preserve">  &lt;</w:t>
+      </w:r>
+      <w:proofErr w:type="spellStart"/>
+      <w:proofErr w:type="gramStart"/>
+      <w:r>
+        <w:rPr>
+          <w:rFonts w:ascii="Bookman Old Style" w:eastAsia="Bookman Old Style" w:hAnsi="Bookman Old Style" w:cs="Bookman Old Style"/>
+          <w:sz w:val="24"/>
+          <w:szCs w:val="24"/>
+        </w:rPr>
+        <w:t>num</w:t>
+      </w:r>
+      <w:proofErr w:type="spellEnd"/>
+      <w:r>
+        <w:rPr>
+          <w:rFonts w:ascii="Bookman Old Style" w:eastAsia="Bookman Old Style" w:hAnsi="Bookman Old Style" w:cs="Bookman Old Style"/>
+          <w:sz w:val="24"/>
+          <w:szCs w:val="24"/>
+        </w:rPr>
+        <w:t>&gt;</w:t>
+      </w:r>
+      <w:proofErr w:type="gramEnd"/>
+      <w:r>
+        <w:rPr>
+          <w:rFonts w:ascii="Bookman Old Style" w:eastAsia="Bookman Old Style" w:hAnsi="Bookman Old Style" w:cs="Bookman Old Style"/>
+          <w:sz w:val="24"/>
+          <w:szCs w:val="24"/>
+        </w:rPr>
+        <w:t>570&lt;/</w:t>
+      </w:r>
+      <w:proofErr w:type="spellStart"/>
+      <w:r>
+        <w:rPr>
+          <w:rFonts w:ascii="Bookman Old Style" w:eastAsia="Bookman Old Style" w:hAnsi="Bookman Old Style" w:cs="Bookman Old Style"/>
+          <w:sz w:val="24"/>
+          <w:szCs w:val="24"/>
+        </w:rPr>
+        <w:t>num</w:t>
+      </w:r>
+      <w:proofErr w:type="spellEnd"/>
+      <w:r>
+        <w:rPr>
+          <w:rFonts w:ascii="Bookman Old Style" w:eastAsia="Bookman Old Style" w:hAnsi="Bookman Old Style" w:cs="Bookman Old Style"/>
+          <w:sz w:val="24"/>
+          <w:szCs w:val="24"/>
+        </w:rPr>
+        <w:t>&gt;</w:t>
+      </w:r>
+    </w:p>
+    <w:p>
+      <w:pPr>
+        <w:jc w:val="both"/>
+        <w:rPr>
+          <w:rFonts w:ascii="Bookman Old Style" w:eastAsia="Bookman Old Style" w:hAnsi="Bookman Old Style" w:cs="Bookman Old Style"/>
+          <w:sz w:val="24"/>
+          <w:szCs w:val="24"/>
+        </w:rPr>
+      </w:pPr>
+      <w:r>
+        <w:rPr>
+          <w:rFonts w:ascii="Bookman Old Style" w:eastAsia="Bookman Old Style" w:hAnsi="Bookman Old Style" w:cs="Bookman Old Style"/>
+          <w:sz w:val="24"/>
+          <w:szCs w:val="24"/>
+        </w:rPr>
+        <w:t xml:space="preserve">  &lt;cliente </w:t>
+      </w:r>
+      <w:proofErr w:type="spellStart"/>
+      <w:r>
+        <w:rPr>
+          <w:rFonts w:ascii="Bookman Old Style" w:eastAsia="Bookman Old Style" w:hAnsi="Bookman Old Style" w:cs="Bookman Old Style"/>
+          <w:sz w:val="24"/>
+          <w:szCs w:val="24"/>
+        </w:rPr>
+        <w:t>codigo</w:t>
+      </w:r>
+      <w:proofErr w:type="spellEnd"/>
+      <w:r>
+        <w:rPr>
+          <w:rFonts w:ascii="Bookman Old Style" w:eastAsia="Bookman Old Style" w:hAnsi="Bookman Old Style" w:cs="Bookman Old Style"/>
+          <w:sz w:val="24"/>
+          <w:szCs w:val="24"/>
+        </w:rPr>
+        <w:t>="5032" sexo="femenino"&gt;</w:t>
+      </w:r>
+    </w:p>
+    <w:p>
+      <w:pPr>
+        <w:jc w:val="both"/>
+        <w:rPr>
+          <w:rFonts w:ascii="Bookman Old Style" w:eastAsia="Bookman Old Style" w:hAnsi="Bookman Old Style" w:cs="Bookman Old Style"/>
+          <w:sz w:val="24"/>
+          <w:szCs w:val="24"/>
+        </w:rPr>
+      </w:pPr>
+      <w:r>
+        <w:rPr>
+          <w:rFonts w:ascii="Bookman Old Style" w:eastAsia="Bookman Old Style" w:hAnsi="Bookman Old Style" w:cs="Bookman Old Style"/>
+          <w:sz w:val="24"/>
+          <w:szCs w:val="24"/>
+        </w:rPr>
+        <w:t xml:space="preserve">    &lt;</w:t>
+      </w:r>
+      <w:proofErr w:type="gramStart"/>
+      <w:r>
+        <w:rPr>
+          <w:rFonts w:ascii="Bookman Old Style" w:eastAsia="Bookman Old Style" w:hAnsi="Bookman Old Style" w:cs="Bookman Old Style"/>
+          <w:sz w:val="24"/>
+          <w:szCs w:val="24"/>
+        </w:rPr>
+        <w:t>nombre&gt;</w:t>
+      </w:r>
+      <w:proofErr w:type="gramEnd"/>
+      <w:r>
+        <w:rPr>
+          <w:rFonts w:ascii="Bookman Old Style" w:eastAsia="Bookman Old Style" w:hAnsi="Bookman Old Style" w:cs="Bookman Old Style"/>
+          <w:sz w:val="24"/>
+          <w:szCs w:val="24"/>
+        </w:rPr>
+        <w:t>Julia Pérez&lt;/nombre&gt;</w:t>
+      </w:r>
+    </w:p>
+    <w:p>
+      <w:pPr>
+        <w:jc w:val="both"/>
+        <w:rPr>
+          <w:rFonts w:ascii="Bookman Old Style" w:eastAsia="Bookman Old Style" w:hAnsi="Bookman Old Style" w:cs="Bookman Old Style"/>
+          <w:sz w:val="24"/>
+          <w:szCs w:val="24"/>
+        </w:rPr>
+      </w:pPr>
+      <w:r>
+        <w:rPr>
+          <w:rFonts w:ascii="Bookman Old Style" w:eastAsia="Bookman Old Style" w:hAnsi="Bookman Old Style" w:cs="Bookman Old Style"/>
+          <w:sz w:val="24"/>
+          <w:szCs w:val="24"/>
+        </w:rPr>
+        <w:t xml:space="preserve">    &lt;</w:t>
+      </w:r>
+      <w:proofErr w:type="gramStart"/>
+      <w:r>
+        <w:rPr>
+          <w:rFonts w:ascii="Bookman Old Style" w:eastAsia="Bookman Old Style" w:hAnsi="Bookman Old Style" w:cs="Bookman Old Style"/>
+          <w:sz w:val="24"/>
+          <w:szCs w:val="24"/>
+        </w:rPr>
+        <w:t>documento</w:t>
+      </w:r>
+      <w:proofErr w:type="gramEnd"/>
+      <w:r>
+        <w:rPr>
+          <w:rFonts w:ascii="Bookman Old Style" w:eastAsia="Bookman Old Style" w:hAnsi="Bookman Old Style" w:cs="Bookman Old Style"/>
+          <w:sz w:val="24"/>
+          <w:szCs w:val="24"/>
+        </w:rPr>
+        <w:t>&gt;</w:t>
+      </w:r>
+    </w:p>
+    <w:p>
+      <w:pPr>
+        <w:jc w:val="both"/>
+        <w:rPr>
+          <w:rFonts w:ascii="Bookman Old Style" w:eastAsia="Bookman Old Style" w:hAnsi="Bookman Old Style" w:cs="Bookman Old Style"/>
+          <w:sz w:val="24"/>
+          <w:szCs w:val="24"/>
+        </w:rPr>
+      </w:pPr>
+      <w:r>
+        <w:rPr>
+          <w:rFonts w:ascii="Bookman Old Style" w:eastAsia="Bookman Old Style" w:hAnsi="Bookman Old Style" w:cs="Bookman Old Style"/>
+          <w:sz w:val="24"/>
+          <w:szCs w:val="24"/>
+        </w:rPr>
+        <w:t xml:space="preserve">      &lt;pasaporte </w:t>
+      </w:r>
+      <w:proofErr w:type="spellStart"/>
+      <w:r>
+        <w:rPr>
+          <w:rFonts w:ascii="Bookman Old Style" w:eastAsia="Bookman Old Style" w:hAnsi="Bookman Old Style" w:cs="Bookman Old Style"/>
+          <w:sz w:val="24"/>
+          <w:szCs w:val="24"/>
+        </w:rPr>
+        <w:t>pais</w:t>
+      </w:r>
+      <w:proofErr w:type="spellEnd"/>
+      <w:r>
+        <w:rPr>
+          <w:rFonts w:ascii="Bookman Old Style" w:eastAsia="Bookman Old Style" w:hAnsi="Bookman Old Style" w:cs="Bookman Old Style"/>
+          <w:sz w:val="24"/>
+          <w:szCs w:val="24"/>
+        </w:rPr>
+        <w:t>="USA"&gt;A98672340&lt;/pasaporte&gt;</w:t>
+      </w:r>
+    </w:p>
+    <w:p>
+      <w:pPr>
+        <w:jc w:val="both"/>
+        <w:rPr>
+          <w:rFonts w:ascii="Bookman Old Style" w:eastAsia="Bookman Old Style" w:hAnsi="Bookman Old Style" w:cs="Bookman Old Style"/>
+          <w:sz w:val="24"/>
+          <w:szCs w:val="24"/>
+        </w:rPr>
+      </w:pPr>
+      <w:r>
+        <w:rPr>
+          <w:rFonts w:ascii="Bookman Old Style" w:eastAsia="Bookman Old Style" w:hAnsi="Bookman Old Style" w:cs="Bookman Old Style"/>
+          <w:sz w:val="24"/>
+          <w:szCs w:val="24"/>
+        </w:rPr>
+        <w:t xml:space="preserve">    &lt;/</w:t>
+      </w:r>
+      <w:proofErr w:type="gramStart"/>
+      <w:r>
+        <w:rPr>
+          <w:rFonts w:ascii="Bookman Old Style" w:eastAsia="Bookman Old Style" w:hAnsi="Bookman Old Style" w:cs="Bookman Old Style"/>
+          <w:sz w:val="24"/>
+          <w:szCs w:val="24"/>
+        </w:rPr>
+        <w:t>documento</w:t>
+      </w:r>
+      <w:proofErr w:type="gramEnd"/>
+      <w:r>
+        <w:rPr>
+          <w:rFonts w:ascii="Bookman Old Style" w:eastAsia="Bookman Old Style" w:hAnsi="Bookman Old Style" w:cs="Bookman Old Style"/>
+          <w:sz w:val="24"/>
+          <w:szCs w:val="24"/>
+        </w:rPr>
+        <w:t>&gt;</w:t>
+      </w:r>
+    </w:p>
+    <w:p>
+      <w:pPr>
+        <w:jc w:val="both"/>
+        <w:rPr>
+          <w:rFonts w:ascii="Bookman Old Style" w:eastAsia="Bookman Old Style" w:hAnsi="Bookman Old Style" w:cs="Bookman Old Style"/>
+          <w:sz w:val="24"/>
+          <w:szCs w:val="24"/>
+        </w:rPr>
+      </w:pPr>
+      <w:r>
+        <w:rPr>
+          <w:rFonts w:ascii="Bookman Old Style" w:eastAsia="Bookman Old Style" w:hAnsi="Bookman Old Style" w:cs="Bookman Old Style"/>
+          <w:sz w:val="24"/>
+          <w:szCs w:val="24"/>
+        </w:rPr>
+        <w:t xml:space="preserve">    &lt;</w:t>
+      </w:r>
+      <w:proofErr w:type="spellStart"/>
+      <w:r>
+        <w:rPr>
+          <w:rFonts w:ascii="Bookman Old Style" w:eastAsia="Bookman Old Style" w:hAnsi="Bookman Old Style" w:cs="Bookman Old Style"/>
+          <w:sz w:val="24"/>
+          <w:szCs w:val="24"/>
+        </w:rPr>
+        <w:t>telefono</w:t>
+      </w:r>
+      <w:proofErr w:type="spellEnd"/>
+      <w:r>
+        <w:rPr>
+          <w:rFonts w:ascii="Bookman Old Style" w:eastAsia="Bookman Old Style" w:hAnsi="Bookman Old Style" w:cs="Bookman Old Style"/>
+          <w:sz w:val="24"/>
+          <w:szCs w:val="24"/>
+        </w:rPr>
+        <w:t xml:space="preserve"> tipo="celular" </w:t>
+      </w:r>
+      <w:proofErr w:type="spellStart"/>
+      <w:r>
+        <w:rPr>
+          <w:rFonts w:ascii="Bookman Old Style" w:eastAsia="Bookman Old Style" w:hAnsi="Bookman Old Style" w:cs="Bookman Old Style"/>
+          <w:sz w:val="24"/>
+          <w:szCs w:val="24"/>
+        </w:rPr>
+        <w:t>cia</w:t>
+      </w:r>
+      <w:proofErr w:type="spellEnd"/>
+      <w:r>
+        <w:rPr>
+          <w:rFonts w:ascii="Bookman Old Style" w:eastAsia="Bookman Old Style" w:hAnsi="Bookman Old Style" w:cs="Bookman Old Style"/>
+          <w:sz w:val="24"/>
+          <w:szCs w:val="24"/>
+        </w:rPr>
+        <w:t>="</w:t>
+      </w:r>
+      <w:proofErr w:type="spellStart"/>
+      <w:r>
+        <w:rPr>
+          <w:rFonts w:ascii="Bookman Old Style" w:eastAsia="Bookman Old Style" w:hAnsi="Bookman Old Style" w:cs="Bookman Old Style"/>
+          <w:sz w:val="24"/>
+          <w:szCs w:val="24"/>
+        </w:rPr>
+        <w:t>tigo</w:t>
+      </w:r>
+      <w:proofErr w:type="spellEnd"/>
+      <w:r>
+        <w:rPr>
+          <w:rFonts w:ascii="Bookman Old Style" w:eastAsia="Bookman Old Style" w:hAnsi="Bookman Old Style" w:cs="Bookman Old Style"/>
+          <w:sz w:val="24"/>
+          <w:szCs w:val="24"/>
+        </w:rPr>
+        <w:t>"&gt;78354926&lt;/</w:t>
+      </w:r>
+      <w:proofErr w:type="spellStart"/>
+      <w:r>
+        <w:rPr>
+          <w:rFonts w:ascii="Bookman Old Style" w:eastAsia="Bookman Old Style" w:hAnsi="Bookman Old Style" w:cs="Bookman Old Style"/>
+          <w:sz w:val="24"/>
+          <w:szCs w:val="24"/>
+        </w:rPr>
+        <w:t>telefono</w:t>
+      </w:r>
+      <w:proofErr w:type="spellEnd"/>
+      <w:r>
+        <w:rPr>
+          <w:rFonts w:ascii="Bookman Old Style" w:eastAsia="Bookman Old Style" w:hAnsi="Bookman Old Style" w:cs="Bookman Old Style"/>
+          <w:sz w:val="24"/>
+          <w:szCs w:val="24"/>
+        </w:rPr>
+        <w:t>&gt;</w:t>
+      </w:r>
+    </w:p>
+    <w:p>
+      <w:pPr>
+        <w:jc w:val="both"/>
+        <w:rPr>
+          <w:rFonts w:ascii="Bookman Old Style" w:eastAsia="Bookman Old Style" w:hAnsi="Bookman Old Style" w:cs="Bookman Old Style"/>
+          <w:sz w:val="24"/>
+          <w:szCs w:val="24"/>
+        </w:rPr>
+      </w:pPr>
+      <w:r>
+        <w:rPr>
+          <w:rFonts w:ascii="Bookman Old Style" w:eastAsia="Bookman Old Style" w:hAnsi="Bookman Old Style" w:cs="Bookman Old Style"/>
+          <w:sz w:val="24"/>
+          <w:szCs w:val="24"/>
+        </w:rPr>
+        <w:t xml:space="preserve">    &lt;email&gt;jperez@sica.com&lt;/email&gt;</w:t>
+      </w:r>
+    </w:p>
+    <w:p>
+      <w:pPr>
+        <w:jc w:val="both"/>
+        <w:rPr>
+          <w:rFonts w:ascii="Bookman Old Style" w:eastAsia="Bookman Old Style" w:hAnsi="Bookman Old Style" w:cs="Bookman Old Style"/>
+          <w:sz w:val="24"/>
+          <w:szCs w:val="24"/>
+        </w:rPr>
+      </w:pPr>
+      <w:r>
+        <w:rPr>
+          <w:rFonts w:ascii="Bookman Old Style" w:eastAsia="Bookman Old Style" w:hAnsi="Bookman Old Style" w:cs="Bookman Old Style"/>
+          <w:sz w:val="24"/>
+          <w:szCs w:val="24"/>
+        </w:rPr>
+        <w:t xml:space="preserve">  &lt;/</w:t>
+      </w:r>
+      <w:proofErr w:type="gramStart"/>
+      <w:r>
+        <w:rPr>
+          <w:rFonts w:ascii="Bookman Old Style" w:eastAsia="Bookman Old Style" w:hAnsi="Bookman Old Style" w:cs="Bookman Old Style"/>
+          <w:sz w:val="24"/>
+          <w:szCs w:val="24"/>
+        </w:rPr>
+        <w:t>cliente</w:t>
+      </w:r>
+      <w:proofErr w:type="gramEnd"/>
+      <w:r>
+        <w:rPr>
+          <w:rFonts w:ascii="Bookman Old Style" w:eastAsia="Bookman Old Style" w:hAnsi="Bookman Old Style" w:cs="Bookman Old Style"/>
+          <w:sz w:val="24"/>
+          <w:szCs w:val="24"/>
+        </w:rPr>
+        <w:t>&gt;</w:t>
+      </w:r>
+    </w:p>
+    <w:p>
+      <w:pPr>
+        <w:jc w:val="both"/>
+        <w:rPr>
+          <w:rFonts w:ascii="Bookman Old Style" w:eastAsia="Bookman Old Style" w:hAnsi="Bookman Old Style" w:cs="Bookman Old Style"/>
+          <w:sz w:val="24"/>
+          <w:szCs w:val="24"/>
+        </w:rPr>
+      </w:pPr>
+      <w:r>
+        <w:rPr>
+          <w:rFonts w:ascii="Bookman Old Style" w:eastAsia="Bookman Old Style" w:hAnsi="Bookman Old Style" w:cs="Bookman Old Style"/>
+          <w:sz w:val="24"/>
+          <w:szCs w:val="24"/>
+        </w:rPr>
+        <w:t xml:space="preserve">  &lt;</w:t>
+      </w:r>
+      <w:proofErr w:type="spellStart"/>
+      <w:r>
+        <w:rPr>
+          <w:rFonts w:ascii="Bookman Old Style" w:eastAsia="Bookman Old Style" w:hAnsi="Bookman Old Style" w:cs="Bookman Old Style"/>
+          <w:sz w:val="24"/>
+          <w:szCs w:val="24"/>
+        </w:rPr>
+        <w:t>direccion</w:t>
+      </w:r>
+      <w:proofErr w:type="spellEnd"/>
+      <w:r>
+        <w:rPr>
+          <w:rFonts w:ascii="Bookman Old Style" w:eastAsia="Bookman Old Style" w:hAnsi="Bookman Old Style" w:cs="Bookman Old Style"/>
+          <w:sz w:val="24"/>
+          <w:szCs w:val="24"/>
+        </w:rPr>
+        <w:t xml:space="preserve"> </w:t>
+      </w:r>
+      <w:proofErr w:type="spellStart"/>
+      <w:r>
+        <w:rPr>
+          <w:rFonts w:ascii="Bookman Old Style" w:eastAsia="Bookman Old Style" w:hAnsi="Bookman Old Style" w:cs="Bookman Old Style"/>
+          <w:sz w:val="24"/>
+          <w:szCs w:val="24"/>
+        </w:rPr>
+        <w:t>depto</w:t>
+      </w:r>
+      <w:proofErr w:type="spellEnd"/>
+      <w:r>
+        <w:rPr>
+          <w:rFonts w:ascii="Bookman Old Style" w:eastAsia="Bookman Old Style" w:hAnsi="Bookman Old Style" w:cs="Bookman Old Style"/>
+          <w:sz w:val="24"/>
+          <w:szCs w:val="24"/>
+        </w:rPr>
+        <w:t xml:space="preserve">="La Libertad" municipio="Antiguo </w:t>
+      </w:r>
+      <w:proofErr w:type="spellStart"/>
+      <w:r>
+        <w:rPr>
+          <w:rFonts w:ascii="Bookman Old Style" w:eastAsia="Bookman Old Style" w:hAnsi="Bookman Old Style" w:cs="Bookman Old Style"/>
+          <w:sz w:val="24"/>
+          <w:szCs w:val="24"/>
+        </w:rPr>
+        <w:t>Cuscatlan</w:t>
+      </w:r>
+      <w:proofErr w:type="spellEnd"/>
+      <w:r>
+        <w:rPr>
+          <w:rFonts w:ascii="Bookman Old Style" w:eastAsia="Bookman Old Style" w:hAnsi="Bookman Old Style" w:cs="Bookman Old Style"/>
+          <w:sz w:val="24"/>
+          <w:szCs w:val="24"/>
+        </w:rPr>
+        <w:t>"&gt;</w:t>
+      </w:r>
+    </w:p>
+    <w:p>
+      <w:pPr>
+        <w:jc w:val="both"/>
+        <w:rPr>
+          <w:rFonts w:ascii="Bookman Old Style" w:eastAsia="Bookman Old Style" w:hAnsi="Bookman Old Style" w:cs="Bookman Old Style"/>
+          <w:sz w:val="24"/>
+          <w:szCs w:val="24"/>
+        </w:rPr>
+      </w:pPr>
+      <w:r>
+        <w:rPr>
+          <w:rFonts w:ascii="Bookman Old Style" w:eastAsia="Bookman Old Style" w:hAnsi="Bookman Old Style" w:cs="Bookman Old Style"/>
+          <w:sz w:val="24"/>
+          <w:szCs w:val="24"/>
+        </w:rPr>
+        <w:t xml:space="preserve">    &lt;</w:t>
+      </w:r>
+      <w:proofErr w:type="gramStart"/>
+      <w:r>
+        <w:rPr>
+          <w:rFonts w:ascii="Bookman Old Style" w:eastAsia="Bookman Old Style" w:hAnsi="Bookman Old Style" w:cs="Bookman Old Style"/>
+          <w:sz w:val="24"/>
+          <w:szCs w:val="24"/>
+        </w:rPr>
+        <w:t>oficina&gt;</w:t>
+      </w:r>
+      <w:proofErr w:type="gramEnd"/>
+      <w:r>
+        <w:rPr>
+          <w:rFonts w:ascii="Bookman Old Style" w:eastAsia="Bookman Old Style" w:hAnsi="Bookman Old Style" w:cs="Bookman Old Style"/>
+          <w:sz w:val="24"/>
+          <w:szCs w:val="24"/>
+        </w:rPr>
+        <w:t>5 Av. Sur&lt;/oficina&gt;</w:t>
+      </w:r>
+    </w:p>
+    <w:p>
+      <w:pPr>
+        <w:jc w:val="both"/>
+        <w:rPr>
+          <w:rFonts w:ascii="Bookman Old Style" w:eastAsia="Bookman Old Style" w:hAnsi="Bookman Old Style" w:cs="Bookman Old Style"/>
+          <w:sz w:val="24"/>
+          <w:szCs w:val="24"/>
+        </w:rPr>
+      </w:pPr>
+      <w:r>
+        <w:rPr>
+          <w:rFonts w:ascii="Bookman Old Style" w:eastAsia="Bookman Old Style" w:hAnsi="Bookman Old Style" w:cs="Bookman Old Style"/>
+          <w:sz w:val="24"/>
+          <w:szCs w:val="24"/>
+        </w:rPr>
+        <w:t xml:space="preserve">  &lt;/</w:t>
+      </w:r>
+      <w:proofErr w:type="spellStart"/>
+      <w:proofErr w:type="gramStart"/>
+      <w:r>
+        <w:rPr>
+          <w:rFonts w:ascii="Bookman Old Style" w:eastAsia="Bookman Old Style" w:hAnsi="Bookman Old Style" w:cs="Bookman Old Style"/>
+          <w:sz w:val="24"/>
+          <w:szCs w:val="24"/>
+        </w:rPr>
+        <w:t>direccion</w:t>
+      </w:r>
+      <w:proofErr w:type="spellEnd"/>
+      <w:proofErr w:type="gramEnd"/>
+      <w:r>
+        <w:rPr>
+          <w:rFonts w:ascii="Bookman Old Style" w:eastAsia="Bookman Old Style" w:hAnsi="Bookman Old Style" w:cs="Bookman Old Style"/>
+          <w:sz w:val="24"/>
+          <w:szCs w:val="24"/>
+        </w:rPr>
+        <w:t>&gt;</w:t>
+      </w:r>
+    </w:p>
+    <w:p>
+      <w:pPr>
+        <w:jc w:val="both"/>
+        <w:rPr>
+          <w:rFonts w:ascii="Bookman Old Style" w:eastAsia="Bookman Old Style" w:hAnsi="Bookman Old Style" w:cs="Bookman Old Style"/>
+          <w:sz w:val="24"/>
+          <w:szCs w:val="24"/>
+        </w:rPr>
+      </w:pPr>
+      <w:r>
+        <w:rPr>
+          <w:rFonts w:ascii="Bookman Old Style" w:eastAsia="Bookman Old Style" w:hAnsi="Bookman Old Style" w:cs="Bookman Old Style"/>
+          <w:sz w:val="24"/>
+          <w:szCs w:val="24"/>
+        </w:rPr>
+        <w:t xml:space="preserve">  &lt;</w:t>
+      </w:r>
+      <w:proofErr w:type="spellStart"/>
+      <w:r>
+        <w:rPr>
+          <w:rFonts w:ascii="Bookman Old Style" w:eastAsia="Bookman Old Style" w:hAnsi="Bookman Old Style" w:cs="Bookman Old Style"/>
+          <w:sz w:val="24"/>
+          <w:szCs w:val="24"/>
+        </w:rPr>
+        <w:t>lineafactura</w:t>
+      </w:r>
+      <w:proofErr w:type="spellEnd"/>
+      <w:r>
+        <w:rPr>
+          <w:rFonts w:ascii="Bookman Old Style" w:eastAsia="Bookman Old Style" w:hAnsi="Bookman Old Style" w:cs="Bookman Old Style"/>
+          <w:sz w:val="24"/>
+          <w:szCs w:val="24"/>
+        </w:rPr>
+        <w:t xml:space="preserve"> factura="570"&gt;</w:t>
+      </w:r>
+    </w:p>
+    <w:p>
+      <w:pPr>
+        <w:jc w:val="both"/>
+        <w:rPr>
+          <w:rFonts w:ascii="Bookman Old Style" w:eastAsia="Bookman Old Style" w:hAnsi="Bookman Old Style" w:cs="Bookman Old Style"/>
+          <w:sz w:val="24"/>
+          <w:szCs w:val="24"/>
+        </w:rPr>
+      </w:pPr>
+      <w:r>
+        <w:rPr>
+          <w:rFonts w:ascii="Bookman Old Style" w:eastAsia="Bookman Old Style" w:hAnsi="Bookman Old Style" w:cs="Bookman Old Style"/>
+          <w:sz w:val="24"/>
+          <w:szCs w:val="24"/>
+        </w:rPr>
+        <w:t xml:space="preserve">    &lt;</w:t>
+      </w:r>
+      <w:proofErr w:type="spellStart"/>
+      <w:r>
+        <w:rPr>
+          <w:rFonts w:ascii="Bookman Old Style" w:eastAsia="Bookman Old Style" w:hAnsi="Bookman Old Style" w:cs="Bookman Old Style"/>
+          <w:sz w:val="24"/>
+          <w:szCs w:val="24"/>
+        </w:rPr>
+        <w:t>codigo</w:t>
+      </w:r>
+      <w:proofErr w:type="spellEnd"/>
+      <w:r>
+        <w:rPr>
+          <w:rFonts w:ascii="Bookman Old Style" w:eastAsia="Bookman Old Style" w:hAnsi="Bookman Old Style" w:cs="Bookman Old Style"/>
+          <w:sz w:val="24"/>
+          <w:szCs w:val="24"/>
+        </w:rPr>
+        <w:t xml:space="preserve"> tipo="</w:t>
+      </w:r>
+      <w:proofErr w:type="spellStart"/>
+      <w:r>
+        <w:rPr>
+          <w:rFonts w:ascii="Bookman Old Style" w:eastAsia="Bookman Old Style" w:hAnsi="Bookman Old Style" w:cs="Bookman Old Style"/>
+          <w:sz w:val="24"/>
+          <w:szCs w:val="24"/>
+        </w:rPr>
+        <w:t>pcportatiles</w:t>
+      </w:r>
+      <w:proofErr w:type="spellEnd"/>
+      <w:r>
+        <w:rPr>
+          <w:rFonts w:ascii="Bookman Old Style" w:eastAsia="Bookman Old Style" w:hAnsi="Bookman Old Style" w:cs="Bookman Old Style"/>
+          <w:sz w:val="24"/>
+          <w:szCs w:val="24"/>
+        </w:rPr>
+        <w:t>"&gt;734&lt;/</w:t>
+      </w:r>
+      <w:proofErr w:type="spellStart"/>
+      <w:r>
+        <w:rPr>
+          <w:rFonts w:ascii="Bookman Old Style" w:eastAsia="Bookman Old Style" w:hAnsi="Bookman Old Style" w:cs="Bookman Old Style"/>
+          <w:sz w:val="24"/>
+          <w:szCs w:val="24"/>
+        </w:rPr>
+        <w:t>codigo</w:t>
+      </w:r>
+      <w:proofErr w:type="spellEnd"/>
+      <w:r>
+        <w:rPr>
+          <w:rFonts w:ascii="Bookman Old Style" w:eastAsia="Bookman Old Style" w:hAnsi="Bookman Old Style" w:cs="Bookman Old Style"/>
+          <w:sz w:val="24"/>
+          <w:szCs w:val="24"/>
+        </w:rPr>
+        <w:t>&gt;</w:t>
+      </w:r>
+    </w:p>
+    <w:p>
+      <w:pPr>
+        <w:jc w:val="both"/>
+        <w:rPr>
+          <w:rFonts w:ascii="Bookman Old Style" w:eastAsia="Bookman Old Style" w:hAnsi="Bookman Old Style" w:cs="Bookman Old Style"/>
+          <w:sz w:val="24"/>
+          <w:szCs w:val="24"/>
+        </w:rPr>
+      </w:pPr>
+      <w:r>
+        <w:rPr>
+          <w:rFonts w:ascii="Bookman Old Style" w:eastAsia="Bookman Old Style" w:hAnsi="Bookman Old Style" w:cs="Bookman Old Style"/>
+          <w:sz w:val="24"/>
+          <w:szCs w:val="24"/>
+        </w:rPr>
+        <w:t xml:space="preserve">    &lt;</w:t>
+      </w:r>
+      <w:proofErr w:type="gramStart"/>
+      <w:r>
+        <w:rPr>
+          <w:rFonts w:ascii="Bookman Old Style" w:eastAsia="Bookman Old Style" w:hAnsi="Bookman Old Style" w:cs="Bookman Old Style"/>
+          <w:sz w:val="24"/>
+          <w:szCs w:val="24"/>
+        </w:rPr>
+        <w:t>detalle&gt;</w:t>
+      </w:r>
+      <w:proofErr w:type="spellStart"/>
+      <w:proofErr w:type="gramEnd"/>
+      <w:r>
+        <w:rPr>
+          <w:rFonts w:ascii="Bookman Old Style" w:eastAsia="Bookman Old Style" w:hAnsi="Bookman Old Style" w:cs="Bookman Old Style"/>
+          <w:sz w:val="24"/>
+          <w:szCs w:val="24"/>
+        </w:rPr>
+        <w:t>netbook</w:t>
+      </w:r>
+      <w:proofErr w:type="spellEnd"/>
+      <w:r>
+        <w:rPr>
+          <w:rFonts w:ascii="Bookman Old Style" w:eastAsia="Bookman Old Style" w:hAnsi="Bookman Old Style" w:cs="Bookman Old Style"/>
+          <w:sz w:val="24"/>
+          <w:szCs w:val="24"/>
+        </w:rPr>
+        <w:t xml:space="preserve"> </w:t>
+      </w:r>
+      <w:proofErr w:type="spellStart"/>
+      <w:r>
+        <w:rPr>
+          <w:rFonts w:ascii="Bookman Old Style" w:eastAsia="Bookman Old Style" w:hAnsi="Bookman Old Style" w:cs="Bookman Old Style"/>
+          <w:sz w:val="24"/>
+          <w:szCs w:val="24"/>
+        </w:rPr>
+        <w:t>acer</w:t>
+      </w:r>
+      <w:proofErr w:type="spellEnd"/>
+      <w:r>
+        <w:rPr>
+          <w:rFonts w:ascii="Bookman Old Style" w:eastAsia="Bookman Old Style" w:hAnsi="Bookman Old Style" w:cs="Bookman Old Style"/>
+          <w:sz w:val="24"/>
+          <w:szCs w:val="24"/>
+        </w:rPr>
+        <w:t xml:space="preserve"> a240&lt;/detalle&gt;</w:t>
+      </w:r>
+    </w:p>
+    <w:p>
+      <w:pPr>
+        <w:jc w:val="both"/>
+        <w:rPr>
+          <w:rFonts w:ascii="Bookman Old Style" w:eastAsia="Bookman Old Style" w:hAnsi="Bookman Old Style" w:cs="Bookman Old Style"/>
+          <w:sz w:val="24"/>
+          <w:szCs w:val="24"/>
+        </w:rPr>
+      </w:pPr>
+      <w:r>
+        <w:rPr>
+          <w:rFonts w:ascii="Bookman Old Style" w:eastAsia="Bookman Old Style" w:hAnsi="Bookman Old Style" w:cs="Bookman Old Style"/>
+          <w:sz w:val="24"/>
+          <w:szCs w:val="24"/>
+        </w:rPr>
+        <w:t xml:space="preserve">    &lt;</w:t>
+      </w:r>
+      <w:proofErr w:type="gramStart"/>
+      <w:r>
+        <w:rPr>
+          <w:rFonts w:ascii="Bookman Old Style" w:eastAsia="Bookman Old Style" w:hAnsi="Bookman Old Style" w:cs="Bookman Old Style"/>
+          <w:sz w:val="24"/>
+          <w:szCs w:val="24"/>
+        </w:rPr>
+        <w:t>cantidad&gt;</w:t>
+      </w:r>
+      <w:proofErr w:type="gramEnd"/>
+      <w:r>
+        <w:rPr>
+          <w:rFonts w:ascii="Bookman Old Style" w:eastAsia="Bookman Old Style" w:hAnsi="Bookman Old Style" w:cs="Bookman Old Style"/>
+          <w:sz w:val="24"/>
+          <w:szCs w:val="24"/>
+        </w:rPr>
+        <w:t>3&lt;/cantidad&gt;</w:t>
+      </w:r>
+    </w:p>
+    <w:p>
+      <w:pPr>
+        <w:jc w:val="both"/>
+        <w:rPr>
+          <w:rFonts w:ascii="Bookman Old Style" w:eastAsia="Bookman Old Style" w:hAnsi="Bookman Old Style" w:cs="Bookman Old Style"/>
+          <w:sz w:val="24"/>
+          <w:szCs w:val="24"/>
+        </w:rPr>
+      </w:pPr>
+      <w:r>
+        <w:rPr>
+          <w:rFonts w:ascii="Bookman Old Style" w:eastAsia="Bookman Old Style" w:hAnsi="Bookman Old Style" w:cs="Bookman Old Style"/>
+          <w:sz w:val="24"/>
+          <w:szCs w:val="24"/>
+        </w:rPr>
+        <w:t xml:space="preserve">    &lt;</w:t>
+      </w:r>
+      <w:proofErr w:type="gramStart"/>
+      <w:r>
+        <w:rPr>
+          <w:rFonts w:ascii="Bookman Old Style" w:eastAsia="Bookman Old Style" w:hAnsi="Bookman Old Style" w:cs="Bookman Old Style"/>
+          <w:sz w:val="24"/>
+          <w:szCs w:val="24"/>
+        </w:rPr>
+        <w:t>precio</w:t>
+      </w:r>
+      <w:proofErr w:type="gramEnd"/>
+      <w:r>
+        <w:rPr>
+          <w:rFonts w:ascii="Bookman Old Style" w:eastAsia="Bookman Old Style" w:hAnsi="Bookman Old Style" w:cs="Bookman Old Style"/>
+          <w:sz w:val="24"/>
+          <w:szCs w:val="24"/>
+        </w:rPr>
+        <w:t>&gt;</w:t>
+      </w:r>
+    </w:p>
+    <w:p>
+      <w:pPr>
+        <w:jc w:val="both"/>
+        <w:rPr>
+          <w:rFonts w:ascii="Bookman Old Style" w:eastAsia="Bookman Old Style" w:hAnsi="Bookman Old Style" w:cs="Bookman Old Style"/>
+          <w:sz w:val="24"/>
+          <w:szCs w:val="24"/>
+        </w:rPr>
+      </w:pPr>
+      <w:r>
+        <w:rPr>
+          <w:rFonts w:ascii="Bookman Old Style" w:eastAsia="Bookman Old Style" w:hAnsi="Bookman Old Style" w:cs="Bookman Old Style"/>
+          <w:sz w:val="24"/>
+          <w:szCs w:val="24"/>
+        </w:rPr>
+        <w:t xml:space="preserve">      &lt;</w:t>
+      </w:r>
+      <w:proofErr w:type="gramStart"/>
+      <w:r>
+        <w:rPr>
+          <w:rFonts w:ascii="Bookman Old Style" w:eastAsia="Bookman Old Style" w:hAnsi="Bookman Old Style" w:cs="Bookman Old Style"/>
+          <w:sz w:val="24"/>
+          <w:szCs w:val="24"/>
+        </w:rPr>
+        <w:t>moneda</w:t>
+      </w:r>
+      <w:proofErr w:type="gramEnd"/>
+      <w:r>
+        <w:rPr>
+          <w:rFonts w:ascii="Bookman Old Style" w:eastAsia="Bookman Old Style" w:hAnsi="Bookman Old Style" w:cs="Bookman Old Style"/>
+          <w:sz w:val="24"/>
+          <w:szCs w:val="24"/>
+        </w:rPr>
+        <w:t>&gt;$&lt;/moneda&gt;</w:t>
+      </w:r>
+    </w:p>
+    <w:p>
+      <w:pPr>
+        <w:jc w:val="both"/>
+        <w:rPr>
+          <w:rFonts w:ascii="Bookman Old Style" w:eastAsia="Bookman Old Style" w:hAnsi="Bookman Old Style" w:cs="Bookman Old Style"/>
+          <w:sz w:val="24"/>
+          <w:szCs w:val="24"/>
+        </w:rPr>
+      </w:pPr>
+      <w:r>
+        <w:rPr>
+          <w:rFonts w:ascii="Bookman Old Style" w:eastAsia="Bookman Old Style" w:hAnsi="Bookman Old Style" w:cs="Bookman Old Style"/>
+          <w:sz w:val="24"/>
+          <w:szCs w:val="24"/>
+        </w:rPr>
+        <w:t xml:space="preserve">      &lt;</w:t>
+      </w:r>
+      <w:proofErr w:type="gramStart"/>
+      <w:r>
+        <w:rPr>
+          <w:rFonts w:ascii="Bookman Old Style" w:eastAsia="Bookman Old Style" w:hAnsi="Bookman Old Style" w:cs="Bookman Old Style"/>
+          <w:sz w:val="24"/>
+          <w:szCs w:val="24"/>
+        </w:rPr>
+        <w:t>valor&gt;</w:t>
+      </w:r>
+      <w:proofErr w:type="gramEnd"/>
+      <w:r>
+        <w:rPr>
+          <w:rFonts w:ascii="Bookman Old Style" w:eastAsia="Bookman Old Style" w:hAnsi="Bookman Old Style" w:cs="Bookman Old Style"/>
+          <w:sz w:val="24"/>
+          <w:szCs w:val="24"/>
+        </w:rPr>
+        <w:t>350.00&lt;/valor&gt;</w:t>
+      </w:r>
+    </w:p>
+    <w:p>
+      <w:pPr>
+        <w:jc w:val="both"/>
+        <w:rPr>
+          <w:rFonts w:ascii="Bookman Old Style" w:eastAsia="Bookman Old Style" w:hAnsi="Bookman Old Style" w:cs="Bookman Old Style"/>
+          <w:sz w:val="24"/>
+          <w:szCs w:val="24"/>
+        </w:rPr>
+      </w:pPr>
+      <w:r>
+        <w:rPr>
+          <w:rFonts w:ascii="Bookman Old Style" w:eastAsia="Bookman Old Style" w:hAnsi="Bookman Old Style" w:cs="Bookman Old Style"/>
+          <w:sz w:val="24"/>
+          <w:szCs w:val="24"/>
+        </w:rPr>
+        <w:t xml:space="preserve">    &lt;/</w:t>
+      </w:r>
+      <w:proofErr w:type="gramStart"/>
+      <w:r>
+        <w:rPr>
+          <w:rFonts w:ascii="Bookman Old Style" w:eastAsia="Bookman Old Style" w:hAnsi="Bookman Old Style" w:cs="Bookman Old Style"/>
+          <w:sz w:val="24"/>
+          <w:szCs w:val="24"/>
+        </w:rPr>
+        <w:t>precio</w:t>
+      </w:r>
+      <w:proofErr w:type="gramEnd"/>
+      <w:r>
+        <w:rPr>
+          <w:rFonts w:ascii="Bookman Old Style" w:eastAsia="Bookman Old Style" w:hAnsi="Bookman Old Style" w:cs="Bookman Old Style"/>
+          <w:sz w:val="24"/>
+          <w:szCs w:val="24"/>
+        </w:rPr>
+        <w:t>&gt;</w:t>
+      </w:r>
+    </w:p>
+    <w:p>
+      <w:pPr>
+        <w:jc w:val="both"/>
+        <w:rPr>
+          <w:rFonts w:ascii="Bookman Old Style" w:eastAsia="Bookman Old Style" w:hAnsi="Bookman Old Style" w:cs="Bookman Old Style"/>
+          <w:sz w:val="24"/>
+          <w:szCs w:val="24"/>
+        </w:rPr>
+      </w:pPr>
+      <w:r>
+        <w:rPr>
+          <w:rFonts w:ascii="Bookman Old Style" w:eastAsia="Bookman Old Style" w:hAnsi="Bookman Old Style" w:cs="Bookman Old Style"/>
+          <w:sz w:val="24"/>
+          <w:szCs w:val="24"/>
+        </w:rPr>
+        <w:t xml:space="preserve">    &lt;</w:t>
+      </w:r>
+      <w:proofErr w:type="gramStart"/>
+      <w:r>
+        <w:rPr>
+          <w:rFonts w:ascii="Bookman Old Style" w:eastAsia="Bookman Old Style" w:hAnsi="Bookman Old Style" w:cs="Bookman Old Style"/>
+          <w:sz w:val="24"/>
+          <w:szCs w:val="24"/>
+        </w:rPr>
+        <w:t>subtotal</w:t>
+      </w:r>
+      <w:proofErr w:type="gramEnd"/>
+      <w:r>
+        <w:rPr>
+          <w:rFonts w:ascii="Bookman Old Style" w:eastAsia="Bookman Old Style" w:hAnsi="Bookman Old Style" w:cs="Bookman Old Style"/>
+          <w:sz w:val="24"/>
+          <w:szCs w:val="24"/>
+        </w:rPr>
+        <w:t>&gt;</w:t>
+      </w:r>
+    </w:p>
+    <w:p>
+      <w:pPr>
+        <w:jc w:val="both"/>
+        <w:rPr>
+          <w:rFonts w:ascii="Bookman Old Style" w:eastAsia="Bookman Old Style" w:hAnsi="Bookman Old Style" w:cs="Bookman Old Style"/>
+          <w:sz w:val="24"/>
+          <w:szCs w:val="24"/>
+        </w:rPr>
+      </w:pPr>
+      <w:r>
+        <w:rPr>
+          <w:rFonts w:ascii="Bookman Old Style" w:eastAsia="Bookman Old Style" w:hAnsi="Bookman Old Style" w:cs="Bookman Old Style"/>
+          <w:sz w:val="24"/>
+          <w:szCs w:val="24"/>
+        </w:rPr>
+        <w:t xml:space="preserve">      &lt;</w:t>
+      </w:r>
+      <w:proofErr w:type="gramStart"/>
+      <w:r>
+        <w:rPr>
+          <w:rFonts w:ascii="Bookman Old Style" w:eastAsia="Bookman Old Style" w:hAnsi="Bookman Old Style" w:cs="Bookman Old Style"/>
+          <w:sz w:val="24"/>
+          <w:szCs w:val="24"/>
+        </w:rPr>
+        <w:t>moneda</w:t>
+      </w:r>
+      <w:proofErr w:type="gramEnd"/>
+      <w:r>
+        <w:rPr>
+          <w:rFonts w:ascii="Bookman Old Style" w:eastAsia="Bookman Old Style" w:hAnsi="Bookman Old Style" w:cs="Bookman Old Style"/>
+          <w:sz w:val="24"/>
+          <w:szCs w:val="24"/>
+        </w:rPr>
+        <w:t>&gt;$&lt;/moneda&gt;</w:t>
+      </w:r>
+    </w:p>
+    <w:p>
+      <w:pPr>
+        <w:jc w:val="both"/>
+        <w:rPr>
+          <w:rFonts w:ascii="Bookman Old Style" w:eastAsia="Bookman Old Style" w:hAnsi="Bookman Old Style" w:cs="Bookman Old Style"/>
+          <w:sz w:val="24"/>
+          <w:szCs w:val="24"/>
+        </w:rPr>
+      </w:pPr>
+      <w:r>
+        <w:rPr>
+          <w:rFonts w:ascii="Bookman Old Style" w:eastAsia="Bookman Old Style" w:hAnsi="Bookman Old Style" w:cs="Bookman Old Style"/>
+          <w:sz w:val="24"/>
+          <w:szCs w:val="24"/>
+        </w:rPr>
+        <w:t xml:space="preserve">      &lt;</w:t>
+      </w:r>
+      <w:proofErr w:type="gramStart"/>
+      <w:r>
+        <w:rPr>
+          <w:rFonts w:ascii="Bookman Old Style" w:eastAsia="Bookman Old Style" w:hAnsi="Bookman Old Style" w:cs="Bookman Old Style"/>
+          <w:sz w:val="24"/>
+          <w:szCs w:val="24"/>
+        </w:rPr>
+        <w:t>valor&gt;</w:t>
+      </w:r>
+      <w:proofErr w:type="gramEnd"/>
+      <w:r>
+        <w:rPr>
+          <w:rFonts w:ascii="Bookman Old Style" w:eastAsia="Bookman Old Style" w:hAnsi="Bookman Old Style" w:cs="Bookman Old Style"/>
+          <w:sz w:val="24"/>
+          <w:szCs w:val="24"/>
+        </w:rPr>
+        <w:t>1050.00&lt;/valor&gt;</w:t>
+      </w:r>
+    </w:p>
+    <w:p>
+      <w:pPr>
+        <w:jc w:val="both"/>
+        <w:rPr>
+          <w:rFonts w:ascii="Bookman Old Style" w:eastAsia="Bookman Old Style" w:hAnsi="Bookman Old Style" w:cs="Bookman Old Style"/>
+          <w:sz w:val="24"/>
+          <w:szCs w:val="24"/>
+        </w:rPr>
+      </w:pPr>
+      <w:r>
+        <w:rPr>
+          <w:rFonts w:ascii="Bookman Old Style" w:eastAsia="Bookman Old Style" w:hAnsi="Bookman Old Style" w:cs="Bookman Old Style"/>
+          <w:sz w:val="24"/>
+          <w:szCs w:val="24"/>
+        </w:rPr>
+        <w:t xml:space="preserve">    &lt;/</w:t>
+      </w:r>
+      <w:proofErr w:type="gramStart"/>
+      <w:r>
+        <w:rPr>
+          <w:rFonts w:ascii="Bookman Old Style" w:eastAsia="Bookman Old Style" w:hAnsi="Bookman Old Style" w:cs="Bookman Old Style"/>
+          <w:sz w:val="24"/>
+          <w:szCs w:val="24"/>
+        </w:rPr>
+        <w:t>subtotal</w:t>
+      </w:r>
+      <w:proofErr w:type="gramEnd"/>
+      <w:r>
+        <w:rPr>
+          <w:rFonts w:ascii="Bookman Old Style" w:eastAsia="Bookman Old Style" w:hAnsi="Bookman Old Style" w:cs="Bookman Old Style"/>
+          <w:sz w:val="24"/>
+          <w:szCs w:val="24"/>
+        </w:rPr>
+        <w:t>&gt;</w:t>
+      </w:r>
+    </w:p>
+    <w:p>
+      <w:pPr>
+        <w:jc w:val="both"/>
+        <w:rPr>
+          <w:rFonts w:ascii="Bookman Old Style" w:eastAsia="Bookman Old Style" w:hAnsi="Bookman Old Style" w:cs="Bookman Old Style"/>
+          <w:sz w:val="24"/>
+          <w:szCs w:val="24"/>
+        </w:rPr>
+      </w:pPr>
+      <w:r>
+        <w:rPr>
+          <w:rFonts w:ascii="Bookman Old Style" w:eastAsia="Bookman Old Style" w:hAnsi="Bookman Old Style" w:cs="Bookman Old Style"/>
+          <w:sz w:val="24"/>
+          <w:szCs w:val="24"/>
+        </w:rPr>
+        <w:t xml:space="preserve">  &lt;/</w:t>
+      </w:r>
+      <w:proofErr w:type="spellStart"/>
+      <w:proofErr w:type="gramStart"/>
+      <w:r>
+        <w:rPr>
+          <w:rFonts w:ascii="Bookman Old Style" w:eastAsia="Bookman Old Style" w:hAnsi="Bookman Old Style" w:cs="Bookman Old Style"/>
+          <w:sz w:val="24"/>
+          <w:szCs w:val="24"/>
+        </w:rPr>
+        <w:t>lineafactura</w:t>
+      </w:r>
+      <w:proofErr w:type="spellEnd"/>
+      <w:proofErr w:type="gramEnd"/>
+      <w:r>
+        <w:rPr>
+          <w:rFonts w:ascii="Bookman Old Style" w:eastAsia="Bookman Old Style" w:hAnsi="Bookman Old Style" w:cs="Bookman Old Style"/>
+          <w:sz w:val="24"/>
+          <w:szCs w:val="24"/>
+        </w:rPr>
+        <w:t>&gt;</w:t>
+      </w:r>
+    </w:p>
+    <w:p>
+      <w:pPr>
+        <w:jc w:val="both"/>
+        <w:rPr>
+          <w:rFonts w:ascii="Bookman Old Style" w:eastAsia="Bookman Old Style" w:hAnsi="Bookman Old Style" w:cs="Bookman Old Style"/>
+          <w:sz w:val="24"/>
+          <w:szCs w:val="24"/>
+        </w:rPr>
+      </w:pPr>
+      <w:r>
+        <w:rPr>
+          <w:rFonts w:ascii="Bookman Old Style" w:eastAsia="Bookman Old Style" w:hAnsi="Bookman Old Style" w:cs="Bookman Old Style"/>
+          <w:sz w:val="24"/>
+          <w:szCs w:val="24"/>
+        </w:rPr>
+        <w:t xml:space="preserve">  &lt;</w:t>
+      </w:r>
+      <w:proofErr w:type="gramStart"/>
+      <w:r>
+        <w:rPr>
+          <w:rFonts w:ascii="Bookman Old Style" w:eastAsia="Bookman Old Style" w:hAnsi="Bookman Old Style" w:cs="Bookman Old Style"/>
+          <w:sz w:val="24"/>
+          <w:szCs w:val="24"/>
+        </w:rPr>
+        <w:t>total</w:t>
+      </w:r>
+      <w:proofErr w:type="gramEnd"/>
+      <w:r>
+        <w:rPr>
+          <w:rFonts w:ascii="Bookman Old Style" w:eastAsia="Bookman Old Style" w:hAnsi="Bookman Old Style" w:cs="Bookman Old Style"/>
+          <w:sz w:val="24"/>
+          <w:szCs w:val="24"/>
+        </w:rPr>
+        <w:t>&gt;</w:t>
+      </w:r>
+    </w:p>
+    <w:p>
+      <w:pPr>
+        <w:jc w:val="both"/>
+        <w:rPr>
+          <w:rFonts w:ascii="Bookman Old Style" w:eastAsia="Bookman Old Style" w:hAnsi="Bookman Old Style" w:cs="Bookman Old Style"/>
+          <w:sz w:val="24"/>
+          <w:szCs w:val="24"/>
+        </w:rPr>
+      </w:pPr>
+      <w:r>
+        <w:rPr>
+          <w:rFonts w:ascii="Bookman Old Style" w:eastAsia="Bookman Old Style" w:hAnsi="Bookman Old Style" w:cs="Bookman Old Style"/>
+          <w:sz w:val="24"/>
+          <w:szCs w:val="24"/>
+        </w:rPr>
+        <w:t xml:space="preserve">    &lt;</w:t>
+      </w:r>
+      <w:proofErr w:type="gramStart"/>
+      <w:r>
+        <w:rPr>
+          <w:rFonts w:ascii="Bookman Old Style" w:eastAsia="Bookman Old Style" w:hAnsi="Bookman Old Style" w:cs="Bookman Old Style"/>
+          <w:sz w:val="24"/>
+          <w:szCs w:val="24"/>
+        </w:rPr>
+        <w:t>moneda</w:t>
+      </w:r>
+      <w:proofErr w:type="gramEnd"/>
+      <w:r>
+        <w:rPr>
+          <w:rFonts w:ascii="Bookman Old Style" w:eastAsia="Bookman Old Style" w:hAnsi="Bookman Old Style" w:cs="Bookman Old Style"/>
+          <w:sz w:val="24"/>
+          <w:szCs w:val="24"/>
+        </w:rPr>
+        <w:t>&gt;$&lt;/moneda&gt;</w:t>
+      </w:r>
+    </w:p>
+    <w:p>
+      <w:pPr>
+        <w:jc w:val="both"/>
+        <w:rPr>
+          <w:rFonts w:ascii="Bookman Old Style" w:eastAsia="Bookman Old Style" w:hAnsi="Bookman Old Style" w:cs="Bookman Old Style"/>
+          <w:sz w:val="24"/>
+          <w:szCs w:val="24"/>
+        </w:rPr>
+      </w:pPr>
+      <w:r>
+        <w:rPr>
+          <w:rFonts w:ascii="Bookman Old Style" w:eastAsia="Bookman Old Style" w:hAnsi="Bookman Old Style" w:cs="Bookman Old Style"/>
+          <w:sz w:val="24"/>
+          <w:szCs w:val="24"/>
+        </w:rPr>
+        <w:t xml:space="preserve">    &lt;</w:t>
+      </w:r>
+      <w:proofErr w:type="gramStart"/>
+      <w:r>
+        <w:rPr>
+          <w:rFonts w:ascii="Bookman Old Style" w:eastAsia="Bookman Old Style" w:hAnsi="Bookman Old Style" w:cs="Bookman Old Style"/>
+          <w:sz w:val="24"/>
+          <w:szCs w:val="24"/>
+        </w:rPr>
+        <w:t>valor&gt;</w:t>
+      </w:r>
+      <w:proofErr w:type="gramEnd"/>
+      <w:r>
+        <w:rPr>
+          <w:rFonts w:ascii="Bookman Old Style" w:eastAsia="Bookman Old Style" w:hAnsi="Bookman Old Style" w:cs="Bookman Old Style"/>
+          <w:sz w:val="24"/>
+          <w:szCs w:val="24"/>
+        </w:rPr>
+        <w:t>1050.00&lt;/valor&gt;</w:t>
+      </w:r>
+    </w:p>
+    <w:p>
+      <w:pPr>
+        <w:jc w:val="both"/>
+        <w:rPr>
+          <w:rFonts w:ascii="Bookman Old Style" w:eastAsia="Bookman Old Style" w:hAnsi="Bookman Old Style" w:cs="Bookman Old Style"/>
+          <w:sz w:val="24"/>
+          <w:szCs w:val="24"/>
+        </w:rPr>
+      </w:pPr>
+      <w:r>
+        <w:rPr>
+          <w:rFonts w:ascii="Bookman Old Style" w:eastAsia="Bookman Old Style" w:hAnsi="Bookman Old Style" w:cs="Bookman Old Style"/>
+          <w:sz w:val="24"/>
+          <w:szCs w:val="24"/>
+        </w:rPr>
+        <w:t xml:space="preserve">  &lt;/</w:t>
+      </w:r>
+      <w:proofErr w:type="gramStart"/>
+      <w:r>
+        <w:rPr>
+          <w:rFonts w:ascii="Bookman Old Style" w:eastAsia="Bookman Old Style" w:hAnsi="Bookman Old Style" w:cs="Bookman Old Style"/>
+          <w:sz w:val="24"/>
+          <w:szCs w:val="24"/>
+        </w:rPr>
+        <w:t>total</w:t>
+      </w:r>
+      <w:proofErr w:type="gramEnd"/>
+      <w:r>
+        <w:rPr>
+          <w:rFonts w:ascii="Bookman Old Style" w:eastAsia="Bookman Old Style" w:hAnsi="Bookman Old Style" w:cs="Bookman Old Style"/>
+          <w:sz w:val="24"/>
+          <w:szCs w:val="24"/>
+        </w:rPr>
+        <w:t>&gt;</w:t>
+      </w:r>
+    </w:p>
+    <w:p>
+      <w:pPr>
+        <w:jc w:val="both"/>
+        <w:rPr>
+          <w:rFonts w:ascii="Bookman Old Style" w:eastAsia="Bookman Old Style" w:hAnsi="Bookman Old Style" w:cs="Bookman Old Style"/>
+          <w:sz w:val="24"/>
+          <w:szCs w:val="24"/>
+        </w:rPr>
+      </w:pPr>
+      <w:r>
+        <w:rPr>
+          <w:rFonts w:ascii="Bookman Old Style" w:eastAsia="Bookman Old Style" w:hAnsi="Bookman Old Style" w:cs="Bookman Old Style"/>
+          <w:sz w:val="24"/>
+          <w:szCs w:val="24"/>
+        </w:rPr>
+        <w:t>&lt;/</w:t>
+      </w:r>
+      <w:proofErr w:type="gramStart"/>
+      <w:r>
+        <w:rPr>
+          <w:rFonts w:ascii="Bookman Old Style" w:eastAsia="Bookman Old Style" w:hAnsi="Bookman Old Style" w:cs="Bookman Old Style"/>
+          <w:sz w:val="24"/>
+          <w:szCs w:val="24"/>
+        </w:rPr>
+        <w:t>factura</w:t>
+      </w:r>
+      <w:proofErr w:type="gramEnd"/>
+      <w:r>
+        <w:rPr>
+          <w:rFonts w:ascii="Bookman Old Style" w:eastAsia="Bookman Old Style" w:hAnsi="Bookman Old Style" w:cs="Bookman Old Style"/>
+          <w:sz w:val="24"/>
+          <w:szCs w:val="24"/>
+        </w:rPr>
+        <w:t>&gt;</w:t>
+      </w:r>
+    </w:p>
+    <w:p>
+      <w:pPr>
+        <w:jc w:val="both"/>
+        <w:rPr>
+          <w:rFonts w:ascii="Bookman Old Style" w:eastAsia="Bookman Old Style" w:hAnsi="Bookman Old Style" w:cs="Bookman Old Style"/>
+          <w:sz w:val="24"/>
+          <w:szCs w:val="24"/>
+        </w:rPr>
+      </w:pPr>
+      <w:r>
+        <w:rPr>
+          <w:rFonts w:ascii="Bookman Old Style" w:eastAsia="Bookman Old Style" w:hAnsi="Bookman Old Style" w:cs="Bookman Old Style"/>
+          <w:sz w:val="24"/>
+          <w:szCs w:val="24"/>
+        </w:rPr>
+        <w:t>&lt;factura tipo="</w:t>
+      </w:r>
+      <w:proofErr w:type="spellStart"/>
+      <w:r>
+        <w:rPr>
+          <w:rFonts w:ascii="Bookman Old Style" w:eastAsia="Bookman Old Style" w:hAnsi="Bookman Old Style" w:cs="Bookman Old Style"/>
+          <w:sz w:val="24"/>
+          <w:szCs w:val="24"/>
+        </w:rPr>
+        <w:t>credito</w:t>
+      </w:r>
+      <w:proofErr w:type="spellEnd"/>
+      <w:r>
+        <w:rPr>
+          <w:rFonts w:ascii="Bookman Old Style" w:eastAsia="Bookman Old Style" w:hAnsi="Bookman Old Style" w:cs="Bookman Old Style"/>
+          <w:sz w:val="24"/>
+          <w:szCs w:val="24"/>
+        </w:rPr>
+        <w:t>"&gt;</w:t>
+      </w:r>
+    </w:p>
+    <w:p>
+      <w:pPr>
+        <w:jc w:val="both"/>
+        <w:rPr>
+          <w:rFonts w:ascii="Bookman Old Style" w:eastAsia="Bookman Old Style" w:hAnsi="Bookman Old Style" w:cs="Bookman Old Style"/>
+          <w:sz w:val="24"/>
+          <w:szCs w:val="24"/>
+        </w:rPr>
+      </w:pPr>
+      <w:r>
+        <w:rPr>
+          <w:rFonts w:ascii="Bookman Old Style" w:eastAsia="Bookman Old Style" w:hAnsi="Bookman Old Style" w:cs="Bookman Old Style"/>
+          <w:sz w:val="24"/>
+          <w:szCs w:val="24"/>
+        </w:rPr>
+        <w:t xml:space="preserve">  &lt;</w:t>
+      </w:r>
+      <w:proofErr w:type="spellStart"/>
+      <w:proofErr w:type="gramStart"/>
+      <w:r>
+        <w:rPr>
+          <w:rFonts w:ascii="Bookman Old Style" w:eastAsia="Bookman Old Style" w:hAnsi="Bookman Old Style" w:cs="Bookman Old Style"/>
+          <w:sz w:val="24"/>
+          <w:szCs w:val="24"/>
+        </w:rPr>
+        <w:t>num</w:t>
+      </w:r>
+      <w:proofErr w:type="spellEnd"/>
+      <w:r>
+        <w:rPr>
+          <w:rFonts w:ascii="Bookman Old Style" w:eastAsia="Bookman Old Style" w:hAnsi="Bookman Old Style" w:cs="Bookman Old Style"/>
+          <w:sz w:val="24"/>
+          <w:szCs w:val="24"/>
+        </w:rPr>
+        <w:t>&gt;</w:t>
+      </w:r>
+      <w:proofErr w:type="gramEnd"/>
+      <w:r>
+        <w:rPr>
+          <w:rFonts w:ascii="Bookman Old Style" w:eastAsia="Bookman Old Style" w:hAnsi="Bookman Old Style" w:cs="Bookman Old Style"/>
+          <w:sz w:val="24"/>
+          <w:szCs w:val="24"/>
+        </w:rPr>
+        <w:t>575&lt;/</w:t>
+      </w:r>
+      <w:proofErr w:type="spellStart"/>
+      <w:r>
+        <w:rPr>
+          <w:rFonts w:ascii="Bookman Old Style" w:eastAsia="Bookman Old Style" w:hAnsi="Bookman Old Style" w:cs="Bookman Old Style"/>
+          <w:sz w:val="24"/>
+          <w:szCs w:val="24"/>
+        </w:rPr>
+        <w:t>num</w:t>
+      </w:r>
+      <w:proofErr w:type="spellEnd"/>
+      <w:r>
+        <w:rPr>
+          <w:rFonts w:ascii="Bookman Old Style" w:eastAsia="Bookman Old Style" w:hAnsi="Bookman Old Style" w:cs="Bookman Old Style"/>
+          <w:sz w:val="24"/>
+          <w:szCs w:val="24"/>
+        </w:rPr>
+        <w:t>&gt;</w:t>
+      </w:r>
+    </w:p>
+    <w:p>
+      <w:pPr>
+        <w:jc w:val="both"/>
+        <w:rPr>
+          <w:rFonts w:ascii="Bookman Old Style" w:eastAsia="Bookman Old Style" w:hAnsi="Bookman Old Style" w:cs="Bookman Old Style"/>
+          <w:sz w:val="24"/>
+          <w:szCs w:val="24"/>
+        </w:rPr>
+      </w:pPr>
+      <w:r>
+        <w:rPr>
+          <w:rFonts w:ascii="Bookman Old Style" w:eastAsia="Bookman Old Style" w:hAnsi="Bookman Old Style" w:cs="Bookman Old Style"/>
+          <w:sz w:val="24"/>
+          <w:szCs w:val="24"/>
+        </w:rPr>
+        <w:t xml:space="preserve">  &lt;cliente </w:t>
+      </w:r>
+      <w:proofErr w:type="spellStart"/>
+      <w:r>
+        <w:rPr>
+          <w:rFonts w:ascii="Bookman Old Style" w:eastAsia="Bookman Old Style" w:hAnsi="Bookman Old Style" w:cs="Bookman Old Style"/>
+          <w:sz w:val="24"/>
+          <w:szCs w:val="24"/>
+        </w:rPr>
+        <w:t>codigo</w:t>
+      </w:r>
+      <w:proofErr w:type="spellEnd"/>
+      <w:r>
+        <w:rPr>
+          <w:rFonts w:ascii="Bookman Old Style" w:eastAsia="Bookman Old Style" w:hAnsi="Bookman Old Style" w:cs="Bookman Old Style"/>
+          <w:sz w:val="24"/>
+          <w:szCs w:val="24"/>
+        </w:rPr>
+        <w:t>="5327" sexo="masculino"&gt;</w:t>
+      </w:r>
+    </w:p>
+    <w:p>
+      <w:pPr>
+        <w:jc w:val="both"/>
+        <w:rPr>
+          <w:rFonts w:ascii="Bookman Old Style" w:eastAsia="Bookman Old Style" w:hAnsi="Bookman Old Style" w:cs="Bookman Old Style"/>
+          <w:sz w:val="24"/>
+          <w:szCs w:val="24"/>
+        </w:rPr>
+      </w:pPr>
+      <w:r>
+        <w:rPr>
+          <w:rFonts w:ascii="Bookman Old Style" w:eastAsia="Bookman Old Style" w:hAnsi="Bookman Old Style" w:cs="Bookman Old Style"/>
+          <w:sz w:val="24"/>
+          <w:szCs w:val="24"/>
+        </w:rPr>
+        <w:t xml:space="preserve">    &lt;</w:t>
+      </w:r>
+      <w:proofErr w:type="gramStart"/>
+      <w:r>
+        <w:rPr>
+          <w:rFonts w:ascii="Bookman Old Style" w:eastAsia="Bookman Old Style" w:hAnsi="Bookman Old Style" w:cs="Bookman Old Style"/>
+          <w:sz w:val="24"/>
+          <w:szCs w:val="24"/>
+        </w:rPr>
+        <w:t>nombre&gt;</w:t>
+      </w:r>
+      <w:proofErr w:type="spellStart"/>
+      <w:proofErr w:type="gramEnd"/>
+      <w:r>
+        <w:rPr>
+          <w:rFonts w:ascii="Bookman Old Style" w:eastAsia="Bookman Old Style" w:hAnsi="Bookman Old Style" w:cs="Bookman Old Style"/>
+          <w:sz w:val="24"/>
+          <w:szCs w:val="24"/>
+        </w:rPr>
+        <w:t>Jhon</w:t>
+      </w:r>
+      <w:proofErr w:type="spellEnd"/>
+      <w:r>
+        <w:rPr>
+          <w:rFonts w:ascii="Bookman Old Style" w:eastAsia="Bookman Old Style" w:hAnsi="Bookman Old Style" w:cs="Bookman Old Style"/>
+          <w:sz w:val="24"/>
+          <w:szCs w:val="24"/>
+        </w:rPr>
+        <w:t xml:space="preserve"> Smith&lt;/nombre&gt;</w:t>
+      </w:r>
+    </w:p>
+    <w:p>
+      <w:pPr>
+        <w:jc w:val="both"/>
+        <w:rPr>
+          <w:rFonts w:ascii="Bookman Old Style" w:eastAsia="Bookman Old Style" w:hAnsi="Bookman Old Style" w:cs="Bookman Old Style"/>
+          <w:sz w:val="24"/>
+          <w:szCs w:val="24"/>
+        </w:rPr>
+      </w:pPr>
+      <w:r>
+        <w:rPr>
+          <w:rFonts w:ascii="Bookman Old Style" w:eastAsia="Bookman Old Style" w:hAnsi="Bookman Old Style" w:cs="Bookman Old Style"/>
+          <w:sz w:val="24"/>
+          <w:szCs w:val="24"/>
+        </w:rPr>
+        <w:t xml:space="preserve">    &lt;</w:t>
+      </w:r>
+      <w:proofErr w:type="gramStart"/>
+      <w:r>
+        <w:rPr>
+          <w:rFonts w:ascii="Bookman Old Style" w:eastAsia="Bookman Old Style" w:hAnsi="Bookman Old Style" w:cs="Bookman Old Style"/>
+          <w:sz w:val="24"/>
+          <w:szCs w:val="24"/>
+        </w:rPr>
+        <w:t>documento</w:t>
+      </w:r>
+      <w:proofErr w:type="gramEnd"/>
+      <w:r>
+        <w:rPr>
+          <w:rFonts w:ascii="Bookman Old Style" w:eastAsia="Bookman Old Style" w:hAnsi="Bookman Old Style" w:cs="Bookman Old Style"/>
+          <w:sz w:val="24"/>
+          <w:szCs w:val="24"/>
+        </w:rPr>
+        <w:t>&gt;</w:t>
+      </w:r>
+    </w:p>
+    <w:p>
+      <w:pPr>
+        <w:jc w:val="both"/>
+        <w:rPr>
+          <w:rFonts w:ascii="Bookman Old Style" w:eastAsia="Bookman Old Style" w:hAnsi="Bookman Old Style" w:cs="Bookman Old Style"/>
+          <w:sz w:val="24"/>
+          <w:szCs w:val="24"/>
+        </w:rPr>
+      </w:pPr>
+      <w:r>
+        <w:rPr>
+          <w:rFonts w:ascii="Bookman Old Style" w:eastAsia="Bookman Old Style" w:hAnsi="Bookman Old Style" w:cs="Bookman Old Style"/>
+          <w:sz w:val="24"/>
+          <w:szCs w:val="24"/>
+        </w:rPr>
+        <w:t xml:space="preserve">      &lt;pasaporte </w:t>
+      </w:r>
+      <w:proofErr w:type="spellStart"/>
+      <w:r>
+        <w:rPr>
+          <w:rFonts w:ascii="Bookman Old Style" w:eastAsia="Bookman Old Style" w:hAnsi="Bookman Old Style" w:cs="Bookman Old Style"/>
+          <w:sz w:val="24"/>
+          <w:szCs w:val="24"/>
+        </w:rPr>
+        <w:t>pais</w:t>
+      </w:r>
+      <w:proofErr w:type="spellEnd"/>
+      <w:r>
+        <w:rPr>
+          <w:rFonts w:ascii="Bookman Old Style" w:eastAsia="Bookman Old Style" w:hAnsi="Bookman Old Style" w:cs="Bookman Old Style"/>
+          <w:sz w:val="24"/>
+          <w:szCs w:val="24"/>
+        </w:rPr>
+        <w:t>="USA"&gt;A98670234&lt;/pasaporte&gt;</w:t>
+      </w:r>
+    </w:p>
+    <w:p>
+      <w:pPr>
+        <w:jc w:val="both"/>
+        <w:rPr>
+          <w:rFonts w:ascii="Bookman Old Style" w:eastAsia="Bookman Old Style" w:hAnsi="Bookman Old Style" w:cs="Bookman Old Style"/>
+          <w:sz w:val="24"/>
+          <w:szCs w:val="24"/>
+        </w:rPr>
+      </w:pPr>
+      <w:r>
+        <w:rPr>
+          <w:rFonts w:ascii="Bookman Old Style" w:eastAsia="Bookman Old Style" w:hAnsi="Bookman Old Style" w:cs="Bookman Old Style"/>
+          <w:sz w:val="24"/>
+          <w:szCs w:val="24"/>
+        </w:rPr>
+        <w:t xml:space="preserve">    &lt;/</w:t>
+      </w:r>
+      <w:proofErr w:type="gramStart"/>
+      <w:r>
+        <w:rPr>
+          <w:rFonts w:ascii="Bookman Old Style" w:eastAsia="Bookman Old Style" w:hAnsi="Bookman Old Style" w:cs="Bookman Old Style"/>
+          <w:sz w:val="24"/>
+          <w:szCs w:val="24"/>
+        </w:rPr>
+        <w:t>documento</w:t>
+      </w:r>
+      <w:proofErr w:type="gramEnd"/>
+      <w:r>
+        <w:rPr>
+          <w:rFonts w:ascii="Bookman Old Style" w:eastAsia="Bookman Old Style" w:hAnsi="Bookman Old Style" w:cs="Bookman Old Style"/>
+          <w:sz w:val="24"/>
+          <w:szCs w:val="24"/>
+        </w:rPr>
+        <w:t>&gt;</w:t>
+      </w:r>
+    </w:p>
+    <w:p>
+      <w:pPr>
+        <w:jc w:val="both"/>
+        <w:rPr>
+          <w:rFonts w:ascii="Bookman Old Style" w:eastAsia="Bookman Old Style" w:hAnsi="Bookman Old Style" w:cs="Bookman Old Style"/>
+          <w:sz w:val="24"/>
+          <w:szCs w:val="24"/>
+        </w:rPr>
+      </w:pPr>
+      <w:r>
+        <w:rPr>
+          <w:rFonts w:ascii="Bookman Old Style" w:eastAsia="Bookman Old Style" w:hAnsi="Bookman Old Style" w:cs="Bookman Old Style"/>
+          <w:sz w:val="24"/>
+          <w:szCs w:val="24"/>
+        </w:rPr>
+        <w:t xml:space="preserve">    &lt;</w:t>
+      </w:r>
+      <w:proofErr w:type="spellStart"/>
+      <w:r>
+        <w:rPr>
+          <w:rFonts w:ascii="Bookman Old Style" w:eastAsia="Bookman Old Style" w:hAnsi="Bookman Old Style" w:cs="Bookman Old Style"/>
+          <w:sz w:val="24"/>
+          <w:szCs w:val="24"/>
+        </w:rPr>
+        <w:t>telefono</w:t>
+      </w:r>
+      <w:proofErr w:type="spellEnd"/>
+      <w:r>
+        <w:rPr>
+          <w:rFonts w:ascii="Bookman Old Style" w:eastAsia="Bookman Old Style" w:hAnsi="Bookman Old Style" w:cs="Bookman Old Style"/>
+          <w:sz w:val="24"/>
+          <w:szCs w:val="24"/>
+        </w:rPr>
+        <w:t xml:space="preserve"> tipo="celular" </w:t>
+      </w:r>
+      <w:proofErr w:type="spellStart"/>
+      <w:r>
+        <w:rPr>
+          <w:rFonts w:ascii="Bookman Old Style" w:eastAsia="Bookman Old Style" w:hAnsi="Bookman Old Style" w:cs="Bookman Old Style"/>
+          <w:sz w:val="24"/>
+          <w:szCs w:val="24"/>
+        </w:rPr>
+        <w:t>cia</w:t>
+      </w:r>
+      <w:proofErr w:type="spellEnd"/>
+      <w:r>
+        <w:rPr>
+          <w:rFonts w:ascii="Bookman Old Style" w:eastAsia="Bookman Old Style" w:hAnsi="Bookman Old Style" w:cs="Bookman Old Style"/>
+          <w:sz w:val="24"/>
+          <w:szCs w:val="24"/>
+        </w:rPr>
+        <w:t>="</w:t>
+      </w:r>
+      <w:proofErr w:type="spellStart"/>
+      <w:r>
+        <w:rPr>
+          <w:rFonts w:ascii="Bookman Old Style" w:eastAsia="Bookman Old Style" w:hAnsi="Bookman Old Style" w:cs="Bookman Old Style"/>
+          <w:sz w:val="24"/>
+          <w:szCs w:val="24"/>
+        </w:rPr>
+        <w:t>tigo</w:t>
+      </w:r>
+      <w:proofErr w:type="spellEnd"/>
+      <w:r>
+        <w:rPr>
+          <w:rFonts w:ascii="Bookman Old Style" w:eastAsia="Bookman Old Style" w:hAnsi="Bookman Old Style" w:cs="Bookman Old Style"/>
+          <w:sz w:val="24"/>
+          <w:szCs w:val="24"/>
+        </w:rPr>
+        <w:t>"&gt;78923546&lt;/</w:t>
+      </w:r>
+      <w:proofErr w:type="spellStart"/>
+      <w:r>
+        <w:rPr>
+          <w:rFonts w:ascii="Bookman Old Style" w:eastAsia="Bookman Old Style" w:hAnsi="Bookman Old Style" w:cs="Bookman Old Style"/>
+          <w:sz w:val="24"/>
+          <w:szCs w:val="24"/>
+        </w:rPr>
+        <w:t>telefono</w:t>
+      </w:r>
+      <w:proofErr w:type="spellEnd"/>
+      <w:r>
+        <w:rPr>
+          <w:rFonts w:ascii="Bookman Old Style" w:eastAsia="Bookman Old Style" w:hAnsi="Bookman Old Style" w:cs="Bookman Old Style"/>
+          <w:sz w:val="24"/>
+          <w:szCs w:val="24"/>
+        </w:rPr>
+        <w:t>&gt;</w:t>
+      </w:r>
+    </w:p>
+    <w:p>
+      <w:pPr>
+        <w:jc w:val="both"/>
+        <w:rPr>
+          <w:rFonts w:ascii="Bookman Old Style" w:eastAsia="Bookman Old Style" w:hAnsi="Bookman Old Style" w:cs="Bookman Old Style"/>
+          <w:sz w:val="24"/>
+          <w:szCs w:val="24"/>
+        </w:rPr>
+      </w:pPr>
+      <w:r>
+        <w:rPr>
+          <w:rFonts w:ascii="Bookman Old Style" w:eastAsia="Bookman Old Style" w:hAnsi="Bookman Old Style" w:cs="Bookman Old Style"/>
+          <w:sz w:val="24"/>
+          <w:szCs w:val="24"/>
+        </w:rPr>
+        <w:t xml:space="preserve">    &lt;email&gt;jsmith@usaid.com&lt;/email&gt;</w:t>
+      </w:r>
+    </w:p>
+    <w:p>
+      <w:pPr>
+        <w:jc w:val="both"/>
+        <w:rPr>
+          <w:rFonts w:ascii="Bookman Old Style" w:eastAsia="Bookman Old Style" w:hAnsi="Bookman Old Style" w:cs="Bookman Old Style"/>
+          <w:sz w:val="24"/>
+          <w:szCs w:val="24"/>
+        </w:rPr>
+      </w:pPr>
+      <w:r>
+        <w:rPr>
+          <w:rFonts w:ascii="Bookman Old Style" w:eastAsia="Bookman Old Style" w:hAnsi="Bookman Old Style" w:cs="Bookman Old Style"/>
+          <w:sz w:val="24"/>
+          <w:szCs w:val="24"/>
+        </w:rPr>
+        <w:lastRenderedPageBreak/>
+        <w:t xml:space="preserve">  &lt;/</w:t>
+      </w:r>
+      <w:proofErr w:type="gramStart"/>
+      <w:r>
+        <w:rPr>
+          <w:rFonts w:ascii="Bookman Old Style" w:eastAsia="Bookman Old Style" w:hAnsi="Bookman Old Style" w:cs="Bookman Old Style"/>
+          <w:sz w:val="24"/>
+          <w:szCs w:val="24"/>
+        </w:rPr>
+        <w:t>cliente</w:t>
+      </w:r>
+      <w:proofErr w:type="gramEnd"/>
+      <w:r>
+        <w:rPr>
+          <w:rFonts w:ascii="Bookman Old Style" w:eastAsia="Bookman Old Style" w:hAnsi="Bookman Old Style" w:cs="Bookman Old Style"/>
+          <w:sz w:val="24"/>
+          <w:szCs w:val="24"/>
+        </w:rPr>
+        <w:t>&gt;</w:t>
+      </w:r>
+    </w:p>
+    <w:p>
+      <w:pPr>
+        <w:jc w:val="both"/>
+        <w:rPr>
+          <w:rFonts w:ascii="Bookman Old Style" w:eastAsia="Bookman Old Style" w:hAnsi="Bookman Old Style" w:cs="Bookman Old Style"/>
+          <w:sz w:val="24"/>
+          <w:szCs w:val="24"/>
+        </w:rPr>
+      </w:pPr>
+      <w:r>
+        <w:rPr>
+          <w:rFonts w:ascii="Bookman Old Style" w:eastAsia="Bookman Old Style" w:hAnsi="Bookman Old Style" w:cs="Bookman Old Style"/>
+          <w:sz w:val="24"/>
+          <w:szCs w:val="24"/>
+        </w:rPr>
+        <w:t xml:space="preserve">  &lt;</w:t>
+      </w:r>
+      <w:proofErr w:type="spellStart"/>
+      <w:r>
+        <w:rPr>
+          <w:rFonts w:ascii="Bookman Old Style" w:eastAsia="Bookman Old Style" w:hAnsi="Bookman Old Style" w:cs="Bookman Old Style"/>
+          <w:sz w:val="24"/>
+          <w:szCs w:val="24"/>
+        </w:rPr>
+        <w:t>direccion</w:t>
+      </w:r>
+      <w:proofErr w:type="spellEnd"/>
+      <w:r>
+        <w:rPr>
+          <w:rFonts w:ascii="Bookman Old Style" w:eastAsia="Bookman Old Style" w:hAnsi="Bookman Old Style" w:cs="Bookman Old Style"/>
+          <w:sz w:val="24"/>
+          <w:szCs w:val="24"/>
+        </w:rPr>
+        <w:t xml:space="preserve"> </w:t>
+      </w:r>
+      <w:proofErr w:type="spellStart"/>
+      <w:r>
+        <w:rPr>
+          <w:rFonts w:ascii="Bookman Old Style" w:eastAsia="Bookman Old Style" w:hAnsi="Bookman Old Style" w:cs="Bookman Old Style"/>
+          <w:sz w:val="24"/>
+          <w:szCs w:val="24"/>
+        </w:rPr>
+        <w:t>depto</w:t>
+      </w:r>
+      <w:proofErr w:type="spellEnd"/>
+      <w:r>
+        <w:rPr>
+          <w:rFonts w:ascii="Bookman Old Style" w:eastAsia="Bookman Old Style" w:hAnsi="Bookman Old Style" w:cs="Bookman Old Style"/>
+          <w:sz w:val="24"/>
+          <w:szCs w:val="24"/>
+        </w:rPr>
+        <w:t>="La Libertad" municipio="Santa Tecla"&gt;</w:t>
+      </w:r>
+    </w:p>
+    <w:p>
+      <w:pPr>
+        <w:jc w:val="both"/>
+        <w:rPr>
+          <w:rFonts w:ascii="Bookman Old Style" w:eastAsia="Bookman Old Style" w:hAnsi="Bookman Old Style" w:cs="Bookman Old Style"/>
+          <w:sz w:val="24"/>
+          <w:szCs w:val="24"/>
+        </w:rPr>
+      </w:pPr>
+      <w:r>
+        <w:rPr>
+          <w:rFonts w:ascii="Bookman Old Style" w:eastAsia="Bookman Old Style" w:hAnsi="Bookman Old Style" w:cs="Bookman Old Style"/>
+          <w:sz w:val="24"/>
+          <w:szCs w:val="24"/>
+        </w:rPr>
+        <w:t xml:space="preserve">    &lt;</w:t>
+      </w:r>
+      <w:proofErr w:type="gramStart"/>
+      <w:r>
+        <w:rPr>
+          <w:rFonts w:ascii="Bookman Old Style" w:eastAsia="Bookman Old Style" w:hAnsi="Bookman Old Style" w:cs="Bookman Old Style"/>
+          <w:sz w:val="24"/>
+          <w:szCs w:val="24"/>
+        </w:rPr>
+        <w:t>oficina&gt;</w:t>
+      </w:r>
+      <w:proofErr w:type="gramEnd"/>
+      <w:r>
+        <w:rPr>
+          <w:rFonts w:ascii="Bookman Old Style" w:eastAsia="Bookman Old Style" w:hAnsi="Bookman Old Style" w:cs="Bookman Old Style"/>
+          <w:sz w:val="24"/>
+          <w:szCs w:val="24"/>
+        </w:rPr>
+        <w:t>Final 25 Av. Norte&lt;/oficina&gt;</w:t>
+      </w:r>
+    </w:p>
+    <w:p>
+      <w:pPr>
+        <w:jc w:val="both"/>
+        <w:rPr>
+          <w:rFonts w:ascii="Bookman Old Style" w:eastAsia="Bookman Old Style" w:hAnsi="Bookman Old Style" w:cs="Bookman Old Style"/>
+          <w:sz w:val="24"/>
+          <w:szCs w:val="24"/>
+        </w:rPr>
+      </w:pPr>
+      <w:r>
+        <w:rPr>
+          <w:rFonts w:ascii="Bookman Old Style" w:eastAsia="Bookman Old Style" w:hAnsi="Bookman Old Style" w:cs="Bookman Old Style"/>
+          <w:sz w:val="24"/>
+          <w:szCs w:val="24"/>
+        </w:rPr>
+        <w:t xml:space="preserve">  &lt;/</w:t>
+      </w:r>
+      <w:proofErr w:type="spellStart"/>
+      <w:proofErr w:type="gramStart"/>
+      <w:r>
+        <w:rPr>
+          <w:rFonts w:ascii="Bookman Old Style" w:eastAsia="Bookman Old Style" w:hAnsi="Bookman Old Style" w:cs="Bookman Old Style"/>
+          <w:sz w:val="24"/>
+          <w:szCs w:val="24"/>
+        </w:rPr>
+        <w:t>direccion</w:t>
+      </w:r>
+      <w:proofErr w:type="spellEnd"/>
+      <w:proofErr w:type="gramEnd"/>
+      <w:r>
+        <w:rPr>
+          <w:rFonts w:ascii="Bookman Old Style" w:eastAsia="Bookman Old Style" w:hAnsi="Bookman Old Style" w:cs="Bookman Old Style"/>
+          <w:sz w:val="24"/>
+          <w:szCs w:val="24"/>
+        </w:rPr>
+        <w:t>&gt;</w:t>
+      </w:r>
+    </w:p>
+    <w:p>
+      <w:pPr>
+        <w:jc w:val="both"/>
+        <w:rPr>
+          <w:rFonts w:ascii="Bookman Old Style" w:eastAsia="Bookman Old Style" w:hAnsi="Bookman Old Style" w:cs="Bookman Old Style"/>
+          <w:sz w:val="24"/>
+          <w:szCs w:val="24"/>
+        </w:rPr>
+      </w:pPr>
+      <w:r>
+        <w:rPr>
+          <w:rFonts w:ascii="Bookman Old Style" w:eastAsia="Bookman Old Style" w:hAnsi="Bookman Old Style" w:cs="Bookman Old Style"/>
+          <w:sz w:val="24"/>
+          <w:szCs w:val="24"/>
+        </w:rPr>
+        <w:t xml:space="preserve">  &lt;</w:t>
+      </w:r>
+      <w:proofErr w:type="spellStart"/>
+      <w:r>
+        <w:rPr>
+          <w:rFonts w:ascii="Bookman Old Style" w:eastAsia="Bookman Old Style" w:hAnsi="Bookman Old Style" w:cs="Bookman Old Style"/>
+          <w:sz w:val="24"/>
+          <w:szCs w:val="24"/>
+        </w:rPr>
+        <w:t>lineafactura</w:t>
+      </w:r>
+      <w:proofErr w:type="spellEnd"/>
+      <w:r>
+        <w:rPr>
+          <w:rFonts w:ascii="Bookman Old Style" w:eastAsia="Bookman Old Style" w:hAnsi="Bookman Old Style" w:cs="Bookman Old Style"/>
+          <w:sz w:val="24"/>
+          <w:szCs w:val="24"/>
+        </w:rPr>
+        <w:t xml:space="preserve"> factura="575"&gt;</w:t>
+      </w:r>
+    </w:p>
+    <w:p>
+      <w:pPr>
+        <w:jc w:val="both"/>
+        <w:rPr>
+          <w:rFonts w:ascii="Bookman Old Style" w:eastAsia="Bookman Old Style" w:hAnsi="Bookman Old Style" w:cs="Bookman Old Style"/>
+          <w:sz w:val="24"/>
+          <w:szCs w:val="24"/>
+        </w:rPr>
+      </w:pPr>
+      <w:r>
+        <w:rPr>
+          <w:rFonts w:ascii="Bookman Old Style" w:eastAsia="Bookman Old Style" w:hAnsi="Bookman Old Style" w:cs="Bookman Old Style"/>
+          <w:sz w:val="24"/>
+          <w:szCs w:val="24"/>
+        </w:rPr>
+        <w:t xml:space="preserve">    &lt;</w:t>
+      </w:r>
+      <w:proofErr w:type="spellStart"/>
+      <w:r>
+        <w:rPr>
+          <w:rFonts w:ascii="Bookman Old Style" w:eastAsia="Bookman Old Style" w:hAnsi="Bookman Old Style" w:cs="Bookman Old Style"/>
+          <w:sz w:val="24"/>
+          <w:szCs w:val="24"/>
+        </w:rPr>
+        <w:t>codigo</w:t>
+      </w:r>
+      <w:proofErr w:type="spellEnd"/>
+      <w:r>
+        <w:rPr>
+          <w:rFonts w:ascii="Bookman Old Style" w:eastAsia="Bookman Old Style" w:hAnsi="Bookman Old Style" w:cs="Bookman Old Style"/>
+          <w:sz w:val="24"/>
+          <w:szCs w:val="24"/>
+        </w:rPr>
+        <w:t xml:space="preserve"> tipo="</w:t>
+      </w:r>
+      <w:proofErr w:type="spellStart"/>
+      <w:r>
+        <w:rPr>
+          <w:rFonts w:ascii="Bookman Old Style" w:eastAsia="Bookman Old Style" w:hAnsi="Bookman Old Style" w:cs="Bookman Old Style"/>
+          <w:sz w:val="24"/>
+          <w:szCs w:val="24"/>
+        </w:rPr>
+        <w:t>accesorio_pc</w:t>
+      </w:r>
+      <w:proofErr w:type="spellEnd"/>
+      <w:r>
+        <w:rPr>
+          <w:rFonts w:ascii="Bookman Old Style" w:eastAsia="Bookman Old Style" w:hAnsi="Bookman Old Style" w:cs="Bookman Old Style"/>
+          <w:sz w:val="24"/>
+          <w:szCs w:val="24"/>
+        </w:rPr>
+        <w:t>"&gt;247&lt;/</w:t>
+      </w:r>
+      <w:proofErr w:type="spellStart"/>
+      <w:r>
+        <w:rPr>
+          <w:rFonts w:ascii="Bookman Old Style" w:eastAsia="Bookman Old Style" w:hAnsi="Bookman Old Style" w:cs="Bookman Old Style"/>
+          <w:sz w:val="24"/>
+          <w:szCs w:val="24"/>
+        </w:rPr>
+        <w:t>codigo</w:t>
+      </w:r>
+      <w:proofErr w:type="spellEnd"/>
+      <w:r>
+        <w:rPr>
+          <w:rFonts w:ascii="Bookman Old Style" w:eastAsia="Bookman Old Style" w:hAnsi="Bookman Old Style" w:cs="Bookman Old Style"/>
+          <w:sz w:val="24"/>
+          <w:szCs w:val="24"/>
+        </w:rPr>
+        <w:t>&gt;</w:t>
+      </w:r>
+    </w:p>
+    <w:p>
+      <w:pPr>
+        <w:jc w:val="both"/>
+        <w:rPr>
+          <w:rFonts w:ascii="Bookman Old Style" w:eastAsia="Bookman Old Style" w:hAnsi="Bookman Old Style" w:cs="Bookman Old Style"/>
+          <w:sz w:val="24"/>
+          <w:szCs w:val="24"/>
+        </w:rPr>
+      </w:pPr>
+      <w:r>
+        <w:rPr>
+          <w:rFonts w:ascii="Bookman Old Style" w:eastAsia="Bookman Old Style" w:hAnsi="Bookman Old Style" w:cs="Bookman Old Style"/>
+          <w:sz w:val="24"/>
+          <w:szCs w:val="24"/>
+        </w:rPr>
+        <w:t xml:space="preserve">    &lt;</w:t>
+      </w:r>
+      <w:proofErr w:type="gramStart"/>
+      <w:r>
+        <w:rPr>
+          <w:rFonts w:ascii="Bookman Old Style" w:eastAsia="Bookman Old Style" w:hAnsi="Bookman Old Style" w:cs="Bookman Old Style"/>
+          <w:sz w:val="24"/>
+          <w:szCs w:val="24"/>
+        </w:rPr>
+        <w:t>detalle&gt;</w:t>
+      </w:r>
+      <w:proofErr w:type="gramEnd"/>
+      <w:r>
+        <w:rPr>
+          <w:rFonts w:ascii="Bookman Old Style" w:eastAsia="Bookman Old Style" w:hAnsi="Bookman Old Style" w:cs="Bookman Old Style"/>
+          <w:sz w:val="24"/>
+          <w:szCs w:val="24"/>
+        </w:rPr>
+        <w:t>Mouse inalámbrico&lt;/detalle&gt;</w:t>
+      </w:r>
+    </w:p>
+    <w:p>
+      <w:pPr>
+        <w:jc w:val="both"/>
+        <w:rPr>
+          <w:rFonts w:ascii="Bookman Old Style" w:eastAsia="Bookman Old Style" w:hAnsi="Bookman Old Style" w:cs="Bookman Old Style"/>
+          <w:sz w:val="24"/>
+          <w:szCs w:val="24"/>
+        </w:rPr>
+      </w:pPr>
+      <w:r>
+        <w:rPr>
+          <w:rFonts w:ascii="Bookman Old Style" w:eastAsia="Bookman Old Style" w:hAnsi="Bookman Old Style" w:cs="Bookman Old Style"/>
+          <w:sz w:val="24"/>
+          <w:szCs w:val="24"/>
+        </w:rPr>
+        <w:t xml:space="preserve">    &lt;</w:t>
+      </w:r>
+      <w:proofErr w:type="gramStart"/>
+      <w:r>
+        <w:rPr>
+          <w:rFonts w:ascii="Bookman Old Style" w:eastAsia="Bookman Old Style" w:hAnsi="Bookman Old Style" w:cs="Bookman Old Style"/>
+          <w:sz w:val="24"/>
+          <w:szCs w:val="24"/>
+        </w:rPr>
+        <w:t>cantidad&gt;</w:t>
+      </w:r>
+      <w:proofErr w:type="gramEnd"/>
+      <w:r>
+        <w:rPr>
+          <w:rFonts w:ascii="Bookman Old Style" w:eastAsia="Bookman Old Style" w:hAnsi="Bookman Old Style" w:cs="Bookman Old Style"/>
+          <w:sz w:val="24"/>
+          <w:szCs w:val="24"/>
+        </w:rPr>
+        <w:t>5&lt;/cantidad&gt;</w:t>
+      </w:r>
+    </w:p>
+    <w:p>
+      <w:pPr>
+        <w:jc w:val="both"/>
+        <w:rPr>
+          <w:rFonts w:ascii="Bookman Old Style" w:eastAsia="Bookman Old Style" w:hAnsi="Bookman Old Style" w:cs="Bookman Old Style"/>
+          <w:sz w:val="24"/>
+          <w:szCs w:val="24"/>
+        </w:rPr>
+      </w:pPr>
+      <w:r>
+        <w:rPr>
+          <w:rFonts w:ascii="Bookman Old Style" w:eastAsia="Bookman Old Style" w:hAnsi="Bookman Old Style" w:cs="Bookman Old Style"/>
+          <w:sz w:val="24"/>
+          <w:szCs w:val="24"/>
+        </w:rPr>
+        <w:t xml:space="preserve">    &lt;</w:t>
+      </w:r>
+      <w:proofErr w:type="gramStart"/>
+      <w:r>
+        <w:rPr>
+          <w:rFonts w:ascii="Bookman Old Style" w:eastAsia="Bookman Old Style" w:hAnsi="Bookman Old Style" w:cs="Bookman Old Style"/>
+          <w:sz w:val="24"/>
+          <w:szCs w:val="24"/>
+        </w:rPr>
+        <w:t>precio</w:t>
+      </w:r>
+      <w:proofErr w:type="gramEnd"/>
+      <w:r>
+        <w:rPr>
+          <w:rFonts w:ascii="Bookman Old Style" w:eastAsia="Bookman Old Style" w:hAnsi="Bookman Old Style" w:cs="Bookman Old Style"/>
+          <w:sz w:val="24"/>
+          <w:szCs w:val="24"/>
+        </w:rPr>
+        <w:t>&gt;</w:t>
+      </w:r>
+    </w:p>
+    <w:p>
+      <w:pPr>
+        <w:jc w:val="both"/>
+        <w:rPr>
+          <w:rFonts w:ascii="Bookman Old Style" w:eastAsia="Bookman Old Style" w:hAnsi="Bookman Old Style" w:cs="Bookman Old Style"/>
+          <w:sz w:val="24"/>
+          <w:szCs w:val="24"/>
+        </w:rPr>
+      </w:pPr>
+      <w:r>
+        <w:rPr>
+          <w:rFonts w:ascii="Bookman Old Style" w:eastAsia="Bookman Old Style" w:hAnsi="Bookman Old Style" w:cs="Bookman Old Style"/>
+          <w:sz w:val="24"/>
+          <w:szCs w:val="24"/>
+        </w:rPr>
+        <w:t xml:space="preserve">      &lt;</w:t>
+      </w:r>
+      <w:proofErr w:type="gramStart"/>
+      <w:r>
+        <w:rPr>
+          <w:rFonts w:ascii="Bookman Old Style" w:eastAsia="Bookman Old Style" w:hAnsi="Bookman Old Style" w:cs="Bookman Old Style"/>
+          <w:sz w:val="24"/>
+          <w:szCs w:val="24"/>
+        </w:rPr>
+        <w:t>moneda</w:t>
+      </w:r>
+      <w:proofErr w:type="gramEnd"/>
+      <w:r>
+        <w:rPr>
+          <w:rFonts w:ascii="Bookman Old Style" w:eastAsia="Bookman Old Style" w:hAnsi="Bookman Old Style" w:cs="Bookman Old Style"/>
+          <w:sz w:val="24"/>
+          <w:szCs w:val="24"/>
+        </w:rPr>
+        <w:t>&gt;$&lt;/moneda&gt;</w:t>
+      </w:r>
+    </w:p>
+    <w:p>
+      <w:pPr>
+        <w:jc w:val="both"/>
+        <w:rPr>
+          <w:rFonts w:ascii="Bookman Old Style" w:eastAsia="Bookman Old Style" w:hAnsi="Bookman Old Style" w:cs="Bookman Old Style"/>
+          <w:sz w:val="24"/>
+          <w:szCs w:val="24"/>
+        </w:rPr>
+      </w:pPr>
+      <w:r>
+        <w:rPr>
+          <w:rFonts w:ascii="Bookman Old Style" w:eastAsia="Bookman Old Style" w:hAnsi="Bookman Old Style" w:cs="Bookman Old Style"/>
+          <w:sz w:val="24"/>
+          <w:szCs w:val="24"/>
+        </w:rPr>
+        <w:t xml:space="preserve">      &lt;</w:t>
+      </w:r>
+      <w:proofErr w:type="gramStart"/>
+      <w:r>
+        <w:rPr>
+          <w:rFonts w:ascii="Bookman Old Style" w:eastAsia="Bookman Old Style" w:hAnsi="Bookman Old Style" w:cs="Bookman Old Style"/>
+          <w:sz w:val="24"/>
+          <w:szCs w:val="24"/>
+        </w:rPr>
+        <w:t>valor&gt;</w:t>
+      </w:r>
+      <w:proofErr w:type="gramEnd"/>
+      <w:r>
+        <w:rPr>
+          <w:rFonts w:ascii="Bookman Old Style" w:eastAsia="Bookman Old Style" w:hAnsi="Bookman Old Style" w:cs="Bookman Old Style"/>
+          <w:sz w:val="24"/>
+          <w:szCs w:val="24"/>
+        </w:rPr>
+        <w:t>10.00&lt;/valor&gt;</w:t>
+      </w:r>
+    </w:p>
+    <w:p>
+      <w:pPr>
+        <w:jc w:val="both"/>
+        <w:rPr>
+          <w:rFonts w:ascii="Bookman Old Style" w:eastAsia="Bookman Old Style" w:hAnsi="Bookman Old Style" w:cs="Bookman Old Style"/>
+          <w:sz w:val="24"/>
+          <w:szCs w:val="24"/>
+        </w:rPr>
+      </w:pPr>
+      <w:r>
+        <w:rPr>
+          <w:rFonts w:ascii="Bookman Old Style" w:eastAsia="Bookman Old Style" w:hAnsi="Bookman Old Style" w:cs="Bookman Old Style"/>
+          <w:sz w:val="24"/>
+          <w:szCs w:val="24"/>
+        </w:rPr>
+        <w:t xml:space="preserve">    &lt;/</w:t>
+      </w:r>
+      <w:proofErr w:type="gramStart"/>
+      <w:r>
+        <w:rPr>
+          <w:rFonts w:ascii="Bookman Old Style" w:eastAsia="Bookman Old Style" w:hAnsi="Bookman Old Style" w:cs="Bookman Old Style"/>
+          <w:sz w:val="24"/>
+          <w:szCs w:val="24"/>
+        </w:rPr>
+        <w:t>precio</w:t>
+      </w:r>
+      <w:proofErr w:type="gramEnd"/>
+      <w:r>
+        <w:rPr>
+          <w:rFonts w:ascii="Bookman Old Style" w:eastAsia="Bookman Old Style" w:hAnsi="Bookman Old Style" w:cs="Bookman Old Style"/>
+          <w:sz w:val="24"/>
+          <w:szCs w:val="24"/>
+        </w:rPr>
+        <w:t>&gt;</w:t>
+      </w:r>
+    </w:p>
+    <w:p>
+      <w:pPr>
+        <w:jc w:val="both"/>
+        <w:rPr>
+          <w:rFonts w:ascii="Bookman Old Style" w:eastAsia="Bookman Old Style" w:hAnsi="Bookman Old Style" w:cs="Bookman Old Style"/>
+          <w:sz w:val="24"/>
+          <w:szCs w:val="24"/>
+        </w:rPr>
+      </w:pPr>
+      <w:r>
+        <w:rPr>
+          <w:rFonts w:ascii="Bookman Old Style" w:eastAsia="Bookman Old Style" w:hAnsi="Bookman Old Style" w:cs="Bookman Old Style"/>
+          <w:sz w:val="24"/>
+          <w:szCs w:val="24"/>
+        </w:rPr>
+        <w:t xml:space="preserve">    &lt;</w:t>
+      </w:r>
+      <w:proofErr w:type="gramStart"/>
+      <w:r>
+        <w:rPr>
+          <w:rFonts w:ascii="Bookman Old Style" w:eastAsia="Bookman Old Style" w:hAnsi="Bookman Old Style" w:cs="Bookman Old Style"/>
+          <w:sz w:val="24"/>
+          <w:szCs w:val="24"/>
+        </w:rPr>
+        <w:t>subtotal</w:t>
+      </w:r>
+      <w:proofErr w:type="gramEnd"/>
+      <w:r>
+        <w:rPr>
+          <w:rFonts w:ascii="Bookman Old Style" w:eastAsia="Bookman Old Style" w:hAnsi="Bookman Old Style" w:cs="Bookman Old Style"/>
+          <w:sz w:val="24"/>
+          <w:szCs w:val="24"/>
+        </w:rPr>
+        <w:t>&gt;</w:t>
+      </w:r>
+    </w:p>
+    <w:p>
+      <w:pPr>
+        <w:jc w:val="both"/>
+        <w:rPr>
+          <w:rFonts w:ascii="Bookman Old Style" w:eastAsia="Bookman Old Style" w:hAnsi="Bookman Old Style" w:cs="Bookman Old Style"/>
+          <w:sz w:val="24"/>
+          <w:szCs w:val="24"/>
+        </w:rPr>
+      </w:pPr>
+      <w:r>
+        <w:rPr>
+          <w:rFonts w:ascii="Bookman Old Style" w:eastAsia="Bookman Old Style" w:hAnsi="Bookman Old Style" w:cs="Bookman Old Style"/>
+          <w:sz w:val="24"/>
+          <w:szCs w:val="24"/>
+        </w:rPr>
+        <w:t xml:space="preserve">      &lt;</w:t>
+      </w:r>
+      <w:proofErr w:type="gramStart"/>
+      <w:r>
+        <w:rPr>
+          <w:rFonts w:ascii="Bookman Old Style" w:eastAsia="Bookman Old Style" w:hAnsi="Bookman Old Style" w:cs="Bookman Old Style"/>
+          <w:sz w:val="24"/>
+          <w:szCs w:val="24"/>
+        </w:rPr>
+        <w:t>moneda</w:t>
+      </w:r>
+      <w:proofErr w:type="gramEnd"/>
+      <w:r>
+        <w:rPr>
+          <w:rFonts w:ascii="Bookman Old Style" w:eastAsia="Bookman Old Style" w:hAnsi="Bookman Old Style" w:cs="Bookman Old Style"/>
+          <w:sz w:val="24"/>
+          <w:szCs w:val="24"/>
+        </w:rPr>
+        <w:t>&gt;$&lt;/moneda&gt;</w:t>
+      </w:r>
+    </w:p>
+    <w:p>
+      <w:pPr>
+        <w:jc w:val="both"/>
+        <w:rPr>
+          <w:rFonts w:ascii="Bookman Old Style" w:eastAsia="Bookman Old Style" w:hAnsi="Bookman Old Style" w:cs="Bookman Old Style"/>
+          <w:sz w:val="24"/>
+          <w:szCs w:val="24"/>
+        </w:rPr>
+      </w:pPr>
+      <w:r>
+        <w:rPr>
+          <w:rFonts w:ascii="Bookman Old Style" w:eastAsia="Bookman Old Style" w:hAnsi="Bookman Old Style" w:cs="Bookman Old Style"/>
+          <w:sz w:val="24"/>
+          <w:szCs w:val="24"/>
+        </w:rPr>
+        <w:t xml:space="preserve">      &lt;</w:t>
+      </w:r>
+      <w:proofErr w:type="gramStart"/>
+      <w:r>
+        <w:rPr>
+          <w:rFonts w:ascii="Bookman Old Style" w:eastAsia="Bookman Old Style" w:hAnsi="Bookman Old Style" w:cs="Bookman Old Style"/>
+          <w:sz w:val="24"/>
+          <w:szCs w:val="24"/>
+        </w:rPr>
+        <w:t>valor&gt;</w:t>
+      </w:r>
+      <w:proofErr w:type="gramEnd"/>
+      <w:r>
+        <w:rPr>
+          <w:rFonts w:ascii="Bookman Old Style" w:eastAsia="Bookman Old Style" w:hAnsi="Bookman Old Style" w:cs="Bookman Old Style"/>
+          <w:sz w:val="24"/>
+          <w:szCs w:val="24"/>
+        </w:rPr>
+        <w:t>50.00&lt;/valor&gt;</w:t>
+      </w:r>
+    </w:p>
+    <w:p>
+      <w:pPr>
+        <w:jc w:val="both"/>
+        <w:rPr>
+          <w:rFonts w:ascii="Bookman Old Style" w:eastAsia="Bookman Old Style" w:hAnsi="Bookman Old Style" w:cs="Bookman Old Style"/>
+          <w:sz w:val="24"/>
+          <w:szCs w:val="24"/>
+        </w:rPr>
+      </w:pPr>
+      <w:r>
+        <w:rPr>
+          <w:rFonts w:ascii="Bookman Old Style" w:eastAsia="Bookman Old Style" w:hAnsi="Bookman Old Style" w:cs="Bookman Old Style"/>
+          <w:sz w:val="24"/>
+          <w:szCs w:val="24"/>
+        </w:rPr>
+        <w:t xml:space="preserve">    &lt;/</w:t>
+      </w:r>
+      <w:proofErr w:type="gramStart"/>
+      <w:r>
+        <w:rPr>
+          <w:rFonts w:ascii="Bookman Old Style" w:eastAsia="Bookman Old Style" w:hAnsi="Bookman Old Style" w:cs="Bookman Old Style"/>
+          <w:sz w:val="24"/>
+          <w:szCs w:val="24"/>
+        </w:rPr>
+        <w:t>subtotal</w:t>
+      </w:r>
+      <w:proofErr w:type="gramEnd"/>
+      <w:r>
+        <w:rPr>
+          <w:rFonts w:ascii="Bookman Old Style" w:eastAsia="Bookman Old Style" w:hAnsi="Bookman Old Style" w:cs="Bookman Old Style"/>
+          <w:sz w:val="24"/>
+          <w:szCs w:val="24"/>
+        </w:rPr>
+        <w:t>&gt;</w:t>
+      </w:r>
+    </w:p>
+    <w:p>
+      <w:pPr>
+        <w:jc w:val="both"/>
+        <w:rPr>
+          <w:rFonts w:ascii="Bookman Old Style" w:eastAsia="Bookman Old Style" w:hAnsi="Bookman Old Style" w:cs="Bookman Old Style"/>
+          <w:sz w:val="24"/>
+          <w:szCs w:val="24"/>
+        </w:rPr>
+      </w:pPr>
+      <w:r>
+        <w:rPr>
+          <w:rFonts w:ascii="Bookman Old Style" w:eastAsia="Bookman Old Style" w:hAnsi="Bookman Old Style" w:cs="Bookman Old Style"/>
+          <w:sz w:val="24"/>
+          <w:szCs w:val="24"/>
+        </w:rPr>
+        <w:t xml:space="preserve">  &lt;/</w:t>
+      </w:r>
+      <w:proofErr w:type="spellStart"/>
+      <w:proofErr w:type="gramStart"/>
+      <w:r>
+        <w:rPr>
+          <w:rFonts w:ascii="Bookman Old Style" w:eastAsia="Bookman Old Style" w:hAnsi="Bookman Old Style" w:cs="Bookman Old Style"/>
+          <w:sz w:val="24"/>
+          <w:szCs w:val="24"/>
+        </w:rPr>
+        <w:t>lineafactura</w:t>
+      </w:r>
+      <w:proofErr w:type="spellEnd"/>
+      <w:proofErr w:type="gramEnd"/>
+      <w:r>
+        <w:rPr>
+          <w:rFonts w:ascii="Bookman Old Style" w:eastAsia="Bookman Old Style" w:hAnsi="Bookman Old Style" w:cs="Bookman Old Style"/>
+          <w:sz w:val="24"/>
+          <w:szCs w:val="24"/>
+        </w:rPr>
+        <w:t>&gt;</w:t>
+      </w:r>
+    </w:p>
+    <w:p>
+      <w:pPr>
+        <w:jc w:val="both"/>
+        <w:rPr>
+          <w:rFonts w:ascii="Bookman Old Style" w:eastAsia="Bookman Old Style" w:hAnsi="Bookman Old Style" w:cs="Bookman Old Style"/>
+          <w:sz w:val="24"/>
+          <w:szCs w:val="24"/>
+        </w:rPr>
+      </w:pPr>
+      <w:r>
+        <w:rPr>
+          <w:rFonts w:ascii="Bookman Old Style" w:eastAsia="Bookman Old Style" w:hAnsi="Bookman Old Style" w:cs="Bookman Old Style"/>
+          <w:sz w:val="24"/>
+          <w:szCs w:val="24"/>
+        </w:rPr>
+        <w:t xml:space="preserve">  &lt;</w:t>
+      </w:r>
+      <w:proofErr w:type="gramStart"/>
+      <w:r>
+        <w:rPr>
+          <w:rFonts w:ascii="Bookman Old Style" w:eastAsia="Bookman Old Style" w:hAnsi="Bookman Old Style" w:cs="Bookman Old Style"/>
+          <w:sz w:val="24"/>
+          <w:szCs w:val="24"/>
+        </w:rPr>
+        <w:t>total</w:t>
+      </w:r>
+      <w:proofErr w:type="gramEnd"/>
+      <w:r>
+        <w:rPr>
+          <w:rFonts w:ascii="Bookman Old Style" w:eastAsia="Bookman Old Style" w:hAnsi="Bookman Old Style" w:cs="Bookman Old Style"/>
+          <w:sz w:val="24"/>
+          <w:szCs w:val="24"/>
+        </w:rPr>
+        <w:t>&gt;</w:t>
+      </w:r>
+    </w:p>
+    <w:p>
+      <w:pPr>
+        <w:jc w:val="both"/>
+        <w:rPr>
+          <w:rFonts w:ascii="Bookman Old Style" w:eastAsia="Bookman Old Style" w:hAnsi="Bookman Old Style" w:cs="Bookman Old Style"/>
+          <w:sz w:val="24"/>
+          <w:szCs w:val="24"/>
+        </w:rPr>
+      </w:pPr>
+      <w:r>
+        <w:rPr>
+          <w:rFonts w:ascii="Bookman Old Style" w:eastAsia="Bookman Old Style" w:hAnsi="Bookman Old Style" w:cs="Bookman Old Style"/>
+          <w:sz w:val="24"/>
+          <w:szCs w:val="24"/>
+        </w:rPr>
+        <w:t xml:space="preserve">    &lt;</w:t>
+      </w:r>
+      <w:proofErr w:type="gramStart"/>
+      <w:r>
+        <w:rPr>
+          <w:rFonts w:ascii="Bookman Old Style" w:eastAsia="Bookman Old Style" w:hAnsi="Bookman Old Style" w:cs="Bookman Old Style"/>
+          <w:sz w:val="24"/>
+          <w:szCs w:val="24"/>
+        </w:rPr>
+        <w:t>moneda</w:t>
+      </w:r>
+      <w:proofErr w:type="gramEnd"/>
+      <w:r>
+        <w:rPr>
+          <w:rFonts w:ascii="Bookman Old Style" w:eastAsia="Bookman Old Style" w:hAnsi="Bookman Old Style" w:cs="Bookman Old Style"/>
+          <w:sz w:val="24"/>
+          <w:szCs w:val="24"/>
+        </w:rPr>
+        <w:t>&gt;$&lt;/moneda&gt;</w:t>
+      </w:r>
+    </w:p>
+    <w:p>
+      <w:pPr>
+        <w:jc w:val="both"/>
+        <w:rPr>
+          <w:rFonts w:ascii="Bookman Old Style" w:eastAsia="Bookman Old Style" w:hAnsi="Bookman Old Style" w:cs="Bookman Old Style"/>
+          <w:sz w:val="24"/>
+          <w:szCs w:val="24"/>
+        </w:rPr>
+      </w:pPr>
+      <w:r>
+        <w:rPr>
+          <w:rFonts w:ascii="Bookman Old Style" w:eastAsia="Bookman Old Style" w:hAnsi="Bookman Old Style" w:cs="Bookman Old Style"/>
+          <w:sz w:val="24"/>
+          <w:szCs w:val="24"/>
+        </w:rPr>
+        <w:t xml:space="preserve">    &lt;</w:t>
+      </w:r>
+      <w:proofErr w:type="gramStart"/>
+      <w:r>
+        <w:rPr>
+          <w:rFonts w:ascii="Bookman Old Style" w:eastAsia="Bookman Old Style" w:hAnsi="Bookman Old Style" w:cs="Bookman Old Style"/>
+          <w:sz w:val="24"/>
+          <w:szCs w:val="24"/>
+        </w:rPr>
+        <w:t>valor&gt;</w:t>
+      </w:r>
+      <w:proofErr w:type="gramEnd"/>
+      <w:r>
+        <w:rPr>
+          <w:rFonts w:ascii="Bookman Old Style" w:eastAsia="Bookman Old Style" w:hAnsi="Bookman Old Style" w:cs="Bookman Old Style"/>
+          <w:sz w:val="24"/>
+          <w:szCs w:val="24"/>
+        </w:rPr>
+        <w:t>50.00&lt;/valor&gt;</w:t>
+      </w:r>
+    </w:p>
+    <w:p>
+      <w:pPr>
+        <w:jc w:val="both"/>
+        <w:rPr>
+          <w:rFonts w:ascii="Bookman Old Style" w:eastAsia="Bookman Old Style" w:hAnsi="Bookman Old Style" w:cs="Bookman Old Style"/>
+          <w:sz w:val="24"/>
+          <w:szCs w:val="24"/>
+        </w:rPr>
+      </w:pPr>
+      <w:r>
+        <w:rPr>
+          <w:rFonts w:ascii="Bookman Old Style" w:eastAsia="Bookman Old Style" w:hAnsi="Bookman Old Style" w:cs="Bookman Old Style"/>
+          <w:sz w:val="24"/>
+          <w:szCs w:val="24"/>
+        </w:rPr>
+        <w:t xml:space="preserve">  &lt;/</w:t>
+      </w:r>
+      <w:proofErr w:type="gramStart"/>
+      <w:r>
+        <w:rPr>
+          <w:rFonts w:ascii="Bookman Old Style" w:eastAsia="Bookman Old Style" w:hAnsi="Bookman Old Style" w:cs="Bookman Old Style"/>
+          <w:sz w:val="24"/>
+          <w:szCs w:val="24"/>
+        </w:rPr>
+        <w:t>total</w:t>
+      </w:r>
+      <w:proofErr w:type="gramEnd"/>
+      <w:r>
+        <w:rPr>
+          <w:rFonts w:ascii="Bookman Old Style" w:eastAsia="Bookman Old Style" w:hAnsi="Bookman Old Style" w:cs="Bookman Old Style"/>
+          <w:sz w:val="24"/>
+          <w:szCs w:val="24"/>
+        </w:rPr>
+        <w:t>&gt;</w:t>
+      </w:r>
+    </w:p>
+    <w:p>
+      <w:pPr>
+        <w:jc w:val="both"/>
+        <w:rPr>
+          <w:rFonts w:ascii="Bookman Old Style" w:eastAsia="Bookman Old Style" w:hAnsi="Bookman Old Style" w:cs="Bookman Old Style"/>
+          <w:sz w:val="24"/>
+          <w:szCs w:val="24"/>
+        </w:rPr>
+      </w:pPr>
+      <w:r>
+        <w:rPr>
+          <w:rFonts w:ascii="Bookman Old Style" w:eastAsia="Bookman Old Style" w:hAnsi="Bookman Old Style" w:cs="Bookman Old Style"/>
+          <w:sz w:val="24"/>
+          <w:szCs w:val="24"/>
+        </w:rPr>
+        <w:t>&lt;/</w:t>
+      </w:r>
+      <w:proofErr w:type="gramStart"/>
+      <w:r>
+        <w:rPr>
+          <w:rFonts w:ascii="Bookman Old Style" w:eastAsia="Bookman Old Style" w:hAnsi="Bookman Old Style" w:cs="Bookman Old Style"/>
+          <w:sz w:val="24"/>
+          <w:szCs w:val="24"/>
+        </w:rPr>
+        <w:t>factura</w:t>
+      </w:r>
+      <w:proofErr w:type="gramEnd"/>
+      <w:r>
+        <w:rPr>
+          <w:rFonts w:ascii="Bookman Old Style" w:eastAsia="Bookman Old Style" w:hAnsi="Bookman Old Style" w:cs="Bookman Old Style"/>
+          <w:sz w:val="24"/>
+          <w:szCs w:val="24"/>
+        </w:rPr>
+        <w:t>&gt;</w:t>
+      </w:r>
+    </w:p>
+    <w:p>
+      <w:pPr>
+        <w:jc w:val="both"/>
+        <w:rPr>
+          <w:rFonts w:ascii="Bookman Old Style" w:eastAsia="Bookman Old Style" w:hAnsi="Bookman Old Style" w:cs="Bookman Old Style"/>
+          <w:sz w:val="24"/>
+          <w:szCs w:val="24"/>
+        </w:rPr>
+      </w:pPr>
+      <w:r>
+        <w:rPr>
+          <w:rFonts w:ascii="Bookman Old Style" w:eastAsia="Bookman Old Style" w:hAnsi="Bookman Old Style" w:cs="Bookman Old Style"/>
+          <w:sz w:val="24"/>
+          <w:szCs w:val="24"/>
+        </w:rPr>
+        <w:t>&lt;factura tipo="</w:t>
+      </w:r>
+      <w:proofErr w:type="spellStart"/>
+      <w:r>
+        <w:rPr>
+          <w:rFonts w:ascii="Bookman Old Style" w:eastAsia="Bookman Old Style" w:hAnsi="Bookman Old Style" w:cs="Bookman Old Style"/>
+          <w:sz w:val="24"/>
+          <w:szCs w:val="24"/>
+        </w:rPr>
+        <w:t>credito</w:t>
+      </w:r>
+      <w:proofErr w:type="spellEnd"/>
+      <w:r>
+        <w:rPr>
+          <w:rFonts w:ascii="Bookman Old Style" w:eastAsia="Bookman Old Style" w:hAnsi="Bookman Old Style" w:cs="Bookman Old Style"/>
+          <w:sz w:val="24"/>
+          <w:szCs w:val="24"/>
+        </w:rPr>
+        <w:t>"&gt;</w:t>
+      </w:r>
+    </w:p>
+    <w:p>
+      <w:pPr>
+        <w:jc w:val="both"/>
+        <w:rPr>
+          <w:rFonts w:ascii="Bookman Old Style" w:eastAsia="Bookman Old Style" w:hAnsi="Bookman Old Style" w:cs="Bookman Old Style"/>
+          <w:sz w:val="24"/>
+          <w:szCs w:val="24"/>
+        </w:rPr>
+      </w:pPr>
+      <w:r>
+        <w:rPr>
+          <w:rFonts w:ascii="Bookman Old Style" w:eastAsia="Bookman Old Style" w:hAnsi="Bookman Old Style" w:cs="Bookman Old Style"/>
+          <w:sz w:val="24"/>
+          <w:szCs w:val="24"/>
+        </w:rPr>
+        <w:t xml:space="preserve">  &lt;</w:t>
+      </w:r>
+      <w:proofErr w:type="spellStart"/>
+      <w:proofErr w:type="gramStart"/>
+      <w:r>
+        <w:rPr>
+          <w:rFonts w:ascii="Bookman Old Style" w:eastAsia="Bookman Old Style" w:hAnsi="Bookman Old Style" w:cs="Bookman Old Style"/>
+          <w:sz w:val="24"/>
+          <w:szCs w:val="24"/>
+        </w:rPr>
+        <w:t>num</w:t>
+      </w:r>
+      <w:proofErr w:type="spellEnd"/>
+      <w:r>
+        <w:rPr>
+          <w:rFonts w:ascii="Bookman Old Style" w:eastAsia="Bookman Old Style" w:hAnsi="Bookman Old Style" w:cs="Bookman Old Style"/>
+          <w:sz w:val="24"/>
+          <w:szCs w:val="24"/>
+        </w:rPr>
+        <w:t>&gt;</w:t>
+      </w:r>
+      <w:proofErr w:type="gramEnd"/>
+      <w:r>
+        <w:rPr>
+          <w:rFonts w:ascii="Bookman Old Style" w:eastAsia="Bookman Old Style" w:hAnsi="Bookman Old Style" w:cs="Bookman Old Style"/>
+          <w:sz w:val="24"/>
+          <w:szCs w:val="24"/>
+        </w:rPr>
+        <w:t>585&lt;/</w:t>
+      </w:r>
+      <w:proofErr w:type="spellStart"/>
+      <w:r>
+        <w:rPr>
+          <w:rFonts w:ascii="Bookman Old Style" w:eastAsia="Bookman Old Style" w:hAnsi="Bookman Old Style" w:cs="Bookman Old Style"/>
+          <w:sz w:val="24"/>
+          <w:szCs w:val="24"/>
+        </w:rPr>
+        <w:t>num</w:t>
+      </w:r>
+      <w:proofErr w:type="spellEnd"/>
+      <w:r>
+        <w:rPr>
+          <w:rFonts w:ascii="Bookman Old Style" w:eastAsia="Bookman Old Style" w:hAnsi="Bookman Old Style" w:cs="Bookman Old Style"/>
+          <w:sz w:val="24"/>
+          <w:szCs w:val="24"/>
+        </w:rPr>
+        <w:t>&gt;</w:t>
+      </w:r>
+    </w:p>
+    <w:p>
+      <w:pPr>
+        <w:jc w:val="both"/>
+        <w:rPr>
+          <w:rFonts w:ascii="Bookman Old Style" w:eastAsia="Bookman Old Style" w:hAnsi="Bookman Old Style" w:cs="Bookman Old Style"/>
+          <w:sz w:val="24"/>
+          <w:szCs w:val="24"/>
+        </w:rPr>
+      </w:pPr>
+      <w:r>
+        <w:rPr>
+          <w:rFonts w:ascii="Bookman Old Style" w:eastAsia="Bookman Old Style" w:hAnsi="Bookman Old Style" w:cs="Bookman Old Style"/>
+          <w:sz w:val="24"/>
+          <w:szCs w:val="24"/>
+        </w:rPr>
+        <w:t xml:space="preserve">  &lt;cliente </w:t>
+      </w:r>
+      <w:proofErr w:type="spellStart"/>
+      <w:r>
+        <w:rPr>
+          <w:rFonts w:ascii="Bookman Old Style" w:eastAsia="Bookman Old Style" w:hAnsi="Bookman Old Style" w:cs="Bookman Old Style"/>
+          <w:sz w:val="24"/>
+          <w:szCs w:val="24"/>
+        </w:rPr>
+        <w:t>codigo</w:t>
+      </w:r>
+      <w:proofErr w:type="spellEnd"/>
+      <w:r>
+        <w:rPr>
+          <w:rFonts w:ascii="Bookman Old Style" w:eastAsia="Bookman Old Style" w:hAnsi="Bookman Old Style" w:cs="Bookman Old Style"/>
+          <w:sz w:val="24"/>
+          <w:szCs w:val="24"/>
+        </w:rPr>
+        <w:t>="5327" sexo="masculino"&gt;</w:t>
+      </w:r>
+    </w:p>
+    <w:p>
+      <w:pPr>
+        <w:jc w:val="both"/>
+        <w:rPr>
+          <w:rFonts w:ascii="Bookman Old Style" w:eastAsia="Bookman Old Style" w:hAnsi="Bookman Old Style" w:cs="Bookman Old Style"/>
+          <w:sz w:val="24"/>
+          <w:szCs w:val="24"/>
+        </w:rPr>
+      </w:pPr>
+      <w:r>
+        <w:rPr>
+          <w:rFonts w:ascii="Bookman Old Style" w:eastAsia="Bookman Old Style" w:hAnsi="Bookman Old Style" w:cs="Bookman Old Style"/>
+          <w:sz w:val="24"/>
+          <w:szCs w:val="24"/>
+        </w:rPr>
+        <w:t xml:space="preserve">    &lt;</w:t>
+      </w:r>
+      <w:proofErr w:type="gramStart"/>
+      <w:r>
+        <w:rPr>
+          <w:rFonts w:ascii="Bookman Old Style" w:eastAsia="Bookman Old Style" w:hAnsi="Bookman Old Style" w:cs="Bookman Old Style"/>
+          <w:sz w:val="24"/>
+          <w:szCs w:val="24"/>
+        </w:rPr>
+        <w:t>nombre&gt;</w:t>
+      </w:r>
+      <w:proofErr w:type="spellStart"/>
+      <w:proofErr w:type="gramEnd"/>
+      <w:r>
+        <w:rPr>
+          <w:rFonts w:ascii="Bookman Old Style" w:eastAsia="Bookman Old Style" w:hAnsi="Bookman Old Style" w:cs="Bookman Old Style"/>
+          <w:sz w:val="24"/>
+          <w:szCs w:val="24"/>
+        </w:rPr>
+        <w:t>Jhon</w:t>
+      </w:r>
+      <w:proofErr w:type="spellEnd"/>
+      <w:r>
+        <w:rPr>
+          <w:rFonts w:ascii="Bookman Old Style" w:eastAsia="Bookman Old Style" w:hAnsi="Bookman Old Style" w:cs="Bookman Old Style"/>
+          <w:sz w:val="24"/>
+          <w:szCs w:val="24"/>
+        </w:rPr>
+        <w:t xml:space="preserve"> Smith&lt;/nombre&gt;</w:t>
+      </w:r>
+    </w:p>
+    <w:p>
+      <w:pPr>
+        <w:jc w:val="both"/>
+        <w:rPr>
+          <w:rFonts w:ascii="Bookman Old Style" w:eastAsia="Bookman Old Style" w:hAnsi="Bookman Old Style" w:cs="Bookman Old Style"/>
+          <w:sz w:val="24"/>
+          <w:szCs w:val="24"/>
+        </w:rPr>
+      </w:pPr>
+      <w:r>
+        <w:rPr>
+          <w:rFonts w:ascii="Bookman Old Style" w:eastAsia="Bookman Old Style" w:hAnsi="Bookman Old Style" w:cs="Bookman Old Style"/>
+          <w:sz w:val="24"/>
+          <w:szCs w:val="24"/>
+        </w:rPr>
+        <w:t xml:space="preserve">    &lt;</w:t>
+      </w:r>
+      <w:proofErr w:type="gramStart"/>
+      <w:r>
+        <w:rPr>
+          <w:rFonts w:ascii="Bookman Old Style" w:eastAsia="Bookman Old Style" w:hAnsi="Bookman Old Style" w:cs="Bookman Old Style"/>
+          <w:sz w:val="24"/>
+          <w:szCs w:val="24"/>
+        </w:rPr>
+        <w:t>documento</w:t>
+      </w:r>
+      <w:proofErr w:type="gramEnd"/>
+      <w:r>
+        <w:rPr>
+          <w:rFonts w:ascii="Bookman Old Style" w:eastAsia="Bookman Old Style" w:hAnsi="Bookman Old Style" w:cs="Bookman Old Style"/>
+          <w:sz w:val="24"/>
+          <w:szCs w:val="24"/>
+        </w:rPr>
+        <w:t>&gt;</w:t>
+      </w:r>
+    </w:p>
+    <w:p>
+      <w:pPr>
+        <w:jc w:val="both"/>
+        <w:rPr>
+          <w:rFonts w:ascii="Bookman Old Style" w:eastAsia="Bookman Old Style" w:hAnsi="Bookman Old Style" w:cs="Bookman Old Style"/>
+          <w:sz w:val="24"/>
+          <w:szCs w:val="24"/>
+        </w:rPr>
+      </w:pPr>
+      <w:r>
+        <w:rPr>
+          <w:rFonts w:ascii="Bookman Old Style" w:eastAsia="Bookman Old Style" w:hAnsi="Bookman Old Style" w:cs="Bookman Old Style"/>
+          <w:sz w:val="24"/>
+          <w:szCs w:val="24"/>
+        </w:rPr>
+        <w:t xml:space="preserve">      &lt;</w:t>
+      </w:r>
+      <w:proofErr w:type="spellStart"/>
+      <w:r>
+        <w:rPr>
+          <w:rFonts w:ascii="Bookman Old Style" w:eastAsia="Bookman Old Style" w:hAnsi="Bookman Old Style" w:cs="Bookman Old Style"/>
+          <w:sz w:val="24"/>
+          <w:szCs w:val="24"/>
+        </w:rPr>
+        <w:t>dui</w:t>
+      </w:r>
+      <w:proofErr w:type="spellEnd"/>
+      <w:r>
+        <w:rPr>
+          <w:rFonts w:ascii="Bookman Old Style" w:eastAsia="Bookman Old Style" w:hAnsi="Bookman Old Style" w:cs="Bookman Old Style"/>
+          <w:sz w:val="24"/>
+          <w:szCs w:val="24"/>
+        </w:rPr>
+        <w:t xml:space="preserve"> vence="2018-06-03"&gt;02810867-0&lt;/</w:t>
+      </w:r>
+      <w:proofErr w:type="spellStart"/>
+      <w:r>
+        <w:rPr>
+          <w:rFonts w:ascii="Bookman Old Style" w:eastAsia="Bookman Old Style" w:hAnsi="Bookman Old Style" w:cs="Bookman Old Style"/>
+          <w:sz w:val="24"/>
+          <w:szCs w:val="24"/>
+        </w:rPr>
+        <w:t>dui</w:t>
+      </w:r>
+      <w:proofErr w:type="spellEnd"/>
+      <w:r>
+        <w:rPr>
+          <w:rFonts w:ascii="Bookman Old Style" w:eastAsia="Bookman Old Style" w:hAnsi="Bookman Old Style" w:cs="Bookman Old Style"/>
+          <w:sz w:val="24"/>
+          <w:szCs w:val="24"/>
+        </w:rPr>
+        <w:t>&gt;</w:t>
+      </w:r>
+    </w:p>
+    <w:p>
+      <w:pPr>
+        <w:jc w:val="both"/>
+        <w:rPr>
+          <w:rFonts w:ascii="Bookman Old Style" w:eastAsia="Bookman Old Style" w:hAnsi="Bookman Old Style" w:cs="Bookman Old Style"/>
+          <w:sz w:val="24"/>
+          <w:szCs w:val="24"/>
+        </w:rPr>
+      </w:pPr>
+      <w:r>
+        <w:rPr>
+          <w:rFonts w:ascii="Bookman Old Style" w:eastAsia="Bookman Old Style" w:hAnsi="Bookman Old Style" w:cs="Bookman Old Style"/>
+          <w:sz w:val="24"/>
+          <w:szCs w:val="24"/>
+        </w:rPr>
+        <w:t xml:space="preserve">    &lt;/</w:t>
+      </w:r>
+      <w:proofErr w:type="gramStart"/>
+      <w:r>
+        <w:rPr>
+          <w:rFonts w:ascii="Bookman Old Style" w:eastAsia="Bookman Old Style" w:hAnsi="Bookman Old Style" w:cs="Bookman Old Style"/>
+          <w:sz w:val="24"/>
+          <w:szCs w:val="24"/>
+        </w:rPr>
+        <w:t>documento</w:t>
+      </w:r>
+      <w:proofErr w:type="gramEnd"/>
+      <w:r>
+        <w:rPr>
+          <w:rFonts w:ascii="Bookman Old Style" w:eastAsia="Bookman Old Style" w:hAnsi="Bookman Old Style" w:cs="Bookman Old Style"/>
+          <w:sz w:val="24"/>
+          <w:szCs w:val="24"/>
+        </w:rPr>
+        <w:t>&gt;</w:t>
+      </w:r>
+    </w:p>
+    <w:p>
+      <w:pPr>
+        <w:jc w:val="both"/>
+        <w:rPr>
+          <w:rFonts w:ascii="Bookman Old Style" w:eastAsia="Bookman Old Style" w:hAnsi="Bookman Old Style" w:cs="Bookman Old Style"/>
+          <w:sz w:val="24"/>
+          <w:szCs w:val="24"/>
+        </w:rPr>
+      </w:pPr>
+      <w:r>
+        <w:rPr>
+          <w:rFonts w:ascii="Bookman Old Style" w:eastAsia="Bookman Old Style" w:hAnsi="Bookman Old Style" w:cs="Bookman Old Style"/>
+          <w:sz w:val="24"/>
+          <w:szCs w:val="24"/>
+        </w:rPr>
+        <w:t xml:space="preserve">    &lt;</w:t>
+      </w:r>
+      <w:proofErr w:type="spellStart"/>
+      <w:r>
+        <w:rPr>
+          <w:rFonts w:ascii="Bookman Old Style" w:eastAsia="Bookman Old Style" w:hAnsi="Bookman Old Style" w:cs="Bookman Old Style"/>
+          <w:sz w:val="24"/>
+          <w:szCs w:val="24"/>
+        </w:rPr>
+        <w:t>telefono</w:t>
+      </w:r>
+      <w:proofErr w:type="spellEnd"/>
+      <w:r>
+        <w:rPr>
+          <w:rFonts w:ascii="Bookman Old Style" w:eastAsia="Bookman Old Style" w:hAnsi="Bookman Old Style" w:cs="Bookman Old Style"/>
+          <w:sz w:val="24"/>
+          <w:szCs w:val="24"/>
+        </w:rPr>
+        <w:t xml:space="preserve"> tipo="celular" </w:t>
+      </w:r>
+      <w:proofErr w:type="spellStart"/>
+      <w:r>
+        <w:rPr>
+          <w:rFonts w:ascii="Bookman Old Style" w:eastAsia="Bookman Old Style" w:hAnsi="Bookman Old Style" w:cs="Bookman Old Style"/>
+          <w:sz w:val="24"/>
+          <w:szCs w:val="24"/>
+        </w:rPr>
+        <w:t>cia</w:t>
+      </w:r>
+      <w:proofErr w:type="spellEnd"/>
+      <w:r>
+        <w:rPr>
+          <w:rFonts w:ascii="Bookman Old Style" w:eastAsia="Bookman Old Style" w:hAnsi="Bookman Old Style" w:cs="Bookman Old Style"/>
+          <w:sz w:val="24"/>
+          <w:szCs w:val="24"/>
+        </w:rPr>
+        <w:t>="</w:t>
+      </w:r>
+      <w:proofErr w:type="spellStart"/>
+      <w:r>
+        <w:rPr>
+          <w:rFonts w:ascii="Bookman Old Style" w:eastAsia="Bookman Old Style" w:hAnsi="Bookman Old Style" w:cs="Bookman Old Style"/>
+          <w:sz w:val="24"/>
+          <w:szCs w:val="24"/>
+        </w:rPr>
+        <w:t>tigo</w:t>
+      </w:r>
+      <w:proofErr w:type="spellEnd"/>
+      <w:r>
+        <w:rPr>
+          <w:rFonts w:ascii="Bookman Old Style" w:eastAsia="Bookman Old Style" w:hAnsi="Bookman Old Style" w:cs="Bookman Old Style"/>
+          <w:sz w:val="24"/>
+          <w:szCs w:val="24"/>
+        </w:rPr>
+        <w:t>"&gt;78923546&lt;/</w:t>
+      </w:r>
+      <w:proofErr w:type="spellStart"/>
+      <w:r>
+        <w:rPr>
+          <w:rFonts w:ascii="Bookman Old Style" w:eastAsia="Bookman Old Style" w:hAnsi="Bookman Old Style" w:cs="Bookman Old Style"/>
+          <w:sz w:val="24"/>
+          <w:szCs w:val="24"/>
+        </w:rPr>
+        <w:t>telefono</w:t>
+      </w:r>
+      <w:proofErr w:type="spellEnd"/>
+      <w:r>
+        <w:rPr>
+          <w:rFonts w:ascii="Bookman Old Style" w:eastAsia="Bookman Old Style" w:hAnsi="Bookman Old Style" w:cs="Bookman Old Style"/>
+          <w:sz w:val="24"/>
+          <w:szCs w:val="24"/>
+        </w:rPr>
+        <w:t>&gt;</w:t>
+      </w:r>
+    </w:p>
+    <w:p>
+      <w:pPr>
+        <w:jc w:val="both"/>
+        <w:rPr>
+          <w:rFonts w:ascii="Bookman Old Style" w:eastAsia="Bookman Old Style" w:hAnsi="Bookman Old Style" w:cs="Bookman Old Style"/>
+          <w:sz w:val="24"/>
+          <w:szCs w:val="24"/>
+        </w:rPr>
+      </w:pPr>
+      <w:r>
+        <w:rPr>
+          <w:rFonts w:ascii="Bookman Old Style" w:eastAsia="Bookman Old Style" w:hAnsi="Bookman Old Style" w:cs="Bookman Old Style"/>
+          <w:sz w:val="24"/>
+          <w:szCs w:val="24"/>
+        </w:rPr>
+        <w:t xml:space="preserve">    &lt;email&gt;jsmith@usaid.com&lt;/email&gt;</w:t>
+      </w:r>
+    </w:p>
+    <w:p>
+      <w:pPr>
+        <w:jc w:val="both"/>
+        <w:rPr>
+          <w:rFonts w:ascii="Bookman Old Style" w:eastAsia="Bookman Old Style" w:hAnsi="Bookman Old Style" w:cs="Bookman Old Style"/>
+          <w:sz w:val="24"/>
+          <w:szCs w:val="24"/>
+        </w:rPr>
+      </w:pPr>
+      <w:r>
+        <w:rPr>
+          <w:rFonts w:ascii="Bookman Old Style" w:eastAsia="Bookman Old Style" w:hAnsi="Bookman Old Style" w:cs="Bookman Old Style"/>
+          <w:sz w:val="24"/>
+          <w:szCs w:val="24"/>
+        </w:rPr>
+        <w:t xml:space="preserve">  &lt;/</w:t>
+      </w:r>
+      <w:proofErr w:type="gramStart"/>
+      <w:r>
+        <w:rPr>
+          <w:rFonts w:ascii="Bookman Old Style" w:eastAsia="Bookman Old Style" w:hAnsi="Bookman Old Style" w:cs="Bookman Old Style"/>
+          <w:sz w:val="24"/>
+          <w:szCs w:val="24"/>
+        </w:rPr>
+        <w:t>cliente</w:t>
+      </w:r>
+      <w:proofErr w:type="gramEnd"/>
+      <w:r>
+        <w:rPr>
+          <w:rFonts w:ascii="Bookman Old Style" w:eastAsia="Bookman Old Style" w:hAnsi="Bookman Old Style" w:cs="Bookman Old Style"/>
+          <w:sz w:val="24"/>
+          <w:szCs w:val="24"/>
+        </w:rPr>
+        <w:t>&gt;</w:t>
+      </w:r>
+    </w:p>
+    <w:p>
+      <w:pPr>
+        <w:jc w:val="both"/>
+        <w:rPr>
+          <w:rFonts w:ascii="Bookman Old Style" w:eastAsia="Bookman Old Style" w:hAnsi="Bookman Old Style" w:cs="Bookman Old Style"/>
+          <w:sz w:val="24"/>
+          <w:szCs w:val="24"/>
+        </w:rPr>
+      </w:pPr>
+      <w:r>
+        <w:rPr>
+          <w:rFonts w:ascii="Bookman Old Style" w:eastAsia="Bookman Old Style" w:hAnsi="Bookman Old Style" w:cs="Bookman Old Style"/>
+          <w:sz w:val="24"/>
+          <w:szCs w:val="24"/>
+        </w:rPr>
+        <w:t xml:space="preserve">  &lt;</w:t>
+      </w:r>
+      <w:proofErr w:type="spellStart"/>
+      <w:r>
+        <w:rPr>
+          <w:rFonts w:ascii="Bookman Old Style" w:eastAsia="Bookman Old Style" w:hAnsi="Bookman Old Style" w:cs="Bookman Old Style"/>
+          <w:sz w:val="24"/>
+          <w:szCs w:val="24"/>
+        </w:rPr>
+        <w:t>direccion</w:t>
+      </w:r>
+      <w:proofErr w:type="spellEnd"/>
+      <w:r>
+        <w:rPr>
+          <w:rFonts w:ascii="Bookman Old Style" w:eastAsia="Bookman Old Style" w:hAnsi="Bookman Old Style" w:cs="Bookman Old Style"/>
+          <w:sz w:val="24"/>
+          <w:szCs w:val="24"/>
+        </w:rPr>
+        <w:t xml:space="preserve"> </w:t>
+      </w:r>
+      <w:proofErr w:type="spellStart"/>
+      <w:r>
+        <w:rPr>
+          <w:rFonts w:ascii="Bookman Old Style" w:eastAsia="Bookman Old Style" w:hAnsi="Bookman Old Style" w:cs="Bookman Old Style"/>
+          <w:sz w:val="24"/>
+          <w:szCs w:val="24"/>
+        </w:rPr>
+        <w:t>depto</w:t>
+      </w:r>
+      <w:proofErr w:type="spellEnd"/>
+      <w:r>
+        <w:rPr>
+          <w:rFonts w:ascii="Bookman Old Style" w:eastAsia="Bookman Old Style" w:hAnsi="Bookman Old Style" w:cs="Bookman Old Style"/>
+          <w:sz w:val="24"/>
+          <w:szCs w:val="24"/>
+        </w:rPr>
+        <w:t>="La Libertad" municipio="Santa Tecla"&gt;</w:t>
+      </w:r>
+    </w:p>
+    <w:p>
+      <w:pPr>
+        <w:jc w:val="both"/>
+        <w:rPr>
+          <w:rFonts w:ascii="Bookman Old Style" w:eastAsia="Bookman Old Style" w:hAnsi="Bookman Old Style" w:cs="Bookman Old Style"/>
+          <w:sz w:val="24"/>
+          <w:szCs w:val="24"/>
+        </w:rPr>
+      </w:pPr>
+      <w:r>
+        <w:rPr>
+          <w:rFonts w:ascii="Bookman Old Style" w:eastAsia="Bookman Old Style" w:hAnsi="Bookman Old Style" w:cs="Bookman Old Style"/>
+          <w:sz w:val="24"/>
+          <w:szCs w:val="24"/>
+        </w:rPr>
+        <w:t xml:space="preserve">    &lt;</w:t>
+      </w:r>
+      <w:proofErr w:type="gramStart"/>
+      <w:r>
+        <w:rPr>
+          <w:rFonts w:ascii="Bookman Old Style" w:eastAsia="Bookman Old Style" w:hAnsi="Bookman Old Style" w:cs="Bookman Old Style"/>
+          <w:sz w:val="24"/>
+          <w:szCs w:val="24"/>
+        </w:rPr>
+        <w:t>oficina&gt;</w:t>
+      </w:r>
+      <w:proofErr w:type="gramEnd"/>
+      <w:r>
+        <w:rPr>
+          <w:rFonts w:ascii="Bookman Old Style" w:eastAsia="Bookman Old Style" w:hAnsi="Bookman Old Style" w:cs="Bookman Old Style"/>
+          <w:sz w:val="24"/>
+          <w:szCs w:val="24"/>
+        </w:rPr>
+        <w:t>Final 25 Av. Norte&lt;/oficina&gt;</w:t>
+      </w:r>
+    </w:p>
+    <w:p>
+      <w:pPr>
+        <w:jc w:val="both"/>
+        <w:rPr>
+          <w:rFonts w:ascii="Bookman Old Style" w:eastAsia="Bookman Old Style" w:hAnsi="Bookman Old Style" w:cs="Bookman Old Style"/>
+          <w:sz w:val="24"/>
+          <w:szCs w:val="24"/>
+        </w:rPr>
+      </w:pPr>
+      <w:r>
+        <w:rPr>
+          <w:rFonts w:ascii="Bookman Old Style" w:eastAsia="Bookman Old Style" w:hAnsi="Bookman Old Style" w:cs="Bookman Old Style"/>
+          <w:sz w:val="24"/>
+          <w:szCs w:val="24"/>
+        </w:rPr>
+        <w:t xml:space="preserve">  &lt;/</w:t>
+      </w:r>
+      <w:proofErr w:type="spellStart"/>
+      <w:proofErr w:type="gramStart"/>
+      <w:r>
+        <w:rPr>
+          <w:rFonts w:ascii="Bookman Old Style" w:eastAsia="Bookman Old Style" w:hAnsi="Bookman Old Style" w:cs="Bookman Old Style"/>
+          <w:sz w:val="24"/>
+          <w:szCs w:val="24"/>
+        </w:rPr>
+        <w:t>direccion</w:t>
+      </w:r>
+      <w:proofErr w:type="spellEnd"/>
+      <w:proofErr w:type="gramEnd"/>
+      <w:r>
+        <w:rPr>
+          <w:rFonts w:ascii="Bookman Old Style" w:eastAsia="Bookman Old Style" w:hAnsi="Bookman Old Style" w:cs="Bookman Old Style"/>
+          <w:sz w:val="24"/>
+          <w:szCs w:val="24"/>
+        </w:rPr>
+        <w:t>&gt;</w:t>
+      </w:r>
+    </w:p>
+    <w:p>
+      <w:pPr>
+        <w:jc w:val="both"/>
+        <w:rPr>
+          <w:rFonts w:ascii="Bookman Old Style" w:eastAsia="Bookman Old Style" w:hAnsi="Bookman Old Style" w:cs="Bookman Old Style"/>
+          <w:sz w:val="24"/>
+          <w:szCs w:val="24"/>
+        </w:rPr>
+      </w:pPr>
+      <w:r>
+        <w:rPr>
+          <w:rFonts w:ascii="Bookman Old Style" w:eastAsia="Bookman Old Style" w:hAnsi="Bookman Old Style" w:cs="Bookman Old Style"/>
+          <w:sz w:val="24"/>
+          <w:szCs w:val="24"/>
+        </w:rPr>
+        <w:t xml:space="preserve">  &lt;</w:t>
+      </w:r>
+      <w:proofErr w:type="spellStart"/>
+      <w:r>
+        <w:rPr>
+          <w:rFonts w:ascii="Bookman Old Style" w:eastAsia="Bookman Old Style" w:hAnsi="Bookman Old Style" w:cs="Bookman Old Style"/>
+          <w:sz w:val="24"/>
+          <w:szCs w:val="24"/>
+        </w:rPr>
+        <w:t>lineafactura</w:t>
+      </w:r>
+      <w:proofErr w:type="spellEnd"/>
+      <w:r>
+        <w:rPr>
+          <w:rFonts w:ascii="Bookman Old Style" w:eastAsia="Bookman Old Style" w:hAnsi="Bookman Old Style" w:cs="Bookman Old Style"/>
+          <w:sz w:val="24"/>
+          <w:szCs w:val="24"/>
+        </w:rPr>
+        <w:t xml:space="preserve"> factura="575"&gt;</w:t>
+      </w:r>
+    </w:p>
+    <w:p>
+      <w:pPr>
+        <w:jc w:val="both"/>
+        <w:rPr>
+          <w:rFonts w:ascii="Bookman Old Style" w:eastAsia="Bookman Old Style" w:hAnsi="Bookman Old Style" w:cs="Bookman Old Style"/>
+          <w:sz w:val="24"/>
+          <w:szCs w:val="24"/>
+        </w:rPr>
+      </w:pPr>
+      <w:r>
+        <w:rPr>
+          <w:rFonts w:ascii="Bookman Old Style" w:eastAsia="Bookman Old Style" w:hAnsi="Bookman Old Style" w:cs="Bookman Old Style"/>
+          <w:sz w:val="24"/>
+          <w:szCs w:val="24"/>
+        </w:rPr>
+        <w:t xml:space="preserve">    &lt;</w:t>
+      </w:r>
+      <w:proofErr w:type="spellStart"/>
+      <w:r>
+        <w:rPr>
+          <w:rFonts w:ascii="Bookman Old Style" w:eastAsia="Bookman Old Style" w:hAnsi="Bookman Old Style" w:cs="Bookman Old Style"/>
+          <w:sz w:val="24"/>
+          <w:szCs w:val="24"/>
+        </w:rPr>
+        <w:t>codigo</w:t>
+      </w:r>
+      <w:proofErr w:type="spellEnd"/>
+      <w:r>
+        <w:rPr>
+          <w:rFonts w:ascii="Bookman Old Style" w:eastAsia="Bookman Old Style" w:hAnsi="Bookman Old Style" w:cs="Bookman Old Style"/>
+          <w:sz w:val="24"/>
+          <w:szCs w:val="24"/>
+        </w:rPr>
+        <w:t xml:space="preserve"> tipo="</w:t>
+      </w:r>
+      <w:proofErr w:type="spellStart"/>
+      <w:r>
+        <w:rPr>
+          <w:rFonts w:ascii="Bookman Old Style" w:eastAsia="Bookman Old Style" w:hAnsi="Bookman Old Style" w:cs="Bookman Old Style"/>
+          <w:sz w:val="24"/>
+          <w:szCs w:val="24"/>
+        </w:rPr>
+        <w:t>accesorio_pc</w:t>
+      </w:r>
+      <w:proofErr w:type="spellEnd"/>
+      <w:r>
+        <w:rPr>
+          <w:rFonts w:ascii="Bookman Old Style" w:eastAsia="Bookman Old Style" w:hAnsi="Bookman Old Style" w:cs="Bookman Old Style"/>
+          <w:sz w:val="24"/>
+          <w:szCs w:val="24"/>
+        </w:rPr>
+        <w:t>"&gt;247&lt;/</w:t>
+      </w:r>
+      <w:proofErr w:type="spellStart"/>
+      <w:r>
+        <w:rPr>
+          <w:rFonts w:ascii="Bookman Old Style" w:eastAsia="Bookman Old Style" w:hAnsi="Bookman Old Style" w:cs="Bookman Old Style"/>
+          <w:sz w:val="24"/>
+          <w:szCs w:val="24"/>
+        </w:rPr>
+        <w:t>codigo</w:t>
+      </w:r>
+      <w:proofErr w:type="spellEnd"/>
+      <w:r>
+        <w:rPr>
+          <w:rFonts w:ascii="Bookman Old Style" w:eastAsia="Bookman Old Style" w:hAnsi="Bookman Old Style" w:cs="Bookman Old Style"/>
+          <w:sz w:val="24"/>
+          <w:szCs w:val="24"/>
+        </w:rPr>
+        <w:t>&gt;</w:t>
+      </w:r>
+    </w:p>
+    <w:p>
+      <w:pPr>
+        <w:jc w:val="both"/>
+        <w:rPr>
+          <w:rFonts w:ascii="Bookman Old Style" w:eastAsia="Bookman Old Style" w:hAnsi="Bookman Old Style" w:cs="Bookman Old Style"/>
+          <w:sz w:val="24"/>
+          <w:szCs w:val="24"/>
+        </w:rPr>
+      </w:pPr>
+      <w:r>
+        <w:rPr>
+          <w:rFonts w:ascii="Bookman Old Style" w:eastAsia="Bookman Old Style" w:hAnsi="Bookman Old Style" w:cs="Bookman Old Style"/>
+          <w:sz w:val="24"/>
+          <w:szCs w:val="24"/>
+        </w:rPr>
+        <w:t xml:space="preserve">    &lt;</w:t>
+      </w:r>
+      <w:proofErr w:type="gramStart"/>
+      <w:r>
+        <w:rPr>
+          <w:rFonts w:ascii="Bookman Old Style" w:eastAsia="Bookman Old Style" w:hAnsi="Bookman Old Style" w:cs="Bookman Old Style"/>
+          <w:sz w:val="24"/>
+          <w:szCs w:val="24"/>
+        </w:rPr>
+        <w:t>detalle&gt;</w:t>
+      </w:r>
+      <w:proofErr w:type="gramEnd"/>
+      <w:r>
+        <w:rPr>
+          <w:rFonts w:ascii="Bookman Old Style" w:eastAsia="Bookman Old Style" w:hAnsi="Bookman Old Style" w:cs="Bookman Old Style"/>
+          <w:sz w:val="24"/>
+          <w:szCs w:val="24"/>
+        </w:rPr>
+        <w:t>Mouse inalámbrico&lt;/detalle&gt;</w:t>
+      </w:r>
+    </w:p>
+    <w:p>
+      <w:pPr>
+        <w:jc w:val="both"/>
+        <w:rPr>
+          <w:rFonts w:ascii="Bookman Old Style" w:eastAsia="Bookman Old Style" w:hAnsi="Bookman Old Style" w:cs="Bookman Old Style"/>
+          <w:sz w:val="24"/>
+          <w:szCs w:val="24"/>
+        </w:rPr>
+      </w:pPr>
+      <w:r>
+        <w:rPr>
+          <w:rFonts w:ascii="Bookman Old Style" w:eastAsia="Bookman Old Style" w:hAnsi="Bookman Old Style" w:cs="Bookman Old Style"/>
+          <w:sz w:val="24"/>
+          <w:szCs w:val="24"/>
+        </w:rPr>
+        <w:t xml:space="preserve">    &lt;</w:t>
+      </w:r>
+      <w:proofErr w:type="gramStart"/>
+      <w:r>
+        <w:rPr>
+          <w:rFonts w:ascii="Bookman Old Style" w:eastAsia="Bookman Old Style" w:hAnsi="Bookman Old Style" w:cs="Bookman Old Style"/>
+          <w:sz w:val="24"/>
+          <w:szCs w:val="24"/>
+        </w:rPr>
+        <w:t>cantidad&gt;</w:t>
+      </w:r>
+      <w:proofErr w:type="gramEnd"/>
+      <w:r>
+        <w:rPr>
+          <w:rFonts w:ascii="Bookman Old Style" w:eastAsia="Bookman Old Style" w:hAnsi="Bookman Old Style" w:cs="Bookman Old Style"/>
+          <w:sz w:val="24"/>
+          <w:szCs w:val="24"/>
+        </w:rPr>
+        <w:t>10&lt;/cantidad&gt;</w:t>
+      </w:r>
+    </w:p>
+    <w:p>
+      <w:pPr>
+        <w:jc w:val="both"/>
+        <w:rPr>
+          <w:rFonts w:ascii="Bookman Old Style" w:eastAsia="Bookman Old Style" w:hAnsi="Bookman Old Style" w:cs="Bookman Old Style"/>
+          <w:sz w:val="24"/>
+          <w:szCs w:val="24"/>
+        </w:rPr>
+      </w:pPr>
+      <w:r>
+        <w:rPr>
+          <w:rFonts w:ascii="Bookman Old Style" w:eastAsia="Bookman Old Style" w:hAnsi="Bookman Old Style" w:cs="Bookman Old Style"/>
+          <w:sz w:val="24"/>
+          <w:szCs w:val="24"/>
+        </w:rPr>
+        <w:t xml:space="preserve">    &lt;</w:t>
+      </w:r>
+      <w:proofErr w:type="gramStart"/>
+      <w:r>
+        <w:rPr>
+          <w:rFonts w:ascii="Bookman Old Style" w:eastAsia="Bookman Old Style" w:hAnsi="Bookman Old Style" w:cs="Bookman Old Style"/>
+          <w:sz w:val="24"/>
+          <w:szCs w:val="24"/>
+        </w:rPr>
+        <w:t>precio</w:t>
+      </w:r>
+      <w:proofErr w:type="gramEnd"/>
+      <w:r>
+        <w:rPr>
+          <w:rFonts w:ascii="Bookman Old Style" w:eastAsia="Bookman Old Style" w:hAnsi="Bookman Old Style" w:cs="Bookman Old Style"/>
+          <w:sz w:val="24"/>
+          <w:szCs w:val="24"/>
+        </w:rPr>
+        <w:t>&gt;</w:t>
+      </w:r>
+    </w:p>
+    <w:p>
+      <w:pPr>
+        <w:jc w:val="both"/>
+        <w:rPr>
+          <w:rFonts w:ascii="Bookman Old Style" w:eastAsia="Bookman Old Style" w:hAnsi="Bookman Old Style" w:cs="Bookman Old Style"/>
+          <w:sz w:val="24"/>
+          <w:szCs w:val="24"/>
+        </w:rPr>
+      </w:pPr>
+      <w:r>
+        <w:rPr>
+          <w:rFonts w:ascii="Bookman Old Style" w:eastAsia="Bookman Old Style" w:hAnsi="Bookman Old Style" w:cs="Bookman Old Style"/>
+          <w:sz w:val="24"/>
+          <w:szCs w:val="24"/>
+        </w:rPr>
+        <w:t xml:space="preserve">      &lt;</w:t>
+      </w:r>
+      <w:proofErr w:type="gramStart"/>
+      <w:r>
+        <w:rPr>
+          <w:rFonts w:ascii="Bookman Old Style" w:eastAsia="Bookman Old Style" w:hAnsi="Bookman Old Style" w:cs="Bookman Old Style"/>
+          <w:sz w:val="24"/>
+          <w:szCs w:val="24"/>
+        </w:rPr>
+        <w:t>moneda</w:t>
+      </w:r>
+      <w:proofErr w:type="gramEnd"/>
+      <w:r>
+        <w:rPr>
+          <w:rFonts w:ascii="Bookman Old Style" w:eastAsia="Bookman Old Style" w:hAnsi="Bookman Old Style" w:cs="Bookman Old Style"/>
+          <w:sz w:val="24"/>
+          <w:szCs w:val="24"/>
+        </w:rPr>
+        <w:t>&gt;$&lt;/moneda&gt;</w:t>
+      </w:r>
+    </w:p>
+    <w:p>
+      <w:pPr>
+        <w:jc w:val="both"/>
+        <w:rPr>
+          <w:rFonts w:ascii="Bookman Old Style" w:eastAsia="Bookman Old Style" w:hAnsi="Bookman Old Style" w:cs="Bookman Old Style"/>
+          <w:sz w:val="24"/>
+          <w:szCs w:val="24"/>
+        </w:rPr>
+      </w:pPr>
+      <w:r>
+        <w:rPr>
+          <w:rFonts w:ascii="Bookman Old Style" w:eastAsia="Bookman Old Style" w:hAnsi="Bookman Old Style" w:cs="Bookman Old Style"/>
+          <w:sz w:val="24"/>
+          <w:szCs w:val="24"/>
+        </w:rPr>
+        <w:t xml:space="preserve">      &lt;</w:t>
+      </w:r>
+      <w:proofErr w:type="gramStart"/>
+      <w:r>
+        <w:rPr>
+          <w:rFonts w:ascii="Bookman Old Style" w:eastAsia="Bookman Old Style" w:hAnsi="Bookman Old Style" w:cs="Bookman Old Style"/>
+          <w:sz w:val="24"/>
+          <w:szCs w:val="24"/>
+        </w:rPr>
+        <w:t>valor&gt;</w:t>
+      </w:r>
+      <w:proofErr w:type="gramEnd"/>
+      <w:r>
+        <w:rPr>
+          <w:rFonts w:ascii="Bookman Old Style" w:eastAsia="Bookman Old Style" w:hAnsi="Bookman Old Style" w:cs="Bookman Old Style"/>
+          <w:sz w:val="24"/>
+          <w:szCs w:val="24"/>
+        </w:rPr>
+        <w:t>10.00&lt;/valor&gt;</w:t>
+      </w:r>
+    </w:p>
+    <w:p>
+      <w:pPr>
+        <w:jc w:val="both"/>
+        <w:rPr>
+          <w:rFonts w:ascii="Bookman Old Style" w:eastAsia="Bookman Old Style" w:hAnsi="Bookman Old Style" w:cs="Bookman Old Style"/>
+          <w:sz w:val="24"/>
+          <w:szCs w:val="24"/>
+        </w:rPr>
+      </w:pPr>
+      <w:r>
+        <w:rPr>
+          <w:rFonts w:ascii="Bookman Old Style" w:eastAsia="Bookman Old Style" w:hAnsi="Bookman Old Style" w:cs="Bookman Old Style"/>
+          <w:sz w:val="24"/>
+          <w:szCs w:val="24"/>
+        </w:rPr>
+        <w:t xml:space="preserve">    &lt;/</w:t>
+      </w:r>
+      <w:proofErr w:type="gramStart"/>
+      <w:r>
+        <w:rPr>
+          <w:rFonts w:ascii="Bookman Old Style" w:eastAsia="Bookman Old Style" w:hAnsi="Bookman Old Style" w:cs="Bookman Old Style"/>
+          <w:sz w:val="24"/>
+          <w:szCs w:val="24"/>
+        </w:rPr>
+        <w:t>precio</w:t>
+      </w:r>
+      <w:proofErr w:type="gramEnd"/>
+      <w:r>
+        <w:rPr>
+          <w:rFonts w:ascii="Bookman Old Style" w:eastAsia="Bookman Old Style" w:hAnsi="Bookman Old Style" w:cs="Bookman Old Style"/>
+          <w:sz w:val="24"/>
+          <w:szCs w:val="24"/>
+        </w:rPr>
+        <w:t>&gt;</w:t>
+      </w:r>
+    </w:p>
+    <w:p>
+      <w:pPr>
+        <w:jc w:val="both"/>
+        <w:rPr>
+          <w:rFonts w:ascii="Bookman Old Style" w:eastAsia="Bookman Old Style" w:hAnsi="Bookman Old Style" w:cs="Bookman Old Style"/>
+          <w:sz w:val="24"/>
+          <w:szCs w:val="24"/>
+        </w:rPr>
+      </w:pPr>
+      <w:r>
+        <w:rPr>
+          <w:rFonts w:ascii="Bookman Old Style" w:eastAsia="Bookman Old Style" w:hAnsi="Bookman Old Style" w:cs="Bookman Old Style"/>
+          <w:sz w:val="24"/>
+          <w:szCs w:val="24"/>
+        </w:rPr>
+        <w:t xml:space="preserve">    &lt;</w:t>
+      </w:r>
+      <w:proofErr w:type="gramStart"/>
+      <w:r>
+        <w:rPr>
+          <w:rFonts w:ascii="Bookman Old Style" w:eastAsia="Bookman Old Style" w:hAnsi="Bookman Old Style" w:cs="Bookman Old Style"/>
+          <w:sz w:val="24"/>
+          <w:szCs w:val="24"/>
+        </w:rPr>
+        <w:t>subtotal</w:t>
+      </w:r>
+      <w:proofErr w:type="gramEnd"/>
+      <w:r>
+        <w:rPr>
+          <w:rFonts w:ascii="Bookman Old Style" w:eastAsia="Bookman Old Style" w:hAnsi="Bookman Old Style" w:cs="Bookman Old Style"/>
+          <w:sz w:val="24"/>
+          <w:szCs w:val="24"/>
+        </w:rPr>
+        <w:t>&gt;</w:t>
+      </w:r>
+    </w:p>
+    <w:p>
+      <w:pPr>
+        <w:jc w:val="both"/>
+        <w:rPr>
+          <w:rFonts w:ascii="Bookman Old Style" w:eastAsia="Bookman Old Style" w:hAnsi="Bookman Old Style" w:cs="Bookman Old Style"/>
+          <w:sz w:val="24"/>
+          <w:szCs w:val="24"/>
+        </w:rPr>
+      </w:pPr>
+      <w:r>
+        <w:rPr>
+          <w:rFonts w:ascii="Bookman Old Style" w:eastAsia="Bookman Old Style" w:hAnsi="Bookman Old Style" w:cs="Bookman Old Style"/>
+          <w:sz w:val="24"/>
+          <w:szCs w:val="24"/>
+        </w:rPr>
+        <w:t xml:space="preserve">      &lt;</w:t>
+      </w:r>
+      <w:proofErr w:type="gramStart"/>
+      <w:r>
+        <w:rPr>
+          <w:rFonts w:ascii="Bookman Old Style" w:eastAsia="Bookman Old Style" w:hAnsi="Bookman Old Style" w:cs="Bookman Old Style"/>
+          <w:sz w:val="24"/>
+          <w:szCs w:val="24"/>
+        </w:rPr>
+        <w:t>moneda</w:t>
+      </w:r>
+      <w:proofErr w:type="gramEnd"/>
+      <w:r>
+        <w:rPr>
+          <w:rFonts w:ascii="Bookman Old Style" w:eastAsia="Bookman Old Style" w:hAnsi="Bookman Old Style" w:cs="Bookman Old Style"/>
+          <w:sz w:val="24"/>
+          <w:szCs w:val="24"/>
+        </w:rPr>
+        <w:t>&gt;$&lt;/moneda&gt;</w:t>
+      </w:r>
+    </w:p>
+    <w:p>
+      <w:pPr>
+        <w:jc w:val="both"/>
+        <w:rPr>
+          <w:rFonts w:ascii="Bookman Old Style" w:eastAsia="Bookman Old Style" w:hAnsi="Bookman Old Style" w:cs="Bookman Old Style"/>
+          <w:sz w:val="24"/>
+          <w:szCs w:val="24"/>
+        </w:rPr>
+      </w:pPr>
+      <w:r>
+        <w:rPr>
+          <w:rFonts w:ascii="Bookman Old Style" w:eastAsia="Bookman Old Style" w:hAnsi="Bookman Old Style" w:cs="Bookman Old Style"/>
+          <w:sz w:val="24"/>
+          <w:szCs w:val="24"/>
+        </w:rPr>
+        <w:t xml:space="preserve">      &lt;</w:t>
+      </w:r>
+      <w:proofErr w:type="gramStart"/>
+      <w:r>
+        <w:rPr>
+          <w:rFonts w:ascii="Bookman Old Style" w:eastAsia="Bookman Old Style" w:hAnsi="Bookman Old Style" w:cs="Bookman Old Style"/>
+          <w:sz w:val="24"/>
+          <w:szCs w:val="24"/>
+        </w:rPr>
+        <w:t>valor&gt;</w:t>
+      </w:r>
+      <w:proofErr w:type="gramEnd"/>
+      <w:r>
+        <w:rPr>
+          <w:rFonts w:ascii="Bookman Old Style" w:eastAsia="Bookman Old Style" w:hAnsi="Bookman Old Style" w:cs="Bookman Old Style"/>
+          <w:sz w:val="24"/>
+          <w:szCs w:val="24"/>
+        </w:rPr>
+        <w:t>100.00&lt;/valor&gt;</w:t>
+      </w:r>
+    </w:p>
+    <w:p>
+      <w:pPr>
+        <w:jc w:val="both"/>
+        <w:rPr>
+          <w:rFonts w:ascii="Bookman Old Style" w:eastAsia="Bookman Old Style" w:hAnsi="Bookman Old Style" w:cs="Bookman Old Style"/>
+          <w:sz w:val="24"/>
+          <w:szCs w:val="24"/>
+        </w:rPr>
+      </w:pPr>
+      <w:r>
+        <w:rPr>
+          <w:rFonts w:ascii="Bookman Old Style" w:eastAsia="Bookman Old Style" w:hAnsi="Bookman Old Style" w:cs="Bookman Old Style"/>
+          <w:sz w:val="24"/>
+          <w:szCs w:val="24"/>
+        </w:rPr>
+        <w:t xml:space="preserve">    &lt;/</w:t>
+      </w:r>
+      <w:proofErr w:type="gramStart"/>
+      <w:r>
+        <w:rPr>
+          <w:rFonts w:ascii="Bookman Old Style" w:eastAsia="Bookman Old Style" w:hAnsi="Bookman Old Style" w:cs="Bookman Old Style"/>
+          <w:sz w:val="24"/>
+          <w:szCs w:val="24"/>
+        </w:rPr>
+        <w:t>subtotal</w:t>
+      </w:r>
+      <w:proofErr w:type="gramEnd"/>
+      <w:r>
+        <w:rPr>
+          <w:rFonts w:ascii="Bookman Old Style" w:eastAsia="Bookman Old Style" w:hAnsi="Bookman Old Style" w:cs="Bookman Old Style"/>
+          <w:sz w:val="24"/>
+          <w:szCs w:val="24"/>
+        </w:rPr>
+        <w:t>&gt;</w:t>
+      </w:r>
+    </w:p>
+    <w:p>
+      <w:pPr>
+        <w:jc w:val="both"/>
+        <w:rPr>
+          <w:rFonts w:ascii="Bookman Old Style" w:eastAsia="Bookman Old Style" w:hAnsi="Bookman Old Style" w:cs="Bookman Old Style"/>
+          <w:sz w:val="24"/>
+          <w:szCs w:val="24"/>
+        </w:rPr>
+      </w:pPr>
+      <w:r>
+        <w:rPr>
+          <w:rFonts w:ascii="Bookman Old Style" w:eastAsia="Bookman Old Style" w:hAnsi="Bookman Old Style" w:cs="Bookman Old Style"/>
+          <w:sz w:val="24"/>
+          <w:szCs w:val="24"/>
+        </w:rPr>
+        <w:t xml:space="preserve">  &lt;/</w:t>
+      </w:r>
+      <w:proofErr w:type="spellStart"/>
+      <w:proofErr w:type="gramStart"/>
+      <w:r>
+        <w:rPr>
+          <w:rFonts w:ascii="Bookman Old Style" w:eastAsia="Bookman Old Style" w:hAnsi="Bookman Old Style" w:cs="Bookman Old Style"/>
+          <w:sz w:val="24"/>
+          <w:szCs w:val="24"/>
+        </w:rPr>
+        <w:t>lineafactura</w:t>
+      </w:r>
+      <w:proofErr w:type="spellEnd"/>
+      <w:proofErr w:type="gramEnd"/>
+      <w:r>
+        <w:rPr>
+          <w:rFonts w:ascii="Bookman Old Style" w:eastAsia="Bookman Old Style" w:hAnsi="Bookman Old Style" w:cs="Bookman Old Style"/>
+          <w:sz w:val="24"/>
+          <w:szCs w:val="24"/>
+        </w:rPr>
+        <w:t>&gt;</w:t>
+      </w:r>
+    </w:p>
+    <w:p>
+      <w:pPr>
+        <w:jc w:val="both"/>
+        <w:rPr>
+          <w:rFonts w:ascii="Bookman Old Style" w:eastAsia="Bookman Old Style" w:hAnsi="Bookman Old Style" w:cs="Bookman Old Style"/>
+          <w:sz w:val="24"/>
+          <w:szCs w:val="24"/>
+        </w:rPr>
+      </w:pPr>
+      <w:r>
+        <w:rPr>
+          <w:rFonts w:ascii="Bookman Old Style" w:eastAsia="Bookman Old Style" w:hAnsi="Bookman Old Style" w:cs="Bookman Old Style"/>
+          <w:sz w:val="24"/>
+          <w:szCs w:val="24"/>
+        </w:rPr>
+        <w:t xml:space="preserve">  &lt;</w:t>
+      </w:r>
+      <w:proofErr w:type="gramStart"/>
+      <w:r>
+        <w:rPr>
+          <w:rFonts w:ascii="Bookman Old Style" w:eastAsia="Bookman Old Style" w:hAnsi="Bookman Old Style" w:cs="Bookman Old Style"/>
+          <w:sz w:val="24"/>
+          <w:szCs w:val="24"/>
+        </w:rPr>
+        <w:t>total</w:t>
+      </w:r>
+      <w:proofErr w:type="gramEnd"/>
+      <w:r>
+        <w:rPr>
+          <w:rFonts w:ascii="Bookman Old Style" w:eastAsia="Bookman Old Style" w:hAnsi="Bookman Old Style" w:cs="Bookman Old Style"/>
+          <w:sz w:val="24"/>
+          <w:szCs w:val="24"/>
+        </w:rPr>
+        <w:t>&gt;</w:t>
+      </w:r>
+    </w:p>
+    <w:p>
+      <w:pPr>
+        <w:jc w:val="both"/>
+        <w:rPr>
+          <w:rFonts w:ascii="Bookman Old Style" w:eastAsia="Bookman Old Style" w:hAnsi="Bookman Old Style" w:cs="Bookman Old Style"/>
+          <w:sz w:val="24"/>
+          <w:szCs w:val="24"/>
+        </w:rPr>
+      </w:pPr>
+      <w:r>
+        <w:rPr>
+          <w:rFonts w:ascii="Bookman Old Style" w:eastAsia="Bookman Old Style" w:hAnsi="Bookman Old Style" w:cs="Bookman Old Style"/>
+          <w:sz w:val="24"/>
+          <w:szCs w:val="24"/>
+        </w:rPr>
+        <w:t xml:space="preserve">    &lt;</w:t>
+      </w:r>
+      <w:proofErr w:type="gramStart"/>
+      <w:r>
+        <w:rPr>
+          <w:rFonts w:ascii="Bookman Old Style" w:eastAsia="Bookman Old Style" w:hAnsi="Bookman Old Style" w:cs="Bookman Old Style"/>
+          <w:sz w:val="24"/>
+          <w:szCs w:val="24"/>
+        </w:rPr>
+        <w:t>moneda</w:t>
+      </w:r>
+      <w:proofErr w:type="gramEnd"/>
+      <w:r>
+        <w:rPr>
+          <w:rFonts w:ascii="Bookman Old Style" w:eastAsia="Bookman Old Style" w:hAnsi="Bookman Old Style" w:cs="Bookman Old Style"/>
+          <w:sz w:val="24"/>
+          <w:szCs w:val="24"/>
+        </w:rPr>
+        <w:t>&gt;$&lt;/moneda&gt;</w:t>
+      </w:r>
+    </w:p>
+    <w:p>
+      <w:pPr>
+        <w:jc w:val="both"/>
+        <w:rPr>
+          <w:rFonts w:ascii="Bookman Old Style" w:eastAsia="Bookman Old Style" w:hAnsi="Bookman Old Style" w:cs="Bookman Old Style"/>
+          <w:sz w:val="24"/>
+          <w:szCs w:val="24"/>
+        </w:rPr>
+      </w:pPr>
+      <w:r>
+        <w:rPr>
+          <w:rFonts w:ascii="Bookman Old Style" w:eastAsia="Bookman Old Style" w:hAnsi="Bookman Old Style" w:cs="Bookman Old Style"/>
+          <w:sz w:val="24"/>
+          <w:szCs w:val="24"/>
+        </w:rPr>
+        <w:lastRenderedPageBreak/>
+        <w:t xml:space="preserve">    &lt;</w:t>
+      </w:r>
+      <w:proofErr w:type="gramStart"/>
+      <w:r>
+        <w:rPr>
+          <w:rFonts w:ascii="Bookman Old Style" w:eastAsia="Bookman Old Style" w:hAnsi="Bookman Old Style" w:cs="Bookman Old Style"/>
+          <w:sz w:val="24"/>
+          <w:szCs w:val="24"/>
+        </w:rPr>
+        <w:t>valor&gt;</w:t>
+      </w:r>
+      <w:proofErr w:type="gramEnd"/>
+      <w:r>
+        <w:rPr>
+          <w:rFonts w:ascii="Bookman Old Style" w:eastAsia="Bookman Old Style" w:hAnsi="Bookman Old Style" w:cs="Bookman Old Style"/>
+          <w:sz w:val="24"/>
+          <w:szCs w:val="24"/>
+        </w:rPr>
+        <w:t>100.00&lt;/valor&gt;</w:t>
+      </w:r>
+    </w:p>
+    <w:p>
+      <w:pPr>
+        <w:jc w:val="both"/>
+        <w:rPr>
+          <w:rFonts w:ascii="Bookman Old Style" w:eastAsia="Bookman Old Style" w:hAnsi="Bookman Old Style" w:cs="Bookman Old Style"/>
+          <w:sz w:val="24"/>
+          <w:szCs w:val="24"/>
+        </w:rPr>
+      </w:pPr>
+      <w:r>
+        <w:rPr>
+          <w:rFonts w:ascii="Bookman Old Style" w:eastAsia="Bookman Old Style" w:hAnsi="Bookman Old Style" w:cs="Bookman Old Style"/>
+          <w:sz w:val="24"/>
+          <w:szCs w:val="24"/>
+        </w:rPr>
+        <w:t xml:space="preserve">  &lt;/</w:t>
+      </w:r>
+      <w:proofErr w:type="gramStart"/>
+      <w:r>
+        <w:rPr>
+          <w:rFonts w:ascii="Bookman Old Style" w:eastAsia="Bookman Old Style" w:hAnsi="Bookman Old Style" w:cs="Bookman Old Style"/>
+          <w:sz w:val="24"/>
+          <w:szCs w:val="24"/>
+        </w:rPr>
+        <w:t>total</w:t>
+      </w:r>
+      <w:proofErr w:type="gramEnd"/>
+      <w:r>
+        <w:rPr>
+          <w:rFonts w:ascii="Bookman Old Style" w:eastAsia="Bookman Old Style" w:hAnsi="Bookman Old Style" w:cs="Bookman Old Style"/>
+          <w:sz w:val="24"/>
+          <w:szCs w:val="24"/>
+        </w:rPr>
+        <w:t>&gt;</w:t>
+      </w:r>
+    </w:p>
+    <w:p>
+      <w:pPr>
+        <w:jc w:val="both"/>
+        <w:rPr>
+          <w:rFonts w:ascii="Bookman Old Style" w:eastAsia="Bookman Old Style" w:hAnsi="Bookman Old Style" w:cs="Bookman Old Style"/>
+          <w:sz w:val="24"/>
+          <w:szCs w:val="24"/>
+        </w:rPr>
+      </w:pPr>
+      <w:r>
+        <w:rPr>
+          <w:rFonts w:ascii="Bookman Old Style" w:eastAsia="Bookman Old Style" w:hAnsi="Bookman Old Style" w:cs="Bookman Old Style"/>
+          <w:sz w:val="24"/>
+          <w:szCs w:val="24"/>
+        </w:rPr>
+        <w:t>&lt;/</w:t>
+      </w:r>
+      <w:proofErr w:type="gramStart"/>
+      <w:r>
+        <w:rPr>
+          <w:rFonts w:ascii="Bookman Old Style" w:eastAsia="Bookman Old Style" w:hAnsi="Bookman Old Style" w:cs="Bookman Old Style"/>
+          <w:sz w:val="24"/>
+          <w:szCs w:val="24"/>
+        </w:rPr>
+        <w:t>factura</w:t>
+      </w:r>
+      <w:proofErr w:type="gramEnd"/>
+      <w:r>
+        <w:rPr>
+          <w:rFonts w:ascii="Bookman Old Style" w:eastAsia="Bookman Old Style" w:hAnsi="Bookman Old Style" w:cs="Bookman Old Style"/>
+          <w:sz w:val="24"/>
+          <w:szCs w:val="24"/>
+        </w:rPr>
+        <w:t>&gt;</w:t>
+      </w:r>
     </w:p>
     <w:p>
       <w:pPr>
@@ -3740,16 +7863,7 @@
           <w:sz w:val="24"/>
           <w:szCs w:val="24"/>
         </w:rPr>
-        <w:t>I.16. Comentarios/observaciones/opini</w:t>
-      </w:r>
-      <w:r>
-        <w:rPr>
-          <w:rFonts w:ascii="Bookman Old Style" w:eastAsia="Bookman Old Style" w:hAnsi="Bookman Old Style" w:cs="Bookman Old Style"/>
-          <w:b/>
-          <w:sz w:val="24"/>
-          <w:szCs w:val="24"/>
-        </w:rPr>
-        <w:t xml:space="preserve">ones. </w:t>
+        <w:t xml:space="preserve">I.16. Comentarios/observaciones/opiniones. </w:t>
       </w:r>
       <w:r>
         <w:rPr>
@@ -4342,7 +8456,6 @@
                 <w:sz w:val="24"/>
                 <w:szCs w:val="24"/>
               </w:rPr>
-              <w:lastRenderedPageBreak/>
               <w:t>MF11043</w:t>
             </w:r>
           </w:p>
@@ -4375,8 +8488,10 @@
                 <w:sz w:val="24"/>
                 <w:szCs w:val="24"/>
               </w:rPr>
-              <w:t>I.14, I.15, I.16</w:t>
+              <w:t>I.14, I.15</w:t>
             </w:r>
+            <w:bookmarkStart w:id="0" w:name="_GoBack"/>
+            <w:bookmarkEnd w:id="0"/>
           </w:p>
         </w:tc>
       </w:tr>
@@ -4443,8 +8558,6 @@
               </w:rPr>
               <w:t>I.7, I.8</w:t>
             </w:r>
-            <w:bookmarkStart w:id="0" w:name="_GoBack"/>
-            <w:bookmarkEnd w:id="0"/>
           </w:p>
         </w:tc>
       </w:tr>
@@ -4666,7 +8779,7 @@
         <w:noProof/>
         <w:color w:val="000000"/>
       </w:rPr>
-      <w:t>6</w:t>
+      <w:t>7</w:t>
     </w:r>
     <w:r>
       <w:rPr>
@@ -4829,7 +8942,7 @@
         <w:noProof/>
         <w:color w:val="000000"/>
       </w:rPr>
-      <w:t>6</w:t>
+      <w:t>7</w:t>
     </w:r>
     <w:r>
       <w:rPr>

</xml_diff>